<commit_message>
Fixed a bug related to method overriding, and added tests.
</commit_message>
<xml_diff>
--- a/MJProjekat.docx
+++ b/MJProjekat.docx
@@ -3334,6 +3334,42 @@
           <w:szCs w:val="20"/>
           <w:lang w:val="en-US"/>
         </w:rPr>
+        <w:t>Na ClassName sa extends, adrese metoda osnovne klase se prepisuju u odgovaraju</w:t>
+      </w:r>
+      <w:r>
+        <w:rPr>
+          <w:color w:val="C00000"/>
+          <w:sz w:val="20"/>
+          <w:szCs w:val="20"/>
+        </w:rPr>
+        <w:t>će objektne čvorove izvedene klase</w:t>
+      </w:r>
+      <w:r>
+        <w:rPr>
+          <w:color w:val="C00000"/>
+          <w:sz w:val="20"/>
+          <w:szCs w:val="20"/>
+        </w:rPr>
+        <w:t xml:space="preserve"> (a ako su overridovane, ove adresa će biti pregažena kada naiđe deklaracija nova implementacije).</w:t>
+      </w:r>
+    </w:p>
+    <w:p>
+      <w:pPr>
+        <w:spacing w:line="240" w:lineRule="auto"/>
+        <w:ind w:left="1418"/>
+        <w:rPr>
+          <w:color w:val="C00000"/>
+          <w:sz w:val="20"/>
+          <w:szCs w:val="20"/>
+        </w:rPr>
+      </w:pPr>
+      <w:r>
+        <w:rPr>
+          <w:color w:val="C00000"/>
+          <w:sz w:val="20"/>
+          <w:szCs w:val="20"/>
+          <w:lang w:val="en-US"/>
+        </w:rPr>
         <w:t xml:space="preserve">Na ClassDecl </w:t>
       </w:r>
       <w:r>
@@ -3781,6 +3817,7 @@
           <w:szCs w:val="20"/>
           <w:lang w:val="en-US"/>
         </w:rPr>
+        <w:lastRenderedPageBreak/>
         <w:t>StaticInitializerStart = STATIC</w:t>
       </w:r>
     </w:p>
@@ -3850,7 +3887,6 @@
           <w:szCs w:val="20"/>
           <w:lang w:val="en-US"/>
         </w:rPr>
-        <w:lastRenderedPageBreak/>
         <w:t>Na StaticInitializer generiše se return.</w:t>
       </w:r>
     </w:p>
@@ -4777,6 +4813,15 @@
           <w:lang w:val="en-US"/>
         </w:rPr>
         <w:br/>
+      </w:r>
+      <w:r>
+        <w:rPr>
+          <w:color w:val="538135" w:themeColor="accent6" w:themeShade="BF"/>
+          <w:sz w:val="20"/>
+          <w:szCs w:val="20"/>
+          <w:lang w:val="en-US"/>
+        </w:rPr>
+        <w:lastRenderedPageBreak/>
         <w:t xml:space="preserve">3. Ako ime postoji i metoda je, </w:t>
       </w:r>
       <w:r>
@@ -4831,7 +4876,6 @@
           <w:szCs w:val="20"/>
           <w:lang w:val="en-US"/>
         </w:rPr>
-        <w:lastRenderedPageBreak/>
         <w:t>3</w:t>
       </w:r>
       <w:r>
@@ -5826,6 +5870,7 @@
           <w:szCs w:val="20"/>
           <w:lang w:val="en-US"/>
         </w:rPr>
+        <w:lastRenderedPageBreak/>
         <w:t>ActPar = Expr</w:t>
       </w:r>
     </w:p>
@@ -5868,7 +5913,6 @@
           <w:szCs w:val="20"/>
           <w:lang w:val="en-US"/>
         </w:rPr>
-        <w:lastRenderedPageBreak/>
         <w:t>Na ActPars, u listu List&lt;Str</w:t>
       </w:r>
       <w:r>
@@ -7041,6 +7085,15 @@
           <w:lang w:val="en-US"/>
         </w:rPr>
         <w:br/>
+      </w:r>
+      <w:r>
+        <w:rPr>
+          <w:color w:val="C00000"/>
+          <w:sz w:val="20"/>
+          <w:szCs w:val="20"/>
+          <w:lang w:val="en-US"/>
+        </w:rPr>
+        <w:lastRenderedPageBreak/>
         <w:t xml:space="preserve">   Statement kod</w:t>
       </w:r>
       <w:r>
@@ -8240,6 +8293,7 @@
           <w:szCs w:val="20"/>
           <w:lang w:val="en-US"/>
         </w:rPr>
+        <w:lastRenderedPageBreak/>
         <w:pict w14:anchorId="5B851873">
           <v:rect id="_x0000_i1033" style="width:0;height:1.5pt" o:hralign="center" o:hrstd="t" o:hr="t" fillcolor="#a0a0a0" stroked="f"/>
         </w:pict>
@@ -8306,7 +8360,6 @@
           <w:szCs w:val="20"/>
           <w:lang w:val="en-US"/>
         </w:rPr>
-        <w:lastRenderedPageBreak/>
         <w:t>ForEntry = DesignatorStatementComma</w:t>
       </w:r>
     </w:p>
@@ -9392,6 +9445,7 @@
           <w:szCs w:val="20"/>
           <w:lang w:val="en-US"/>
         </w:rPr>
+        <w:lastRenderedPageBreak/>
         <w:t>Designator mora biti FIELD, ELEM ili VAR, i mora biti tipa int.</w:t>
       </w:r>
     </w:p>
@@ -9417,7 +9471,6 @@
           <w:szCs w:val="20"/>
           <w:lang w:val="en-US"/>
         </w:rPr>
-        <w:lastRenderedPageBreak/>
         <w:t>Za VAR, FIELD i ELEM se generiše redom /, dup i dup2.</w:t>
       </w:r>
       <w:r>
@@ -10606,6 +10659,7 @@
           <w:szCs w:val="20"/>
           <w:lang w:val="en-US"/>
         </w:rPr>
+        <w:lastRenderedPageBreak/>
         <w:tab/>
       </w:r>
       <w:r>
@@ -10745,7 +10799,6 @@
           <w:szCs w:val="20"/>
           <w:lang w:val="en-US"/>
         </w:rPr>
-        <w:lastRenderedPageBreak/>
         <w:tab/>
       </w:r>
       <w:r>
@@ -11673,6 +11726,7 @@
           <w:szCs w:val="20"/>
           <w:lang w:val="en-US"/>
         </w:rPr>
+        <w:lastRenderedPageBreak/>
         <w:tab/>
       </w:r>
       <w:r>
@@ -11752,7 +11806,6 @@
           <w:szCs w:val="20"/>
           <w:lang w:val="en-US"/>
         </w:rPr>
-        <w:lastRenderedPageBreak/>
         <w:tab/>
         <w:t>| new Type</w:t>
       </w:r>
@@ -12911,6 +12964,7 @@
           <w:szCs w:val="20"/>
           <w:lang w:val="en-US"/>
         </w:rPr>
+        <w:lastRenderedPageBreak/>
         <w:t xml:space="preserve">Mulop = </w:t>
       </w:r>
       <w:r>
@@ -13031,7 +13085,6 @@
           <w:szCs w:val="20"/>
           <w:lang w:val="en-US"/>
         </w:rPr>
-        <w:lastRenderedPageBreak/>
         <w:tab/>
         <w:t>| MOD</w:t>
       </w:r>
@@ -13837,6 +13890,16 @@
           <w:sz w:val="20"/>
           <w:szCs w:val="20"/>
         </w:rPr>
+        <w:t>, a nije Var,</w:t>
+      </w:r>
+      <w:r>
+        <w:rPr>
+          <w:b/>
+          <w:bCs/>
+          <w:color w:val="C00000"/>
+          <w:sz w:val="20"/>
+          <w:szCs w:val="20"/>
+        </w:rPr>
         <w:t xml:space="preserve"> </w:t>
       </w:r>
       <w:r>
@@ -14256,6 +14319,7 @@
           <w:szCs w:val="20"/>
           <w:lang w:val="en-US"/>
         </w:rPr>
+        <w:lastRenderedPageBreak/>
         <w:t>Dodate klase.</w:t>
       </w:r>
     </w:p>
@@ -14310,6 +14374,757 @@
           <w:szCs w:val="20"/>
           <w:lang w:val="en-US"/>
         </w:rPr>
+        <w:tab/>
+      </w:r>
+      <w:r>
+        <w:rPr>
+          <w:b/>
+          <w:bCs/>
+          <w:sz w:val="20"/>
+          <w:szCs w:val="20"/>
+          <w:lang w:val="en-US"/>
+        </w:rPr>
+        <w:t xml:space="preserve">static </w:t>
+      </w:r>
+      <w:r>
+        <w:rPr>
+          <w:b/>
+          <w:bCs/>
+          <w:sz w:val="20"/>
+          <w:szCs w:val="20"/>
+          <w:lang w:val="en-US"/>
+        </w:rPr>
+        <w:t>boolean insert(Obj obj);</w:t>
+      </w:r>
+    </w:p>
+    <w:p>
+      <w:pPr>
+        <w:spacing w:line="240" w:lineRule="auto"/>
+        <w:rPr>
+          <w:b/>
+          <w:bCs/>
+          <w:sz w:val="20"/>
+          <w:szCs w:val="20"/>
+          <w:lang w:val="en-US"/>
+        </w:rPr>
+      </w:pPr>
+      <w:r>
+        <w:rPr>
+          <w:b/>
+          <w:bCs/>
+          <w:sz w:val="20"/>
+          <w:szCs w:val="20"/>
+          <w:lang w:val="en-US"/>
+        </w:rPr>
+        <w:tab/>
+      </w:r>
+      <w:r>
+        <w:rPr>
+          <w:b/>
+          <w:bCs/>
+          <w:sz w:val="20"/>
+          <w:szCs w:val="20"/>
+          <w:lang w:val="en-US"/>
+        </w:rPr>
+        <w:t xml:space="preserve">static </w:t>
+      </w:r>
+      <w:r>
+        <w:rPr>
+          <w:b/>
+          <w:bCs/>
+          <w:sz w:val="20"/>
+          <w:szCs w:val="20"/>
+          <w:lang w:val="en-US"/>
+        </w:rPr>
+        <w:t>boolean insertParentScope(Obj obj);</w:t>
+      </w:r>
+    </w:p>
+    <w:p>
+      <w:pPr>
+        <w:spacing w:line="240" w:lineRule="auto"/>
+        <w:rPr>
+          <w:b/>
+          <w:bCs/>
+          <w:sz w:val="20"/>
+          <w:szCs w:val="20"/>
+          <w:lang w:val="en-US"/>
+        </w:rPr>
+      </w:pPr>
+      <w:r>
+        <w:rPr>
+          <w:b/>
+          <w:bCs/>
+          <w:sz w:val="20"/>
+          <w:szCs w:val="20"/>
+          <w:lang w:val="en-US"/>
+        </w:rPr>
+        <w:tab/>
+      </w:r>
+      <w:r>
+        <w:rPr>
+          <w:b/>
+          <w:bCs/>
+          <w:sz w:val="20"/>
+          <w:szCs w:val="20"/>
+          <w:lang w:val="en-US"/>
+        </w:rPr>
+        <w:t xml:space="preserve">static </w:t>
+      </w:r>
+      <w:r>
+        <w:rPr>
+          <w:b/>
+          <w:bCs/>
+          <w:sz w:val="20"/>
+          <w:szCs w:val="20"/>
+          <w:lang w:val="en-US"/>
+        </w:rPr>
+        <w:t>Scope parentScope();</w:t>
+      </w:r>
+    </w:p>
+    <w:p>
+      <w:pPr>
+        <w:spacing w:line="240" w:lineRule="auto"/>
+        <w:rPr>
+          <w:b/>
+          <w:bCs/>
+          <w:sz w:val="20"/>
+          <w:szCs w:val="20"/>
+          <w:lang w:val="en-US"/>
+        </w:rPr>
+      </w:pPr>
+      <w:r>
+        <w:rPr>
+          <w:b/>
+          <w:bCs/>
+          <w:sz w:val="20"/>
+          <w:szCs w:val="20"/>
+          <w:lang w:val="en-US"/>
+        </w:rPr>
+        <w:tab/>
+        <w:t>//Dodaje Obj za bool tip u Universe opseg</w:t>
+      </w:r>
+    </w:p>
+    <w:p>
+      <w:pPr>
+        <w:spacing w:line="240" w:lineRule="auto"/>
+        <w:rPr>
+          <w:b/>
+          <w:bCs/>
+          <w:sz w:val="20"/>
+          <w:szCs w:val="20"/>
+          <w:lang w:val="en-US"/>
+        </w:rPr>
+      </w:pPr>
+      <w:r>
+        <w:rPr>
+          <w:b/>
+          <w:bCs/>
+          <w:sz w:val="20"/>
+          <w:szCs w:val="20"/>
+          <w:lang w:val="en-US"/>
+        </w:rPr>
+        <w:tab/>
+        <w:t>static void init();</w:t>
+      </w:r>
+    </w:p>
+    <w:p>
+      <w:pPr>
+        <w:spacing w:line="240" w:lineRule="auto"/>
+        <w:ind w:left="720"/>
+        <w:rPr>
+          <w:b/>
+          <w:bCs/>
+          <w:sz w:val="20"/>
+          <w:szCs w:val="20"/>
+          <w:lang w:val="en-US"/>
+        </w:rPr>
+      </w:pPr>
+      <w:r>
+        <w:rPr>
+          <w:b/>
+          <w:bCs/>
+          <w:sz w:val="20"/>
+          <w:szCs w:val="20"/>
+          <w:lang w:val="en-US"/>
+        </w:rPr>
+        <w:t>//otvara novi scope, I odmah uvezuje simbole u prosledjeni objekat, tako da scope i objekat imaju istu //referencu na SymbolDataStructure</w:t>
+      </w:r>
+    </w:p>
+    <w:p>
+      <w:pPr>
+        <w:spacing w:line="240" w:lineRule="auto"/>
+        <w:ind w:left="720"/>
+        <w:rPr>
+          <w:b/>
+          <w:bCs/>
+          <w:sz w:val="20"/>
+          <w:szCs w:val="20"/>
+          <w:lang w:val="en-US"/>
+        </w:rPr>
+      </w:pPr>
+      <w:r>
+        <w:rPr>
+          <w:b/>
+          <w:bCs/>
+          <w:sz w:val="20"/>
+          <w:szCs w:val="20"/>
+          <w:lang w:val="en-US"/>
+        </w:rPr>
+        <w:t>void openScopeAndChain(Obj);</w:t>
+      </w:r>
+    </w:p>
+    <w:p>
+      <w:pPr>
+        <w:spacing w:line="240" w:lineRule="auto"/>
+        <w:ind w:left="720"/>
+        <w:rPr>
+          <w:b/>
+          <w:bCs/>
+          <w:sz w:val="20"/>
+          <w:szCs w:val="20"/>
+          <w:lang w:val="en-US"/>
+        </w:rPr>
+      </w:pPr>
+      <w:r>
+        <w:rPr>
+          <w:b/>
+          <w:bCs/>
+          <w:sz w:val="20"/>
+          <w:szCs w:val="20"/>
+          <w:lang w:val="en-US"/>
+        </w:rPr>
+        <w:t>void openScopeAndChain(Struct);</w:t>
+      </w:r>
+    </w:p>
+    <w:p>
+      <w:pPr>
+        <w:spacing w:line="240" w:lineRule="auto"/>
+        <w:rPr>
+          <w:b/>
+          <w:bCs/>
+          <w:sz w:val="20"/>
+          <w:szCs w:val="20"/>
+          <w:lang w:val="en-US"/>
+        </w:rPr>
+      </w:pPr>
+      <w:r>
+        <w:rPr>
+          <w:b/>
+          <w:bCs/>
+          <w:sz w:val="20"/>
+          <w:szCs w:val="20"/>
+          <w:lang w:val="en-US"/>
+        </w:rPr>
+        <w:t>}</w:t>
+      </w:r>
+    </w:p>
+    <w:p>
+      <w:pPr>
+        <w:spacing w:line="240" w:lineRule="auto"/>
+        <w:rPr>
+          <w:b/>
+          <w:bCs/>
+          <w:sz w:val="20"/>
+          <w:szCs w:val="20"/>
+        </w:rPr>
+      </w:pPr>
+      <w:r>
+        <w:rPr>
+          <w:b/>
+          <w:bCs/>
+          <w:sz w:val="20"/>
+          <w:szCs w:val="20"/>
+          <w:lang w:val="en-US"/>
+        </w:rPr>
+        <w:t>//Iterira kroz konstruktore prosle</w:t>
+      </w:r>
+      <w:r>
+        <w:rPr>
+          <w:b/>
+          <w:bCs/>
+          <w:sz w:val="20"/>
+          <w:szCs w:val="20"/>
+        </w:rPr>
+        <w:t>đene klase</w:t>
+      </w:r>
+    </w:p>
+    <w:p>
+      <w:pPr>
+        <w:spacing w:line="240" w:lineRule="auto"/>
+        <w:rPr>
+          <w:b/>
+          <w:bCs/>
+          <w:sz w:val="20"/>
+          <w:szCs w:val="20"/>
+          <w:lang w:val="en-US"/>
+        </w:rPr>
+      </w:pPr>
+      <w:r>
+        <w:rPr>
+          <w:b/>
+          <w:bCs/>
+          <w:sz w:val="20"/>
+          <w:szCs w:val="20"/>
+          <w:lang w:val="en-US"/>
+        </w:rPr>
+        <w:t>class ConstructorIterator {</w:t>
+      </w:r>
+    </w:p>
+    <w:p>
+      <w:pPr>
+        <w:spacing w:line="240" w:lineRule="auto"/>
+        <w:rPr>
+          <w:b/>
+          <w:bCs/>
+          <w:sz w:val="20"/>
+          <w:szCs w:val="20"/>
+          <w:lang w:val="en-US"/>
+        </w:rPr>
+      </w:pPr>
+      <w:r>
+        <w:rPr>
+          <w:b/>
+          <w:bCs/>
+          <w:sz w:val="20"/>
+          <w:szCs w:val="20"/>
+          <w:lang w:val="en-US"/>
+        </w:rPr>
+        <w:tab/>
+        <w:t>ConstructorIterator(</w:t>
+      </w:r>
+      <w:r>
+        <w:rPr>
+          <w:b/>
+          <w:bCs/>
+          <w:sz w:val="20"/>
+          <w:szCs w:val="20"/>
+          <w:lang w:val="en-US"/>
+        </w:rPr>
+        <w:t>Struct cls</w:t>
+      </w:r>
+      <w:r>
+        <w:rPr>
+          <w:b/>
+          <w:bCs/>
+          <w:sz w:val="20"/>
+          <w:szCs w:val="20"/>
+          <w:lang w:val="en-US"/>
+        </w:rPr>
+        <w:t xml:space="preserve">); //creates an iterator for </w:t>
+      </w:r>
+      <w:r>
+        <w:rPr>
+          <w:b/>
+          <w:bCs/>
+          <w:sz w:val="20"/>
+          <w:szCs w:val="20"/>
+          <w:lang w:val="en-US"/>
+        </w:rPr>
+        <w:t>cls</w:t>
+      </w:r>
+    </w:p>
+    <w:p>
+      <w:pPr>
+        <w:spacing w:line="240" w:lineRule="auto"/>
+        <w:rPr>
+          <w:b/>
+          <w:bCs/>
+          <w:sz w:val="20"/>
+          <w:szCs w:val="20"/>
+          <w:lang w:val="en-US"/>
+        </w:rPr>
+      </w:pPr>
+      <w:r>
+        <w:rPr>
+          <w:b/>
+          <w:bCs/>
+          <w:sz w:val="20"/>
+          <w:szCs w:val="20"/>
+          <w:lang w:val="en-US"/>
+        </w:rPr>
+        <w:tab/>
+        <w:t>void reset();</w:t>
+      </w:r>
+    </w:p>
+    <w:p>
+      <w:pPr>
+        <w:spacing w:line="240" w:lineRule="auto"/>
+        <w:rPr>
+          <w:b/>
+          <w:bCs/>
+          <w:sz w:val="20"/>
+          <w:szCs w:val="20"/>
+          <w:lang w:val="en-US"/>
+        </w:rPr>
+      </w:pPr>
+      <w:r>
+        <w:rPr>
+          <w:b/>
+          <w:bCs/>
+          <w:sz w:val="20"/>
+          <w:szCs w:val="20"/>
+          <w:lang w:val="en-US"/>
+        </w:rPr>
+        <w:tab/>
+        <w:t>Obj next(); //returns the next constructor as an Obj of kind Meth, or null if end has been reached</w:t>
+      </w:r>
+    </w:p>
+    <w:p>
+      <w:pPr>
+        <w:spacing w:line="240" w:lineRule="auto"/>
+        <w:rPr>
+          <w:b/>
+          <w:bCs/>
+          <w:sz w:val="20"/>
+          <w:szCs w:val="20"/>
+          <w:lang w:val="en-US"/>
+        </w:rPr>
+      </w:pPr>
+      <w:r>
+        <w:rPr>
+          <w:b/>
+          <w:bCs/>
+          <w:sz w:val="20"/>
+          <w:szCs w:val="20"/>
+          <w:lang w:val="en-US"/>
+        </w:rPr>
+        <w:t>}</w:t>
+      </w:r>
+    </w:p>
+    <w:p>
+      <w:pPr>
+        <w:spacing w:line="240" w:lineRule="auto"/>
+        <w:rPr>
+          <w:b/>
+          <w:bCs/>
+          <w:sz w:val="20"/>
+          <w:szCs w:val="20"/>
+          <w:lang w:val="en-US"/>
+        </w:rPr>
+      </w:pPr>
+      <w:r>
+        <w:rPr>
+          <w:b/>
+          <w:bCs/>
+          <w:sz w:val="20"/>
+          <w:szCs w:val="20"/>
+          <w:lang w:val="en-US"/>
+        </w:rPr>
+        <w:t>//Iterira kroz formalne parametre prosleđene metode, redom</w:t>
+      </w:r>
+    </w:p>
+    <w:p>
+      <w:pPr>
+        <w:spacing w:line="240" w:lineRule="auto"/>
+        <w:rPr>
+          <w:b/>
+          <w:bCs/>
+          <w:sz w:val="20"/>
+          <w:szCs w:val="20"/>
+          <w:lang w:val="en-US"/>
+        </w:rPr>
+      </w:pPr>
+      <w:r>
+        <w:rPr>
+          <w:b/>
+          <w:bCs/>
+          <w:sz w:val="20"/>
+          <w:szCs w:val="20"/>
+          <w:lang w:val="en-US"/>
+        </w:rPr>
+        <w:t>class FormalParamIterator {</w:t>
+      </w:r>
+    </w:p>
+    <w:p>
+      <w:pPr>
+        <w:spacing w:line="240" w:lineRule="auto"/>
+        <w:rPr>
+          <w:b/>
+          <w:bCs/>
+          <w:sz w:val="20"/>
+          <w:szCs w:val="20"/>
+          <w:lang w:val="en-US"/>
+        </w:rPr>
+      </w:pPr>
+      <w:r>
+        <w:rPr>
+          <w:b/>
+          <w:bCs/>
+          <w:sz w:val="20"/>
+          <w:szCs w:val="20"/>
+          <w:lang w:val="en-US"/>
+        </w:rPr>
+        <w:tab/>
+        <w:t>FormalParamIterator(Obj cls);</w:t>
+      </w:r>
+    </w:p>
+    <w:p>
+      <w:pPr>
+        <w:spacing w:line="240" w:lineRule="auto"/>
+        <w:rPr>
+          <w:b/>
+          <w:bCs/>
+          <w:sz w:val="20"/>
+          <w:szCs w:val="20"/>
+          <w:lang w:val="en-US"/>
+        </w:rPr>
+      </w:pPr>
+      <w:r>
+        <w:rPr>
+          <w:b/>
+          <w:bCs/>
+          <w:sz w:val="20"/>
+          <w:szCs w:val="20"/>
+          <w:lang w:val="en-US"/>
+        </w:rPr>
+        <w:tab/>
+        <w:t>void reset();</w:t>
+      </w:r>
+    </w:p>
+    <w:p>
+      <w:pPr>
+        <w:spacing w:line="240" w:lineRule="auto"/>
+        <w:rPr>
+          <w:b/>
+          <w:bCs/>
+          <w:sz w:val="20"/>
+          <w:szCs w:val="20"/>
+          <w:lang w:val="en-US"/>
+        </w:rPr>
+      </w:pPr>
+      <w:r>
+        <w:rPr>
+          <w:b/>
+          <w:bCs/>
+          <w:sz w:val="20"/>
+          <w:szCs w:val="20"/>
+          <w:lang w:val="en-US"/>
+        </w:rPr>
+        <w:tab/>
+        <w:t>Obj next(); //returns the next formal parameter of method cls</w:t>
+      </w:r>
+    </w:p>
+    <w:p>
+      <w:pPr>
+        <w:spacing w:line="240" w:lineRule="auto"/>
+        <w:rPr>
+          <w:b/>
+          <w:bCs/>
+          <w:sz w:val="20"/>
+          <w:szCs w:val="20"/>
+          <w:lang w:val="en-US"/>
+        </w:rPr>
+      </w:pPr>
+      <w:r>
+        <w:rPr>
+          <w:b/>
+          <w:bCs/>
+          <w:sz w:val="20"/>
+          <w:szCs w:val="20"/>
+          <w:lang w:val="en-US"/>
+        </w:rPr>
+        <w:t>}</w:t>
+      </w:r>
+    </w:p>
+    <w:p>
+      <w:pPr>
+        <w:spacing w:line="240" w:lineRule="auto"/>
+        <w:rPr>
+          <w:b/>
+          <w:bCs/>
+          <w:sz w:val="20"/>
+          <w:szCs w:val="20"/>
+          <w:lang w:val="en-US"/>
+        </w:rPr>
+      </w:pPr>
+      <w:r>
+        <w:rPr>
+          <w:b/>
+          <w:bCs/>
+          <w:sz w:val="20"/>
+          <w:szCs w:val="20"/>
+          <w:lang w:val="en-US"/>
+        </w:rPr>
+        <w:t>//Iterira kroz nestaticke metode prosledjene klase</w:t>
+      </w:r>
+    </w:p>
+    <w:p>
+      <w:pPr>
+        <w:spacing w:line="240" w:lineRule="auto"/>
+        <w:rPr>
+          <w:b/>
+          <w:bCs/>
+          <w:sz w:val="20"/>
+          <w:szCs w:val="20"/>
+          <w:lang w:val="en-US"/>
+        </w:rPr>
+      </w:pPr>
+      <w:r>
+        <w:rPr>
+          <w:b/>
+          <w:bCs/>
+          <w:sz w:val="20"/>
+          <w:szCs w:val="20"/>
+          <w:lang w:val="en-US"/>
+        </w:rPr>
+        <w:t>class MethodIterator {</w:t>
+      </w:r>
+    </w:p>
+    <w:p>
+      <w:pPr>
+        <w:spacing w:line="240" w:lineRule="auto"/>
+        <w:rPr>
+          <w:b/>
+          <w:bCs/>
+          <w:sz w:val="20"/>
+          <w:szCs w:val="20"/>
+          <w:lang w:val="en-US"/>
+        </w:rPr>
+      </w:pPr>
+      <w:r>
+        <w:rPr>
+          <w:b/>
+          <w:bCs/>
+          <w:sz w:val="20"/>
+          <w:szCs w:val="20"/>
+          <w:lang w:val="en-US"/>
+        </w:rPr>
+        <w:tab/>
+        <w:t>MethodIterator(Obj cls);</w:t>
+      </w:r>
+    </w:p>
+    <w:p>
+      <w:pPr>
+        <w:spacing w:line="240" w:lineRule="auto"/>
+        <w:rPr>
+          <w:b/>
+          <w:bCs/>
+          <w:sz w:val="20"/>
+          <w:szCs w:val="20"/>
+          <w:lang w:val="en-US"/>
+        </w:rPr>
+      </w:pPr>
+      <w:r>
+        <w:rPr>
+          <w:b/>
+          <w:bCs/>
+          <w:sz w:val="20"/>
+          <w:szCs w:val="20"/>
+          <w:lang w:val="en-US"/>
+        </w:rPr>
+        <w:tab/>
+        <w:t>void reset();</w:t>
+      </w:r>
+    </w:p>
+    <w:p>
+      <w:pPr>
+        <w:spacing w:line="240" w:lineRule="auto"/>
+        <w:rPr>
+          <w:b/>
+          <w:bCs/>
+          <w:sz w:val="20"/>
+          <w:szCs w:val="20"/>
+          <w:lang w:val="en-US"/>
+        </w:rPr>
+      </w:pPr>
+      <w:r>
+        <w:rPr>
+          <w:b/>
+          <w:bCs/>
+          <w:sz w:val="20"/>
+          <w:szCs w:val="20"/>
+          <w:lang w:val="en-US"/>
+        </w:rPr>
+        <w:tab/>
+        <w:t>Obj next();</w:t>
+      </w:r>
+    </w:p>
+    <w:p>
+      <w:pPr>
+        <w:spacing w:line="240" w:lineRule="auto"/>
+        <w:rPr>
+          <w:b/>
+          <w:bCs/>
+          <w:sz w:val="20"/>
+          <w:szCs w:val="20"/>
+          <w:lang w:val="en-US"/>
+        </w:rPr>
+      </w:pPr>
+      <w:r>
+        <w:rPr>
+          <w:b/>
+          <w:bCs/>
+          <w:sz w:val="20"/>
+          <w:szCs w:val="20"/>
+          <w:lang w:val="en-US"/>
+        </w:rPr>
+        <w:t>}</w:t>
+      </w:r>
+    </w:p>
+    <w:p>
+      <w:pPr>
+        <w:spacing w:line="240" w:lineRule="auto"/>
+        <w:rPr>
+          <w:b/>
+          <w:bCs/>
+          <w:sz w:val="20"/>
+          <w:szCs w:val="20"/>
+          <w:lang w:val="en-US"/>
+        </w:rPr>
+      </w:pPr>
+      <w:r>
+        <w:rPr>
+          <w:b/>
+          <w:bCs/>
+          <w:sz w:val="20"/>
+          <w:szCs w:val="20"/>
+          <w:lang w:val="en-US"/>
+        </w:rPr>
+        <w:t>class Utils {</w:t>
+      </w:r>
+    </w:p>
+    <w:p>
+      <w:pPr>
+        <w:spacing w:line="240" w:lineRule="auto"/>
+        <w:rPr>
+          <w:b/>
+          <w:bCs/>
+          <w:sz w:val="20"/>
+          <w:szCs w:val="20"/>
+          <w:lang w:val="en-US"/>
+        </w:rPr>
+      </w:pPr>
+      <w:r>
+        <w:rPr>
+          <w:b/>
+          <w:bCs/>
+          <w:sz w:val="20"/>
+          <w:szCs w:val="20"/>
+          <w:lang w:val="en-US"/>
+        </w:rPr>
+        <w:tab/>
+        <w:t>//Da li bethBase može da override-uje methDerived</w:t>
+      </w:r>
+    </w:p>
+    <w:p>
+      <w:pPr>
+        <w:spacing w:line="240" w:lineRule="auto"/>
+        <w:rPr>
+          <w:b/>
+          <w:bCs/>
+          <w:sz w:val="20"/>
+          <w:szCs w:val="20"/>
+          <w:lang w:val="en-US"/>
+        </w:rPr>
+      </w:pPr>
+      <w:r>
+        <w:rPr>
+          <w:b/>
+          <w:bCs/>
+          <w:sz w:val="20"/>
+          <w:szCs w:val="20"/>
+          <w:lang w:val="en-US"/>
+        </w:rPr>
         <w:lastRenderedPageBreak/>
         <w:tab/>
       </w:r>
@@ -14321,757 +15136,6 @@
           <w:szCs w:val="20"/>
           <w:lang w:val="en-US"/>
         </w:rPr>
-        <w:t xml:space="preserve">static </w:t>
-      </w:r>
-      <w:r>
-        <w:rPr>
-          <w:b/>
-          <w:bCs/>
-          <w:sz w:val="20"/>
-          <w:szCs w:val="20"/>
-          <w:lang w:val="en-US"/>
-        </w:rPr>
-        <w:t>boolean insert(Obj obj);</w:t>
-      </w:r>
-    </w:p>
-    <w:p>
-      <w:pPr>
-        <w:spacing w:line="240" w:lineRule="auto"/>
-        <w:rPr>
-          <w:b/>
-          <w:bCs/>
-          <w:sz w:val="20"/>
-          <w:szCs w:val="20"/>
-          <w:lang w:val="en-US"/>
-        </w:rPr>
-      </w:pPr>
-      <w:r>
-        <w:rPr>
-          <w:b/>
-          <w:bCs/>
-          <w:sz w:val="20"/>
-          <w:szCs w:val="20"/>
-          <w:lang w:val="en-US"/>
-        </w:rPr>
-        <w:tab/>
-      </w:r>
-      <w:r>
-        <w:rPr>
-          <w:b/>
-          <w:bCs/>
-          <w:sz w:val="20"/>
-          <w:szCs w:val="20"/>
-          <w:lang w:val="en-US"/>
-        </w:rPr>
-        <w:t xml:space="preserve">static </w:t>
-      </w:r>
-      <w:r>
-        <w:rPr>
-          <w:b/>
-          <w:bCs/>
-          <w:sz w:val="20"/>
-          <w:szCs w:val="20"/>
-          <w:lang w:val="en-US"/>
-        </w:rPr>
-        <w:t>boolean insertParentScope(Obj obj);</w:t>
-      </w:r>
-    </w:p>
-    <w:p>
-      <w:pPr>
-        <w:spacing w:line="240" w:lineRule="auto"/>
-        <w:rPr>
-          <w:b/>
-          <w:bCs/>
-          <w:sz w:val="20"/>
-          <w:szCs w:val="20"/>
-          <w:lang w:val="en-US"/>
-        </w:rPr>
-      </w:pPr>
-      <w:r>
-        <w:rPr>
-          <w:b/>
-          <w:bCs/>
-          <w:sz w:val="20"/>
-          <w:szCs w:val="20"/>
-          <w:lang w:val="en-US"/>
-        </w:rPr>
-        <w:tab/>
-      </w:r>
-      <w:r>
-        <w:rPr>
-          <w:b/>
-          <w:bCs/>
-          <w:sz w:val="20"/>
-          <w:szCs w:val="20"/>
-          <w:lang w:val="en-US"/>
-        </w:rPr>
-        <w:t xml:space="preserve">static </w:t>
-      </w:r>
-      <w:r>
-        <w:rPr>
-          <w:b/>
-          <w:bCs/>
-          <w:sz w:val="20"/>
-          <w:szCs w:val="20"/>
-          <w:lang w:val="en-US"/>
-        </w:rPr>
-        <w:t>Scope parentScope();</w:t>
-      </w:r>
-    </w:p>
-    <w:p>
-      <w:pPr>
-        <w:spacing w:line="240" w:lineRule="auto"/>
-        <w:rPr>
-          <w:b/>
-          <w:bCs/>
-          <w:sz w:val="20"/>
-          <w:szCs w:val="20"/>
-          <w:lang w:val="en-US"/>
-        </w:rPr>
-      </w:pPr>
-      <w:r>
-        <w:rPr>
-          <w:b/>
-          <w:bCs/>
-          <w:sz w:val="20"/>
-          <w:szCs w:val="20"/>
-          <w:lang w:val="en-US"/>
-        </w:rPr>
-        <w:tab/>
-        <w:t>//Dodaje Obj za bool tip u Universe opseg</w:t>
-      </w:r>
-    </w:p>
-    <w:p>
-      <w:pPr>
-        <w:spacing w:line="240" w:lineRule="auto"/>
-        <w:rPr>
-          <w:b/>
-          <w:bCs/>
-          <w:sz w:val="20"/>
-          <w:szCs w:val="20"/>
-          <w:lang w:val="en-US"/>
-        </w:rPr>
-      </w:pPr>
-      <w:r>
-        <w:rPr>
-          <w:b/>
-          <w:bCs/>
-          <w:sz w:val="20"/>
-          <w:szCs w:val="20"/>
-          <w:lang w:val="en-US"/>
-        </w:rPr>
-        <w:tab/>
-        <w:t>static void init();</w:t>
-      </w:r>
-    </w:p>
-    <w:p>
-      <w:pPr>
-        <w:spacing w:line="240" w:lineRule="auto"/>
-        <w:ind w:left="720"/>
-        <w:rPr>
-          <w:b/>
-          <w:bCs/>
-          <w:sz w:val="20"/>
-          <w:szCs w:val="20"/>
-          <w:lang w:val="en-US"/>
-        </w:rPr>
-      </w:pPr>
-      <w:r>
-        <w:rPr>
-          <w:b/>
-          <w:bCs/>
-          <w:sz w:val="20"/>
-          <w:szCs w:val="20"/>
-          <w:lang w:val="en-US"/>
-        </w:rPr>
-        <w:t>//otvara novi scope, I odmah uvezuje simbole u prosledjeni objekat, tako da scope i objekat imaju istu //referencu na SymbolDataStructure</w:t>
-      </w:r>
-    </w:p>
-    <w:p>
-      <w:pPr>
-        <w:spacing w:line="240" w:lineRule="auto"/>
-        <w:ind w:left="720"/>
-        <w:rPr>
-          <w:b/>
-          <w:bCs/>
-          <w:sz w:val="20"/>
-          <w:szCs w:val="20"/>
-          <w:lang w:val="en-US"/>
-        </w:rPr>
-      </w:pPr>
-      <w:r>
-        <w:rPr>
-          <w:b/>
-          <w:bCs/>
-          <w:sz w:val="20"/>
-          <w:szCs w:val="20"/>
-          <w:lang w:val="en-US"/>
-        </w:rPr>
-        <w:t>void openScopeAndChain(Obj);</w:t>
-      </w:r>
-    </w:p>
-    <w:p>
-      <w:pPr>
-        <w:spacing w:line="240" w:lineRule="auto"/>
-        <w:ind w:left="720"/>
-        <w:rPr>
-          <w:b/>
-          <w:bCs/>
-          <w:sz w:val="20"/>
-          <w:szCs w:val="20"/>
-          <w:lang w:val="en-US"/>
-        </w:rPr>
-      </w:pPr>
-      <w:r>
-        <w:rPr>
-          <w:b/>
-          <w:bCs/>
-          <w:sz w:val="20"/>
-          <w:szCs w:val="20"/>
-          <w:lang w:val="en-US"/>
-        </w:rPr>
-        <w:t>void openScopeAndChain(Struct);</w:t>
-      </w:r>
-    </w:p>
-    <w:p>
-      <w:pPr>
-        <w:spacing w:line="240" w:lineRule="auto"/>
-        <w:rPr>
-          <w:b/>
-          <w:bCs/>
-          <w:sz w:val="20"/>
-          <w:szCs w:val="20"/>
-          <w:lang w:val="en-US"/>
-        </w:rPr>
-      </w:pPr>
-      <w:r>
-        <w:rPr>
-          <w:b/>
-          <w:bCs/>
-          <w:sz w:val="20"/>
-          <w:szCs w:val="20"/>
-          <w:lang w:val="en-US"/>
-        </w:rPr>
-        <w:t>}</w:t>
-      </w:r>
-    </w:p>
-    <w:p>
-      <w:pPr>
-        <w:spacing w:line="240" w:lineRule="auto"/>
-        <w:rPr>
-          <w:b/>
-          <w:bCs/>
-          <w:sz w:val="20"/>
-          <w:szCs w:val="20"/>
-        </w:rPr>
-      </w:pPr>
-      <w:r>
-        <w:rPr>
-          <w:b/>
-          <w:bCs/>
-          <w:sz w:val="20"/>
-          <w:szCs w:val="20"/>
-          <w:lang w:val="en-US"/>
-        </w:rPr>
-        <w:t>//Iterira kroz konstruktore prosle</w:t>
-      </w:r>
-      <w:r>
-        <w:rPr>
-          <w:b/>
-          <w:bCs/>
-          <w:sz w:val="20"/>
-          <w:szCs w:val="20"/>
-        </w:rPr>
-        <w:t>đene klase</w:t>
-      </w:r>
-    </w:p>
-    <w:p>
-      <w:pPr>
-        <w:spacing w:line="240" w:lineRule="auto"/>
-        <w:rPr>
-          <w:b/>
-          <w:bCs/>
-          <w:sz w:val="20"/>
-          <w:szCs w:val="20"/>
-          <w:lang w:val="en-US"/>
-        </w:rPr>
-      </w:pPr>
-      <w:r>
-        <w:rPr>
-          <w:b/>
-          <w:bCs/>
-          <w:sz w:val="20"/>
-          <w:szCs w:val="20"/>
-          <w:lang w:val="en-US"/>
-        </w:rPr>
-        <w:t>class ConstructorIterator {</w:t>
-      </w:r>
-    </w:p>
-    <w:p>
-      <w:pPr>
-        <w:spacing w:line="240" w:lineRule="auto"/>
-        <w:rPr>
-          <w:b/>
-          <w:bCs/>
-          <w:sz w:val="20"/>
-          <w:szCs w:val="20"/>
-          <w:lang w:val="en-US"/>
-        </w:rPr>
-      </w:pPr>
-      <w:r>
-        <w:rPr>
-          <w:b/>
-          <w:bCs/>
-          <w:sz w:val="20"/>
-          <w:szCs w:val="20"/>
-          <w:lang w:val="en-US"/>
-        </w:rPr>
-        <w:tab/>
-        <w:t>ConstructorIterator(</w:t>
-      </w:r>
-      <w:r>
-        <w:rPr>
-          <w:b/>
-          <w:bCs/>
-          <w:sz w:val="20"/>
-          <w:szCs w:val="20"/>
-          <w:lang w:val="en-US"/>
-        </w:rPr>
-        <w:t>Struct cls</w:t>
-      </w:r>
-      <w:r>
-        <w:rPr>
-          <w:b/>
-          <w:bCs/>
-          <w:sz w:val="20"/>
-          <w:szCs w:val="20"/>
-          <w:lang w:val="en-US"/>
-        </w:rPr>
-        <w:t xml:space="preserve">); //creates an iterator for </w:t>
-      </w:r>
-      <w:r>
-        <w:rPr>
-          <w:b/>
-          <w:bCs/>
-          <w:sz w:val="20"/>
-          <w:szCs w:val="20"/>
-          <w:lang w:val="en-US"/>
-        </w:rPr>
-        <w:t>cls</w:t>
-      </w:r>
-    </w:p>
-    <w:p>
-      <w:pPr>
-        <w:spacing w:line="240" w:lineRule="auto"/>
-        <w:rPr>
-          <w:b/>
-          <w:bCs/>
-          <w:sz w:val="20"/>
-          <w:szCs w:val="20"/>
-          <w:lang w:val="en-US"/>
-        </w:rPr>
-      </w:pPr>
-      <w:r>
-        <w:rPr>
-          <w:b/>
-          <w:bCs/>
-          <w:sz w:val="20"/>
-          <w:szCs w:val="20"/>
-          <w:lang w:val="en-US"/>
-        </w:rPr>
-        <w:tab/>
-        <w:t>void reset();</w:t>
-      </w:r>
-    </w:p>
-    <w:p>
-      <w:pPr>
-        <w:spacing w:line="240" w:lineRule="auto"/>
-        <w:rPr>
-          <w:b/>
-          <w:bCs/>
-          <w:sz w:val="20"/>
-          <w:szCs w:val="20"/>
-          <w:lang w:val="en-US"/>
-        </w:rPr>
-      </w:pPr>
-      <w:r>
-        <w:rPr>
-          <w:b/>
-          <w:bCs/>
-          <w:sz w:val="20"/>
-          <w:szCs w:val="20"/>
-          <w:lang w:val="en-US"/>
-        </w:rPr>
-        <w:tab/>
-        <w:t>Obj next(); //returns the next constructor as an Obj of kind Meth, or null if end has been reached</w:t>
-      </w:r>
-    </w:p>
-    <w:p>
-      <w:pPr>
-        <w:spacing w:line="240" w:lineRule="auto"/>
-        <w:rPr>
-          <w:b/>
-          <w:bCs/>
-          <w:sz w:val="20"/>
-          <w:szCs w:val="20"/>
-          <w:lang w:val="en-US"/>
-        </w:rPr>
-      </w:pPr>
-      <w:r>
-        <w:rPr>
-          <w:b/>
-          <w:bCs/>
-          <w:sz w:val="20"/>
-          <w:szCs w:val="20"/>
-          <w:lang w:val="en-US"/>
-        </w:rPr>
-        <w:t>}</w:t>
-      </w:r>
-    </w:p>
-    <w:p>
-      <w:pPr>
-        <w:spacing w:line="240" w:lineRule="auto"/>
-        <w:rPr>
-          <w:b/>
-          <w:bCs/>
-          <w:sz w:val="20"/>
-          <w:szCs w:val="20"/>
-          <w:lang w:val="en-US"/>
-        </w:rPr>
-      </w:pPr>
-      <w:r>
-        <w:rPr>
-          <w:b/>
-          <w:bCs/>
-          <w:sz w:val="20"/>
-          <w:szCs w:val="20"/>
-          <w:lang w:val="en-US"/>
-        </w:rPr>
-        <w:t>//Iterira kroz formalne parametre prosleđene metode, redom</w:t>
-      </w:r>
-    </w:p>
-    <w:p>
-      <w:pPr>
-        <w:spacing w:line="240" w:lineRule="auto"/>
-        <w:rPr>
-          <w:b/>
-          <w:bCs/>
-          <w:sz w:val="20"/>
-          <w:szCs w:val="20"/>
-          <w:lang w:val="en-US"/>
-        </w:rPr>
-      </w:pPr>
-      <w:r>
-        <w:rPr>
-          <w:b/>
-          <w:bCs/>
-          <w:sz w:val="20"/>
-          <w:szCs w:val="20"/>
-          <w:lang w:val="en-US"/>
-        </w:rPr>
-        <w:t>class FormalParamIterator {</w:t>
-      </w:r>
-    </w:p>
-    <w:p>
-      <w:pPr>
-        <w:spacing w:line="240" w:lineRule="auto"/>
-        <w:rPr>
-          <w:b/>
-          <w:bCs/>
-          <w:sz w:val="20"/>
-          <w:szCs w:val="20"/>
-          <w:lang w:val="en-US"/>
-        </w:rPr>
-      </w:pPr>
-      <w:r>
-        <w:rPr>
-          <w:b/>
-          <w:bCs/>
-          <w:sz w:val="20"/>
-          <w:szCs w:val="20"/>
-          <w:lang w:val="en-US"/>
-        </w:rPr>
-        <w:tab/>
-        <w:t>FormalParamIterator(Obj cls);</w:t>
-      </w:r>
-    </w:p>
-    <w:p>
-      <w:pPr>
-        <w:spacing w:line="240" w:lineRule="auto"/>
-        <w:rPr>
-          <w:b/>
-          <w:bCs/>
-          <w:sz w:val="20"/>
-          <w:szCs w:val="20"/>
-          <w:lang w:val="en-US"/>
-        </w:rPr>
-      </w:pPr>
-      <w:r>
-        <w:rPr>
-          <w:b/>
-          <w:bCs/>
-          <w:sz w:val="20"/>
-          <w:szCs w:val="20"/>
-          <w:lang w:val="en-US"/>
-        </w:rPr>
-        <w:tab/>
-        <w:t>void reset();</w:t>
-      </w:r>
-    </w:p>
-    <w:p>
-      <w:pPr>
-        <w:spacing w:line="240" w:lineRule="auto"/>
-        <w:rPr>
-          <w:b/>
-          <w:bCs/>
-          <w:sz w:val="20"/>
-          <w:szCs w:val="20"/>
-          <w:lang w:val="en-US"/>
-        </w:rPr>
-      </w:pPr>
-      <w:r>
-        <w:rPr>
-          <w:b/>
-          <w:bCs/>
-          <w:sz w:val="20"/>
-          <w:szCs w:val="20"/>
-          <w:lang w:val="en-US"/>
-        </w:rPr>
-        <w:tab/>
-        <w:t>Obj next(); //returns the next formal parameter of method cls</w:t>
-      </w:r>
-    </w:p>
-    <w:p>
-      <w:pPr>
-        <w:spacing w:line="240" w:lineRule="auto"/>
-        <w:rPr>
-          <w:b/>
-          <w:bCs/>
-          <w:sz w:val="20"/>
-          <w:szCs w:val="20"/>
-          <w:lang w:val="en-US"/>
-        </w:rPr>
-      </w:pPr>
-      <w:r>
-        <w:rPr>
-          <w:b/>
-          <w:bCs/>
-          <w:sz w:val="20"/>
-          <w:szCs w:val="20"/>
-          <w:lang w:val="en-US"/>
-        </w:rPr>
-        <w:t>}</w:t>
-      </w:r>
-    </w:p>
-    <w:p>
-      <w:pPr>
-        <w:spacing w:line="240" w:lineRule="auto"/>
-        <w:rPr>
-          <w:b/>
-          <w:bCs/>
-          <w:sz w:val="20"/>
-          <w:szCs w:val="20"/>
-          <w:lang w:val="en-US"/>
-        </w:rPr>
-      </w:pPr>
-      <w:r>
-        <w:rPr>
-          <w:b/>
-          <w:bCs/>
-          <w:sz w:val="20"/>
-          <w:szCs w:val="20"/>
-          <w:lang w:val="en-US"/>
-        </w:rPr>
-        <w:t>//Iterira kroz nestaticke metode prosledjene klase</w:t>
-      </w:r>
-    </w:p>
-    <w:p>
-      <w:pPr>
-        <w:spacing w:line="240" w:lineRule="auto"/>
-        <w:rPr>
-          <w:b/>
-          <w:bCs/>
-          <w:sz w:val="20"/>
-          <w:szCs w:val="20"/>
-          <w:lang w:val="en-US"/>
-        </w:rPr>
-      </w:pPr>
-      <w:r>
-        <w:rPr>
-          <w:b/>
-          <w:bCs/>
-          <w:sz w:val="20"/>
-          <w:szCs w:val="20"/>
-          <w:lang w:val="en-US"/>
-        </w:rPr>
-        <w:t>class MethodIterator {</w:t>
-      </w:r>
-    </w:p>
-    <w:p>
-      <w:pPr>
-        <w:spacing w:line="240" w:lineRule="auto"/>
-        <w:rPr>
-          <w:b/>
-          <w:bCs/>
-          <w:sz w:val="20"/>
-          <w:szCs w:val="20"/>
-          <w:lang w:val="en-US"/>
-        </w:rPr>
-      </w:pPr>
-      <w:r>
-        <w:rPr>
-          <w:b/>
-          <w:bCs/>
-          <w:sz w:val="20"/>
-          <w:szCs w:val="20"/>
-          <w:lang w:val="en-US"/>
-        </w:rPr>
-        <w:tab/>
-        <w:t>MethodIterator(Obj cls);</w:t>
-      </w:r>
-    </w:p>
-    <w:p>
-      <w:pPr>
-        <w:spacing w:line="240" w:lineRule="auto"/>
-        <w:rPr>
-          <w:b/>
-          <w:bCs/>
-          <w:sz w:val="20"/>
-          <w:szCs w:val="20"/>
-          <w:lang w:val="en-US"/>
-        </w:rPr>
-      </w:pPr>
-      <w:r>
-        <w:rPr>
-          <w:b/>
-          <w:bCs/>
-          <w:sz w:val="20"/>
-          <w:szCs w:val="20"/>
-          <w:lang w:val="en-US"/>
-        </w:rPr>
-        <w:tab/>
-        <w:t>void reset();</w:t>
-      </w:r>
-    </w:p>
-    <w:p>
-      <w:pPr>
-        <w:spacing w:line="240" w:lineRule="auto"/>
-        <w:rPr>
-          <w:b/>
-          <w:bCs/>
-          <w:sz w:val="20"/>
-          <w:szCs w:val="20"/>
-          <w:lang w:val="en-US"/>
-        </w:rPr>
-      </w:pPr>
-      <w:r>
-        <w:rPr>
-          <w:b/>
-          <w:bCs/>
-          <w:sz w:val="20"/>
-          <w:szCs w:val="20"/>
-          <w:lang w:val="en-US"/>
-        </w:rPr>
-        <w:tab/>
-        <w:t>Obj next();</w:t>
-      </w:r>
-    </w:p>
-    <w:p>
-      <w:pPr>
-        <w:spacing w:line="240" w:lineRule="auto"/>
-        <w:rPr>
-          <w:b/>
-          <w:bCs/>
-          <w:sz w:val="20"/>
-          <w:szCs w:val="20"/>
-          <w:lang w:val="en-US"/>
-        </w:rPr>
-      </w:pPr>
-      <w:r>
-        <w:rPr>
-          <w:b/>
-          <w:bCs/>
-          <w:sz w:val="20"/>
-          <w:szCs w:val="20"/>
-          <w:lang w:val="en-US"/>
-        </w:rPr>
-        <w:t>}</w:t>
-      </w:r>
-    </w:p>
-    <w:p>
-      <w:pPr>
-        <w:spacing w:line="240" w:lineRule="auto"/>
-        <w:rPr>
-          <w:b/>
-          <w:bCs/>
-          <w:sz w:val="20"/>
-          <w:szCs w:val="20"/>
-          <w:lang w:val="en-US"/>
-        </w:rPr>
-      </w:pPr>
-      <w:r>
-        <w:rPr>
-          <w:b/>
-          <w:bCs/>
-          <w:sz w:val="20"/>
-          <w:szCs w:val="20"/>
-          <w:lang w:val="en-US"/>
-        </w:rPr>
-        <w:t>class Utils {</w:t>
-      </w:r>
-    </w:p>
-    <w:p>
-      <w:pPr>
-        <w:spacing w:line="240" w:lineRule="auto"/>
-        <w:rPr>
-          <w:b/>
-          <w:bCs/>
-          <w:sz w:val="20"/>
-          <w:szCs w:val="20"/>
-          <w:lang w:val="en-US"/>
-        </w:rPr>
-      </w:pPr>
-      <w:r>
-        <w:rPr>
-          <w:b/>
-          <w:bCs/>
-          <w:sz w:val="20"/>
-          <w:szCs w:val="20"/>
-          <w:lang w:val="en-US"/>
-        </w:rPr>
-        <w:tab/>
-        <w:t>//Da li bethBase može da override-uje methDerived</w:t>
-      </w:r>
-    </w:p>
-    <w:p>
-      <w:pPr>
-        <w:spacing w:line="240" w:lineRule="auto"/>
-        <w:rPr>
-          <w:b/>
-          <w:bCs/>
-          <w:sz w:val="20"/>
-          <w:szCs w:val="20"/>
-          <w:lang w:val="en-US"/>
-        </w:rPr>
-      </w:pPr>
-      <w:r>
-        <w:rPr>
-          <w:b/>
-          <w:bCs/>
-          <w:sz w:val="20"/>
-          <w:szCs w:val="20"/>
-          <w:lang w:val="en-US"/>
-        </w:rPr>
-        <w:tab/>
-      </w:r>
-      <w:r>
-        <w:rPr>
-          <w:b/>
-          <w:bCs/>
-          <w:sz w:val="20"/>
-          <w:szCs w:val="20"/>
-          <w:lang w:val="en-US"/>
-        </w:rPr>
         <w:t xml:space="preserve">boolean </w:t>
       </w:r>
       <w:r>
@@ -15127,7 +15191,6 @@
           <w:szCs w:val="20"/>
           <w:lang w:val="en-US"/>
         </w:rPr>
-        <w:lastRenderedPageBreak/>
         <w:tab/>
       </w:r>
       <w:r>

</xml_diff>

<commit_message>
Implemented Multiple Assignment Designator Statement.
</commit_message>
<xml_diff>
--- a/MJProjekat.docx
+++ b/MJProjekat.docx
@@ -3325,6 +3325,7 @@
           <w:color w:val="C00000"/>
           <w:sz w:val="20"/>
           <w:szCs w:val="20"/>
+          <w:lang w:val="en-US"/>
         </w:rPr>
       </w:pPr>
       <w:r>
@@ -9208,16 +9209,6 @@
         <w:tab/>
         <w:t>Designator Assignop Expr</w:t>
       </w:r>
-      <w:r>
-        <w:rPr>
-          <w:b/>
-          <w:bCs/>
-          <w:sz w:val="20"/>
-          <w:szCs w:val="20"/>
-          <w:lang w:val="en-US"/>
-        </w:rPr>
-        <w:t>;</w:t>
-      </w:r>
     </w:p>
     <w:p>
       <w:pPr>
@@ -9342,7 +9333,7 @@
           <w:szCs w:val="20"/>
           <w:lang w:val="en-US"/>
         </w:rPr>
-        <w:t>MethodInvocation;</w:t>
+        <w:t>MethodInvocation</w:t>
       </w:r>
     </w:p>
     <w:p>
@@ -9411,16 +9402,6 @@
         </w:rPr>
         <w:tab/>
         <w:t>| Designator++</w:t>
-      </w:r>
-      <w:r>
-        <w:rPr>
-          <w:b/>
-          <w:bCs/>
-          <w:sz w:val="20"/>
-          <w:szCs w:val="20"/>
-          <w:lang w:val="en-US"/>
-        </w:rPr>
-        <w:t>;</w:t>
       </w:r>
     </w:p>
     <w:p>
@@ -9532,16 +9513,6 @@
         </w:rPr>
         <w:t>| Designator --</w:t>
       </w:r>
-      <w:r>
-        <w:rPr>
-          <w:b/>
-          <w:bCs/>
-          <w:sz w:val="20"/>
-          <w:szCs w:val="20"/>
-          <w:lang w:val="en-US"/>
-        </w:rPr>
-        <w:t>;</w:t>
-      </w:r>
     </w:p>
     <w:p>
       <w:pPr>
@@ -9669,18 +9640,1050 @@
           <w:lang w:val="en-US"/>
         </w:rPr>
         <w:tab/>
-        <w:t>| ***specijalna dodela</w:t>
-      </w:r>
-      <w:r>
-        <w:rPr>
-          <w:b/>
-          <w:bCs/>
-          <w:sz w:val="20"/>
-          <w:szCs w:val="20"/>
-          <w:lang w:val="en-US"/>
-        </w:rPr>
-        <w:t>;</w:t>
-      </w:r>
+        <w:t xml:space="preserve">| </w:t>
+      </w:r>
+      <w:r>
+        <w:rPr>
+          <w:b/>
+          <w:bCs/>
+          <w:sz w:val="20"/>
+          <w:szCs w:val="20"/>
+          <w:lang w:val="en-US"/>
+        </w:rPr>
+        <w:t xml:space="preserve"> [ DesignatorComma * Designator] = Designator</w:t>
+      </w:r>
+    </w:p>
+    <w:p>
+      <w:pPr>
+        <w:spacing w:line="240" w:lineRule="auto"/>
+        <w:ind w:left="1418"/>
+        <w:rPr>
+          <w:b/>
+          <w:bCs/>
+          <w:color w:val="538135" w:themeColor="accent6" w:themeShade="BF"/>
+          <w:sz w:val="20"/>
+          <w:szCs w:val="20"/>
+        </w:rPr>
+      </w:pPr>
+      <w:r>
+        <w:rPr>
+          <w:b/>
+          <w:bCs/>
+          <w:color w:val="538135" w:themeColor="accent6" w:themeShade="BF"/>
+          <w:sz w:val="20"/>
+          <w:szCs w:val="20"/>
+          <w:lang w:val="en-US"/>
+        </w:rPr>
+        <w:br/>
+      </w:r>
+      <w:r>
+        <w:rPr>
+          <w:b/>
+          <w:bCs/>
+          <w:color w:val="538135" w:themeColor="accent6" w:themeShade="BF"/>
+          <w:sz w:val="20"/>
+          <w:szCs w:val="20"/>
+          <w:lang w:val="en-US"/>
+        </w:rPr>
+        <w:t>DesignatorComma sadr</w:t>
+      </w:r>
+      <w:r>
+        <w:rPr>
+          <w:b/>
+          <w:bCs/>
+          <w:color w:val="538135" w:themeColor="accent6" w:themeShade="BF"/>
+          <w:sz w:val="20"/>
+          <w:szCs w:val="20"/>
+        </w:rPr>
+        <w:t>ži kao atribut DesignatorList, listu Obj objekata</w:t>
+      </w:r>
+      <w:r>
+        <w:rPr>
+          <w:b/>
+          <w:bCs/>
+          <w:color w:val="538135" w:themeColor="accent6" w:themeShade="BF"/>
+          <w:sz w:val="20"/>
+          <w:szCs w:val="20"/>
+        </w:rPr>
+        <w:t xml:space="preserve"> koje zovemo elemObj</w:t>
+      </w:r>
+      <w:r>
+        <w:rPr>
+          <w:b/>
+          <w:bCs/>
+          <w:color w:val="538135" w:themeColor="accent6" w:themeShade="BF"/>
+          <w:sz w:val="20"/>
+          <w:szCs w:val="20"/>
+        </w:rPr>
+        <w:t>.</w:t>
+      </w:r>
+      <w:r>
+        <w:rPr>
+          <w:b/>
+          <w:bCs/>
+          <w:color w:val="538135" w:themeColor="accent6" w:themeShade="BF"/>
+          <w:sz w:val="20"/>
+          <w:szCs w:val="20"/>
+        </w:rPr>
+        <w:t xml:space="preserve"> Srednji Designator sadrži kao atribut leftArrObj.</w:t>
+      </w:r>
+      <w:r>
+        <w:rPr>
+          <w:b/>
+          <w:bCs/>
+          <w:color w:val="538135" w:themeColor="accent6" w:themeShade="BF"/>
+          <w:sz w:val="20"/>
+          <w:szCs w:val="20"/>
+        </w:rPr>
+        <w:t xml:space="preserve"> </w:t>
+      </w:r>
+      <w:r>
+        <w:rPr>
+          <w:b/>
+          <w:bCs/>
+          <w:color w:val="538135" w:themeColor="accent6" w:themeShade="BF"/>
+          <w:sz w:val="20"/>
+          <w:szCs w:val="20"/>
+        </w:rPr>
+        <w:t>Desni Designator sadrži kao atribut rightArrObj.</w:t>
+      </w:r>
+      <w:r>
+        <w:rPr>
+          <w:b/>
+          <w:bCs/>
+          <w:color w:val="538135" w:themeColor="accent6" w:themeShade="BF"/>
+          <w:sz w:val="20"/>
+          <w:szCs w:val="20"/>
+        </w:rPr>
+        <w:br/>
+        <w:t>Mora da važi:</w:t>
+      </w:r>
+      <w:r>
+        <w:rPr>
+          <w:b/>
+          <w:bCs/>
+          <w:color w:val="538135" w:themeColor="accent6" w:themeShade="BF"/>
+          <w:sz w:val="20"/>
+          <w:szCs w:val="20"/>
+        </w:rPr>
+        <w:br/>
+        <w:t>1. kind == Var ili Field ili Elem za sve objekte.</w:t>
+      </w:r>
+      <w:r>
+        <w:rPr>
+          <w:b/>
+          <w:bCs/>
+          <w:color w:val="538135" w:themeColor="accent6" w:themeShade="BF"/>
+          <w:sz w:val="20"/>
+          <w:szCs w:val="20"/>
+        </w:rPr>
+        <w:br/>
+        <w:t xml:space="preserve">2. leftArrObj.type.kind == Array </w:t>
+      </w:r>
+      <w:r>
+        <w:rPr>
+          <w:b/>
+          <w:bCs/>
+          <w:color w:val="538135" w:themeColor="accent6" w:themeShade="BF"/>
+          <w:sz w:val="20"/>
+          <w:szCs w:val="20"/>
+        </w:rPr>
+        <w:br/>
+        <w:t>3. rightArrObj.type.kind == Array</w:t>
+      </w:r>
+      <w:r>
+        <w:rPr>
+          <w:b/>
+          <w:bCs/>
+          <w:color w:val="538135" w:themeColor="accent6" w:themeShade="BF"/>
+          <w:sz w:val="20"/>
+          <w:szCs w:val="20"/>
+        </w:rPr>
+        <w:br/>
+        <w:t>4. rightArrObj.type.elemType je dodeljiv svakom elemObj.type</w:t>
+      </w:r>
+      <w:r>
+        <w:rPr>
+          <w:b/>
+          <w:bCs/>
+          <w:color w:val="538135" w:themeColor="accent6" w:themeShade="BF"/>
+          <w:sz w:val="20"/>
+          <w:szCs w:val="20"/>
+        </w:rPr>
+        <w:br/>
+        <w:t>5. rightArr.Obj.type.elemType je dodeljiv leftArrObj.type.elemType</w:t>
+      </w:r>
+    </w:p>
+    <w:p>
+      <w:pPr>
+        <w:spacing w:line="240" w:lineRule="auto"/>
+        <w:ind w:left="1418"/>
+        <w:rPr>
+          <w:b/>
+          <w:bCs/>
+          <w:color w:val="C00000"/>
+          <w:sz w:val="20"/>
+          <w:szCs w:val="20"/>
+        </w:rPr>
+      </w:pPr>
+      <w:r>
+        <w:rPr>
+          <w:b/>
+          <w:bCs/>
+          <w:color w:val="C00000"/>
+          <w:sz w:val="20"/>
+          <w:szCs w:val="20"/>
+        </w:rPr>
+        <w:t>U generisanom kodu koriste se privremen promenljive iza alociranog steka (u ovom slučaju bezbedno jer nema poziva funkcija), i to:</w:t>
+      </w:r>
+      <w:r>
+        <w:rPr>
+          <w:b/>
+          <w:bCs/>
+          <w:color w:val="C00000"/>
+          <w:sz w:val="20"/>
+          <w:szCs w:val="20"/>
+        </w:rPr>
+        <w:br/>
+        <w:t>pstackTop -&gt; referenca na niz sa desne strane</w:t>
+      </w:r>
+      <w:r>
+        <w:rPr>
+          <w:b/>
+          <w:bCs/>
+          <w:color w:val="C00000"/>
+          <w:sz w:val="20"/>
+          <w:szCs w:val="20"/>
+        </w:rPr>
+        <w:br/>
+        <w:t>pstackTop+1 -&gt; trenutni indeks niza sa desne strane</w:t>
+      </w:r>
+      <w:r>
+        <w:rPr>
+          <w:b/>
+          <w:bCs/>
+          <w:color w:val="C00000"/>
+          <w:sz w:val="20"/>
+          <w:szCs w:val="20"/>
+        </w:rPr>
+        <w:br/>
+        <w:t>pstackTop+2 -&gt; trenutni indeks niza sa leve strane</w:t>
+      </w:r>
+      <w:r>
+        <w:rPr>
+          <w:b/>
+          <w:bCs/>
+          <w:color w:val="C00000"/>
+          <w:sz w:val="20"/>
+          <w:szCs w:val="20"/>
+        </w:rPr>
+        <w:br/>
+      </w:r>
+    </w:p>
+    <w:p>
+      <w:pPr>
+        <w:spacing w:line="240" w:lineRule="auto"/>
+        <w:ind w:left="1418"/>
+        <w:rPr>
+          <w:b/>
+          <w:bCs/>
+          <w:color w:val="C00000"/>
+          <w:sz w:val="20"/>
+          <w:szCs w:val="20"/>
+        </w:rPr>
+      </w:pPr>
+      <w:r>
+        <w:rPr>
+          <w:b/>
+          <w:bCs/>
+          <w:color w:val="C00000"/>
+          <w:sz w:val="20"/>
+          <w:szCs w:val="20"/>
+        </w:rPr>
+        <w:t>Pri generisanju koda, računa se broj elemenata DesignatorComma niza kao varCount, i u generisanom kodu taj broj se koristi kao konstanta.</w:t>
+      </w:r>
+      <w:r>
+        <w:rPr>
+          <w:b/>
+          <w:bCs/>
+          <w:color w:val="C00000"/>
+          <w:sz w:val="20"/>
+          <w:szCs w:val="20"/>
+        </w:rPr>
+        <w:br/>
+        <w:t>Na početku generisanj</w:t>
+      </w:r>
+      <w:r>
+        <w:rPr>
+          <w:b/>
+          <w:bCs/>
+          <w:color w:val="C00000"/>
+          <w:sz w:val="20"/>
+          <w:szCs w:val="20"/>
+        </w:rPr>
+        <w:t>a</w:t>
+      </w:r>
+      <w:r>
+        <w:rPr>
+          <w:b/>
+          <w:bCs/>
+          <w:color w:val="C00000"/>
+          <w:sz w:val="20"/>
+          <w:szCs w:val="20"/>
+        </w:rPr>
+        <w:t xml:space="preserve"> adrese svih Designator objekata su naslagane na steku s leva na desno.</w:t>
+      </w:r>
+      <w:r>
+        <w:rPr>
+          <w:b/>
+          <w:bCs/>
+          <w:color w:val="C00000"/>
+          <w:sz w:val="20"/>
+          <w:szCs w:val="20"/>
+        </w:rPr>
+        <w:br/>
+      </w:r>
+      <w:r>
+        <w:rPr>
+          <w:b/>
+          <w:bCs/>
+          <w:color w:val="C00000"/>
+          <w:sz w:val="20"/>
+          <w:szCs w:val="20"/>
+        </w:rPr>
+        <w:br/>
+        <w:t>Code.load(rightArrObj)</w:t>
+      </w:r>
+      <w:r>
+        <w:rPr>
+          <w:b/>
+          <w:bCs/>
+          <w:color w:val="C00000"/>
+          <w:sz w:val="20"/>
+          <w:szCs w:val="20"/>
+        </w:rPr>
+        <w:br/>
+        <w:t>store pstackTop</w:t>
+      </w:r>
+      <w:r>
+        <w:rPr>
+          <w:b/>
+          <w:bCs/>
+          <w:color w:val="C00000"/>
+          <w:sz w:val="20"/>
+          <w:szCs w:val="20"/>
+        </w:rPr>
+        <w:br/>
+        <w:t>Code.load(leftArrObj)</w:t>
+      </w:r>
+      <w:r>
+        <w:rPr>
+          <w:b/>
+          <w:bCs/>
+          <w:color w:val="C00000"/>
+          <w:sz w:val="20"/>
+          <w:szCs w:val="20"/>
+        </w:rPr>
+        <w:br/>
+        <w:t>dup</w:t>
+      </w:r>
+      <w:r>
+        <w:rPr>
+          <w:b/>
+          <w:bCs/>
+          <w:color w:val="C00000"/>
+          <w:sz w:val="20"/>
+          <w:szCs w:val="20"/>
+        </w:rPr>
+        <w:br/>
+        <w:t xml:space="preserve">arraylength </w:t>
+      </w:r>
+      <w:r>
+        <w:rPr>
+          <w:b/>
+          <w:bCs/>
+          <w:color w:val="C00000"/>
+          <w:sz w:val="20"/>
+          <w:szCs w:val="20"/>
+        </w:rPr>
+        <w:tab/>
+        <w:t>//sada su na esteku referenca na levi niz i njegova dužina</w:t>
+      </w:r>
+      <w:r>
+        <w:rPr>
+          <w:b/>
+          <w:bCs/>
+          <w:color w:val="C00000"/>
+          <w:sz w:val="20"/>
+          <w:szCs w:val="20"/>
+        </w:rPr>
+        <w:br/>
+        <w:t>load pstackTop</w:t>
+      </w:r>
+      <w:r>
+        <w:rPr>
+          <w:b/>
+          <w:bCs/>
+          <w:color w:val="C00000"/>
+          <w:sz w:val="20"/>
+          <w:szCs w:val="20"/>
+        </w:rPr>
+        <w:br/>
+        <w:t>arraylength</w:t>
+      </w:r>
+      <w:r>
+        <w:rPr>
+          <w:b/>
+          <w:bCs/>
+          <w:color w:val="C00000"/>
+          <w:sz w:val="20"/>
+          <w:szCs w:val="20"/>
+        </w:rPr>
+        <w:tab/>
+        <w:t xml:space="preserve"> </w:t>
+      </w:r>
+      <w:r>
+        <w:rPr>
+          <w:b/>
+          <w:bCs/>
+          <w:color w:val="C00000"/>
+          <w:sz w:val="20"/>
+          <w:szCs w:val="20"/>
+        </w:rPr>
+        <w:br/>
+        <w:t>dup</w:t>
+      </w:r>
+      <w:r>
+        <w:rPr>
+          <w:b/>
+          <w:bCs/>
+          <w:color w:val="C00000"/>
+          <w:sz w:val="20"/>
+          <w:szCs w:val="20"/>
+        </w:rPr>
+        <w:tab/>
+      </w:r>
+      <w:r>
+        <w:rPr>
+          <w:b/>
+          <w:bCs/>
+          <w:color w:val="C00000"/>
+          <w:sz w:val="20"/>
+          <w:szCs w:val="20"/>
+        </w:rPr>
+        <w:tab/>
+        <w:t>//sada su na esteku leftArr, len(left), len(right), len(right)</w:t>
+      </w:r>
+      <w:r>
+        <w:rPr>
+          <w:b/>
+          <w:bCs/>
+          <w:color w:val="C00000"/>
+          <w:sz w:val="20"/>
+          <w:szCs w:val="20"/>
+        </w:rPr>
+        <w:br/>
+        <w:t>const varCount</w:t>
+      </w:r>
+      <w:r>
+        <w:rPr>
+          <w:b/>
+          <w:bCs/>
+          <w:color w:val="C00000"/>
+          <w:sz w:val="20"/>
+          <w:szCs w:val="20"/>
+        </w:rPr>
+        <w:br/>
+        <w:t>jge 5</w:t>
+      </w:r>
+      <w:r>
+        <w:rPr>
+          <w:b/>
+          <w:bCs/>
+          <w:color w:val="C00000"/>
+          <w:sz w:val="20"/>
+          <w:szCs w:val="20"/>
+        </w:rPr>
+        <w:br/>
+        <w:t>trap 0</w:t>
+      </w:r>
+      <w:r>
+        <w:rPr>
+          <w:b/>
+          <w:bCs/>
+          <w:color w:val="C00000"/>
+          <w:sz w:val="20"/>
+          <w:szCs w:val="20"/>
+        </w:rPr>
+        <w:tab/>
+      </w:r>
+      <w:r>
+        <w:rPr>
+          <w:b/>
+          <w:bCs/>
+          <w:color w:val="C00000"/>
+          <w:sz w:val="20"/>
+          <w:szCs w:val="20"/>
+        </w:rPr>
+        <w:tab/>
+        <w:t>//broj designatora sa leve strane je veci od duzine niza sa desne</w:t>
+      </w:r>
+    </w:p>
+    <w:p>
+      <w:pPr>
+        <w:spacing w:line="240" w:lineRule="auto"/>
+        <w:ind w:left="1418"/>
+        <w:rPr>
+          <w:b/>
+          <w:bCs/>
+          <w:color w:val="C00000"/>
+          <w:sz w:val="20"/>
+          <w:szCs w:val="20"/>
+        </w:rPr>
+      </w:pPr>
+      <w:r>
+        <w:rPr>
+          <w:b/>
+          <w:bCs/>
+          <w:color w:val="C00000"/>
+          <w:sz w:val="20"/>
+          <w:szCs w:val="20"/>
+        </w:rPr>
+        <w:br/>
+        <w:t>const varCount</w:t>
+      </w:r>
+      <w:r>
+        <w:rPr>
+          <w:b/>
+          <w:bCs/>
+          <w:color w:val="C00000"/>
+          <w:sz w:val="20"/>
+          <w:szCs w:val="20"/>
+        </w:rPr>
+        <w:br/>
+        <w:t>sub</w:t>
+      </w:r>
+      <w:r>
+        <w:rPr>
+          <w:b/>
+          <w:bCs/>
+          <w:color w:val="C00000"/>
+          <w:sz w:val="20"/>
+          <w:szCs w:val="20"/>
+        </w:rPr>
+        <w:tab/>
+      </w:r>
+      <w:r>
+        <w:rPr>
+          <w:b/>
+          <w:bCs/>
+          <w:color w:val="C00000"/>
+          <w:sz w:val="20"/>
+          <w:szCs w:val="20"/>
+        </w:rPr>
+        <w:tab/>
+        <w:t>//broj elemenata desnog niza koji se smesta u levi niz</w:t>
+      </w:r>
+      <w:r>
+        <w:rPr>
+          <w:b/>
+          <w:bCs/>
+          <w:color w:val="C00000"/>
+          <w:sz w:val="20"/>
+          <w:szCs w:val="20"/>
+        </w:rPr>
+        <w:br/>
+        <w:t>dup2</w:t>
+      </w:r>
+      <w:r>
+        <w:rPr>
+          <w:b/>
+          <w:bCs/>
+          <w:color w:val="C00000"/>
+          <w:sz w:val="20"/>
+          <w:szCs w:val="20"/>
+        </w:rPr>
+        <w:tab/>
+      </w:r>
+      <w:r>
+        <w:rPr>
+          <w:b/>
+          <w:bCs/>
+          <w:color w:val="C00000"/>
+          <w:sz w:val="20"/>
+          <w:szCs w:val="20"/>
+        </w:rPr>
+        <w:tab/>
+        <w:t>//na esteku su leftArr, len(left), excess, len(left), excess</w:t>
+      </w:r>
+      <w:r>
+        <w:rPr>
+          <w:b/>
+          <w:bCs/>
+          <w:color w:val="C00000"/>
+          <w:sz w:val="20"/>
+          <w:szCs w:val="20"/>
+        </w:rPr>
+        <w:br/>
+        <w:t xml:space="preserve">jlt </w:t>
+      </w:r>
+      <w:r>
+        <w:rPr>
+          <w:b/>
+          <w:bCs/>
+          <w:color w:val="C00000"/>
+          <w:sz w:val="20"/>
+          <w:szCs w:val="20"/>
+        </w:rPr>
+        <w:t>9</w:t>
+      </w:r>
+      <w:r>
+        <w:rPr>
+          <w:b/>
+          <w:bCs/>
+          <w:color w:val="C00000"/>
+          <w:sz w:val="20"/>
+          <w:szCs w:val="20"/>
+        </w:rPr>
+        <w:br/>
+      </w:r>
+      <w:r>
+        <w:rPr>
+          <w:b/>
+          <w:bCs/>
+          <w:color w:val="C00000"/>
+          <w:sz w:val="20"/>
+          <w:szCs w:val="20"/>
+        </w:rPr>
+        <w:lastRenderedPageBreak/>
+        <w:t>store pstackTop+2</w:t>
+      </w:r>
+      <w:r>
+        <w:rPr>
+          <w:b/>
+          <w:bCs/>
+          <w:color w:val="C00000"/>
+          <w:sz w:val="20"/>
+          <w:szCs w:val="20"/>
+        </w:rPr>
+        <w:tab/>
+        <w:t>//len(leftArr) je dovoljna za sve elemente viška</w:t>
+      </w:r>
+      <w:r>
+        <w:rPr>
+          <w:b/>
+          <w:bCs/>
+          <w:color w:val="C00000"/>
+          <w:sz w:val="20"/>
+          <w:szCs w:val="20"/>
+        </w:rPr>
+        <w:br/>
+        <w:t>pop</w:t>
+      </w:r>
+      <w:r>
+        <w:rPr>
+          <w:b/>
+          <w:bCs/>
+          <w:color w:val="C00000"/>
+          <w:sz w:val="20"/>
+          <w:szCs w:val="20"/>
+        </w:rPr>
+        <w:br/>
+        <w:t>jmp 6</w:t>
+      </w:r>
+      <w:r>
+        <w:rPr>
+          <w:b/>
+          <w:bCs/>
+          <w:color w:val="C00000"/>
+          <w:sz w:val="20"/>
+          <w:szCs w:val="20"/>
+        </w:rPr>
+        <w:br/>
+        <w:t>pop</w:t>
+      </w:r>
+      <w:r>
+        <w:rPr>
+          <w:b/>
+          <w:bCs/>
+          <w:color w:val="C00000"/>
+          <w:sz w:val="20"/>
+          <w:szCs w:val="20"/>
+        </w:rPr>
+        <w:br/>
+        <w:t>store pstackTop+2</w:t>
+      </w:r>
+      <w:r>
+        <w:rPr>
+          <w:b/>
+          <w:bCs/>
+          <w:color w:val="C00000"/>
+          <w:sz w:val="20"/>
+          <w:szCs w:val="20"/>
+        </w:rPr>
+        <w:tab/>
+        <w:t>//len(leftArr) nije dovoljna za sve elemente viška</w:t>
+      </w:r>
+      <w:r>
+        <w:rPr>
+          <w:b/>
+          <w:bCs/>
+          <w:color w:val="C00000"/>
+          <w:sz w:val="20"/>
+          <w:szCs w:val="20"/>
+        </w:rPr>
+        <w:br/>
+      </w:r>
+      <w:r>
+        <w:rPr>
+          <w:b/>
+          <w:bCs/>
+          <w:color w:val="C00000"/>
+          <w:sz w:val="20"/>
+          <w:szCs w:val="20"/>
+        </w:rPr>
+        <w:br/>
+        <w:t>load pstackTop+2</w:t>
+      </w:r>
+      <w:r>
+        <w:rPr>
+          <w:b/>
+          <w:bCs/>
+          <w:color w:val="C00000"/>
+          <w:sz w:val="20"/>
+          <w:szCs w:val="20"/>
+        </w:rPr>
+        <w:br/>
+        <w:t>const varCount</w:t>
+      </w:r>
+      <w:r>
+        <w:rPr>
+          <w:b/>
+          <w:bCs/>
+          <w:color w:val="C00000"/>
+          <w:sz w:val="20"/>
+          <w:szCs w:val="20"/>
+        </w:rPr>
+        <w:br/>
+        <w:t>add</w:t>
+      </w:r>
+      <w:r>
+        <w:rPr>
+          <w:b/>
+          <w:bCs/>
+          <w:color w:val="C00000"/>
+          <w:sz w:val="20"/>
+          <w:szCs w:val="20"/>
+        </w:rPr>
+        <w:br/>
+        <w:t>store pstackTop+1</w:t>
+      </w:r>
+      <w:r>
+        <w:rPr>
+          <w:b/>
+          <w:bCs/>
+          <w:color w:val="C00000"/>
+          <w:sz w:val="20"/>
+          <w:szCs w:val="20"/>
+        </w:rPr>
+        <w:tab/>
+        <w:t>//indeks desnog niza je indeks levog plus varCount</w:t>
+      </w:r>
+      <w:r>
+        <w:rPr>
+          <w:b/>
+          <w:bCs/>
+          <w:color w:val="C00000"/>
+          <w:sz w:val="20"/>
+          <w:szCs w:val="20"/>
+        </w:rPr>
+        <w:br/>
+      </w:r>
+      <w:r>
+        <w:rPr>
+          <w:b/>
+          <w:bCs/>
+          <w:color w:val="C00000"/>
+          <w:sz w:val="20"/>
+          <w:szCs w:val="20"/>
+        </w:rPr>
+        <w:br/>
+        <w:t>load pstackTop+2</w:t>
+      </w:r>
+      <w:r>
+        <w:rPr>
+          <w:b/>
+          <w:bCs/>
+          <w:color w:val="C00000"/>
+          <w:sz w:val="20"/>
+          <w:szCs w:val="20"/>
+        </w:rPr>
+        <w:br/>
+        <w:t>const0</w:t>
+      </w:r>
+      <w:r>
+        <w:rPr>
+          <w:b/>
+          <w:bCs/>
+          <w:color w:val="C00000"/>
+          <w:sz w:val="20"/>
+          <w:szCs w:val="20"/>
+        </w:rPr>
+        <w:br/>
+        <w:t xml:space="preserve">jeq </w:t>
+      </w:r>
+      <w:r>
+        <w:rPr>
+          <w:b/>
+          <w:bCs/>
+          <w:color w:val="C00000"/>
+          <w:sz w:val="20"/>
+          <w:szCs w:val="20"/>
+        </w:rPr>
+        <w:t>21</w:t>
+      </w:r>
+      <w:r>
+        <w:rPr>
+          <w:b/>
+          <w:bCs/>
+          <w:color w:val="C00000"/>
+          <w:sz w:val="20"/>
+          <w:szCs w:val="20"/>
+        </w:rPr>
+        <w:br/>
+      </w:r>
+      <w:r>
+        <w:rPr>
+          <w:b/>
+          <w:bCs/>
+          <w:color w:val="C00000"/>
+          <w:sz w:val="20"/>
+          <w:szCs w:val="20"/>
+        </w:rPr>
+        <w:br/>
+        <w:t>inc pstackTop+2, -1</w:t>
+      </w:r>
+      <w:r>
+        <w:rPr>
+          <w:b/>
+          <w:bCs/>
+          <w:color w:val="C00000"/>
+          <w:sz w:val="20"/>
+          <w:szCs w:val="20"/>
+        </w:rPr>
+        <w:br/>
+        <w:t>inc pstackTop+1, -1</w:t>
+      </w:r>
+      <w:r>
+        <w:rPr>
+          <w:b/>
+          <w:bCs/>
+          <w:color w:val="C00000"/>
+          <w:sz w:val="20"/>
+          <w:szCs w:val="20"/>
+        </w:rPr>
+        <w:br/>
+        <w:t>dup</w:t>
+      </w:r>
+      <w:r>
+        <w:rPr>
+          <w:b/>
+          <w:bCs/>
+          <w:color w:val="C00000"/>
+          <w:sz w:val="20"/>
+          <w:szCs w:val="20"/>
+        </w:rPr>
+        <w:br/>
+        <w:t>load pstackTop+2</w:t>
+      </w:r>
+      <w:r>
+        <w:rPr>
+          <w:b/>
+          <w:bCs/>
+          <w:color w:val="C00000"/>
+          <w:sz w:val="20"/>
+          <w:szCs w:val="20"/>
+        </w:rPr>
+        <w:br/>
+        <w:t>load pstackTop</w:t>
+      </w:r>
+      <w:r>
+        <w:rPr>
+          <w:b/>
+          <w:bCs/>
+          <w:color w:val="C00000"/>
+          <w:sz w:val="20"/>
+          <w:szCs w:val="20"/>
+        </w:rPr>
+        <w:br/>
+        <w:t>load pstackTop+1</w:t>
+      </w:r>
+      <w:r>
+        <w:rPr>
+          <w:b/>
+          <w:bCs/>
+          <w:color w:val="C00000"/>
+          <w:sz w:val="20"/>
+          <w:szCs w:val="20"/>
+        </w:rPr>
+        <w:br/>
+        <w:t>(b)aload</w:t>
+      </w:r>
+      <w:r>
+        <w:rPr>
+          <w:b/>
+          <w:bCs/>
+          <w:color w:val="C00000"/>
+          <w:sz w:val="20"/>
+          <w:szCs w:val="20"/>
+        </w:rPr>
+        <w:br/>
+        <w:t>(b)astore</w:t>
+      </w:r>
+      <w:r>
+        <w:rPr>
+          <w:b/>
+          <w:bCs/>
+          <w:color w:val="C00000"/>
+          <w:sz w:val="20"/>
+          <w:szCs w:val="20"/>
+        </w:rPr>
+        <w:br/>
+        <w:t xml:space="preserve">jmp </w:t>
+      </w:r>
+      <w:r>
+        <w:rPr>
+          <w:b/>
+          <w:bCs/>
+          <w:color w:val="C00000"/>
+          <w:sz w:val="20"/>
+          <w:szCs w:val="20"/>
+        </w:rPr>
+        <w:t>-21</w:t>
+      </w:r>
+    </w:p>
+    <w:p>
+      <w:pPr>
+        <w:spacing w:line="240" w:lineRule="auto"/>
+        <w:ind w:left="1418"/>
+        <w:rPr>
+          <w:b/>
+          <w:bCs/>
+          <w:color w:val="C00000"/>
+          <w:sz w:val="20"/>
+          <w:szCs w:val="20"/>
+        </w:rPr>
+      </w:pPr>
+      <w:r>
+        <w:rPr>
+          <w:b/>
+          <w:bCs/>
+          <w:color w:val="C00000"/>
+          <w:sz w:val="20"/>
+          <w:szCs w:val="20"/>
+        </w:rPr>
+        <w:t>pop</w:t>
+      </w:r>
+      <w:r>
+        <w:rPr>
+          <w:b/>
+          <w:bCs/>
+          <w:color w:val="C00000"/>
+          <w:sz w:val="20"/>
+          <w:szCs w:val="20"/>
+        </w:rPr>
+        <w:br/>
+        <w:t>for obj in desingatorList, in reverse order:</w:t>
+      </w:r>
+      <w:r>
+        <w:rPr>
+          <w:b/>
+          <w:bCs/>
+          <w:color w:val="C00000"/>
+          <w:sz w:val="20"/>
+          <w:szCs w:val="20"/>
+        </w:rPr>
+        <w:br/>
+        <w:t xml:space="preserve">   dec pstackTop+1</w:t>
+      </w:r>
+      <w:r>
+        <w:rPr>
+          <w:b/>
+          <w:bCs/>
+          <w:color w:val="C00000"/>
+          <w:sz w:val="20"/>
+          <w:szCs w:val="20"/>
+        </w:rPr>
+        <w:br/>
+        <w:t xml:space="preserve">   if obj != null:</w:t>
+      </w:r>
+      <w:r>
+        <w:rPr>
+          <w:b/>
+          <w:bCs/>
+          <w:color w:val="C00000"/>
+          <w:sz w:val="20"/>
+          <w:szCs w:val="20"/>
+        </w:rPr>
+        <w:br/>
+        <w:t xml:space="preserve">      load pstackTop</w:t>
+      </w:r>
+      <w:r>
+        <w:rPr>
+          <w:b/>
+          <w:bCs/>
+          <w:color w:val="C00000"/>
+          <w:sz w:val="20"/>
+          <w:szCs w:val="20"/>
+        </w:rPr>
+        <w:br/>
+        <w:t xml:space="preserve">      load pstackTop+1</w:t>
+      </w:r>
+      <w:r>
+        <w:rPr>
+          <w:b/>
+          <w:bCs/>
+          <w:color w:val="C00000"/>
+          <w:sz w:val="20"/>
+          <w:szCs w:val="20"/>
+        </w:rPr>
+        <w:br/>
+      </w:r>
+      <w:r>
+        <w:rPr>
+          <w:b/>
+          <w:bCs/>
+          <w:color w:val="C00000"/>
+          <w:sz w:val="20"/>
+          <w:szCs w:val="20"/>
+        </w:rPr>
+        <w:t xml:space="preserve">      (b)aload</w:t>
+      </w:r>
+      <w:r>
+        <w:rPr>
+          <w:b/>
+          <w:bCs/>
+          <w:color w:val="C00000"/>
+          <w:sz w:val="20"/>
+          <w:szCs w:val="20"/>
+        </w:rPr>
+        <w:br/>
+        <w:t xml:space="preserve">      Code.store(obj)</w:t>
+      </w:r>
+    </w:p>
+    <w:p>
+      <w:pPr>
+        <w:spacing w:line="240" w:lineRule="auto"/>
+        <w:ind w:left="1418"/>
+        <w:rPr>
+          <w:b/>
+          <w:bCs/>
+          <w:color w:val="C00000"/>
+          <w:sz w:val="20"/>
+          <w:szCs w:val="20"/>
+          <w:lang w:val="en-US"/>
+        </w:rPr>
+      </w:pPr>
     </w:p>
     <w:p>
       <w:pPr>
@@ -10180,6 +11183,7 @@
           <w:szCs w:val="20"/>
           <w:lang w:val="en-US"/>
         </w:rPr>
+        <w:lastRenderedPageBreak/>
         <w:tab/>
       </w:r>
       <w:r>
@@ -10659,7 +11663,6 @@
           <w:szCs w:val="20"/>
           <w:lang w:val="en-US"/>
         </w:rPr>
-        <w:lastRenderedPageBreak/>
         <w:tab/>
       </w:r>
       <w:r>
@@ -11440,6 +12443,7 @@
           <w:szCs w:val="20"/>
           <w:lang w:val="en-US"/>
         </w:rPr>
+        <w:lastRenderedPageBreak/>
         <w:tab/>
         <w:t>| CHAR</w:t>
       </w:r>
@@ -11726,7 +12730,6 @@
           <w:szCs w:val="20"/>
           <w:lang w:val="en-US"/>
         </w:rPr>
-        <w:lastRenderedPageBreak/>
         <w:tab/>
       </w:r>
       <w:r>
@@ -12964,7 +13967,6 @@
           <w:szCs w:val="20"/>
           <w:lang w:val="en-US"/>
         </w:rPr>
-        <w:lastRenderedPageBreak/>
         <w:t xml:space="preserve">Mulop = </w:t>
       </w:r>
       <w:r>
@@ -13829,6 +14831,7 @@
           <w:sz w:val="20"/>
           <w:szCs w:val="20"/>
         </w:rPr>
+        <w:lastRenderedPageBreak/>
         <w:br/>
       </w:r>
       <w:r>
@@ -14319,281 +15322,589 @@
           <w:szCs w:val="20"/>
           <w:lang w:val="en-US"/>
         </w:rPr>
+        <w:t>Dodate klase.</w:t>
+      </w:r>
+    </w:p>
+    <w:p>
+      <w:pPr>
+        <w:spacing w:line="240" w:lineRule="auto"/>
+        <w:rPr>
+          <w:b/>
+          <w:bCs/>
+          <w:sz w:val="20"/>
+          <w:szCs w:val="20"/>
+          <w:lang w:val="en-US"/>
+        </w:rPr>
+      </w:pPr>
+      <w:r>
+        <w:rPr>
+          <w:b/>
+          <w:bCs/>
+          <w:sz w:val="20"/>
+          <w:szCs w:val="20"/>
+          <w:lang w:val="en-US"/>
+        </w:rPr>
+        <w:t>c</w:t>
+      </w:r>
+      <w:r>
+        <w:rPr>
+          <w:b/>
+          <w:bCs/>
+          <w:sz w:val="20"/>
+          <w:szCs w:val="20"/>
+          <w:lang w:val="en-US"/>
+        </w:rPr>
+        <w:t>lass MyTab extends Tab {</w:t>
+      </w:r>
+    </w:p>
+    <w:p>
+      <w:pPr>
+        <w:spacing w:line="240" w:lineRule="auto"/>
+        <w:rPr>
+          <w:b/>
+          <w:bCs/>
+          <w:sz w:val="20"/>
+          <w:szCs w:val="20"/>
+          <w:lang w:val="en-US"/>
+        </w:rPr>
+      </w:pPr>
+      <w:r>
+        <w:rPr>
+          <w:b/>
+          <w:bCs/>
+          <w:sz w:val="20"/>
+          <w:szCs w:val="20"/>
+          <w:lang w:val="en-US"/>
+        </w:rPr>
+        <w:tab/>
+      </w:r>
+      <w:r>
+        <w:rPr>
+          <w:b/>
+          <w:bCs/>
+          <w:sz w:val="20"/>
+          <w:szCs w:val="20"/>
+          <w:lang w:val="en-US"/>
+        </w:rPr>
+        <w:t xml:space="preserve">static </w:t>
+      </w:r>
+      <w:r>
+        <w:rPr>
+          <w:b/>
+          <w:bCs/>
+          <w:sz w:val="20"/>
+          <w:szCs w:val="20"/>
+          <w:lang w:val="en-US"/>
+        </w:rPr>
+        <w:t>boolean insert(Obj obj);</w:t>
+      </w:r>
+    </w:p>
+    <w:p>
+      <w:pPr>
+        <w:spacing w:line="240" w:lineRule="auto"/>
+        <w:rPr>
+          <w:b/>
+          <w:bCs/>
+          <w:sz w:val="20"/>
+          <w:szCs w:val="20"/>
+          <w:lang w:val="en-US"/>
+        </w:rPr>
+      </w:pPr>
+      <w:r>
+        <w:rPr>
+          <w:b/>
+          <w:bCs/>
+          <w:sz w:val="20"/>
+          <w:szCs w:val="20"/>
+          <w:lang w:val="en-US"/>
+        </w:rPr>
+        <w:tab/>
+      </w:r>
+      <w:r>
+        <w:rPr>
+          <w:b/>
+          <w:bCs/>
+          <w:sz w:val="20"/>
+          <w:szCs w:val="20"/>
+          <w:lang w:val="en-US"/>
+        </w:rPr>
+        <w:t xml:space="preserve">static </w:t>
+      </w:r>
+      <w:r>
+        <w:rPr>
+          <w:b/>
+          <w:bCs/>
+          <w:sz w:val="20"/>
+          <w:szCs w:val="20"/>
+          <w:lang w:val="en-US"/>
+        </w:rPr>
+        <w:t>boolean insertParentScope(Obj obj);</w:t>
+      </w:r>
+    </w:p>
+    <w:p>
+      <w:pPr>
+        <w:spacing w:line="240" w:lineRule="auto"/>
+        <w:rPr>
+          <w:b/>
+          <w:bCs/>
+          <w:sz w:val="20"/>
+          <w:szCs w:val="20"/>
+          <w:lang w:val="en-US"/>
+        </w:rPr>
+      </w:pPr>
+      <w:r>
+        <w:rPr>
+          <w:b/>
+          <w:bCs/>
+          <w:sz w:val="20"/>
+          <w:szCs w:val="20"/>
+          <w:lang w:val="en-US"/>
+        </w:rPr>
+        <w:tab/>
+      </w:r>
+      <w:r>
+        <w:rPr>
+          <w:b/>
+          <w:bCs/>
+          <w:sz w:val="20"/>
+          <w:szCs w:val="20"/>
+          <w:lang w:val="en-US"/>
+        </w:rPr>
+        <w:t xml:space="preserve">static </w:t>
+      </w:r>
+      <w:r>
+        <w:rPr>
+          <w:b/>
+          <w:bCs/>
+          <w:sz w:val="20"/>
+          <w:szCs w:val="20"/>
+          <w:lang w:val="en-US"/>
+        </w:rPr>
+        <w:t>Scope parentScope();</w:t>
+      </w:r>
+    </w:p>
+    <w:p>
+      <w:pPr>
+        <w:spacing w:line="240" w:lineRule="auto"/>
+        <w:rPr>
+          <w:b/>
+          <w:bCs/>
+          <w:sz w:val="20"/>
+          <w:szCs w:val="20"/>
+          <w:lang w:val="en-US"/>
+        </w:rPr>
+      </w:pPr>
+      <w:r>
+        <w:rPr>
+          <w:b/>
+          <w:bCs/>
+          <w:sz w:val="20"/>
+          <w:szCs w:val="20"/>
+          <w:lang w:val="en-US"/>
+        </w:rPr>
+        <w:tab/>
+        <w:t>//Dodaje Obj za bool tip u Universe opseg</w:t>
+      </w:r>
+    </w:p>
+    <w:p>
+      <w:pPr>
+        <w:spacing w:line="240" w:lineRule="auto"/>
+        <w:rPr>
+          <w:b/>
+          <w:bCs/>
+          <w:sz w:val="20"/>
+          <w:szCs w:val="20"/>
+          <w:lang w:val="en-US"/>
+        </w:rPr>
+      </w:pPr>
+      <w:r>
+        <w:rPr>
+          <w:b/>
+          <w:bCs/>
+          <w:sz w:val="20"/>
+          <w:szCs w:val="20"/>
+          <w:lang w:val="en-US"/>
+        </w:rPr>
+        <w:tab/>
+        <w:t>static void init();</w:t>
+      </w:r>
+    </w:p>
+    <w:p>
+      <w:pPr>
+        <w:spacing w:line="240" w:lineRule="auto"/>
+        <w:ind w:left="720"/>
+        <w:rPr>
+          <w:b/>
+          <w:bCs/>
+          <w:sz w:val="20"/>
+          <w:szCs w:val="20"/>
+          <w:lang w:val="en-US"/>
+        </w:rPr>
+      </w:pPr>
+      <w:r>
+        <w:rPr>
+          <w:b/>
+          <w:bCs/>
+          <w:sz w:val="20"/>
+          <w:szCs w:val="20"/>
+          <w:lang w:val="en-US"/>
+        </w:rPr>
+        <w:t>//otvara novi scope, I odmah uvezuje simbole u prosledjeni objekat, tako da scope i objekat imaju istu //referencu na SymbolDataStructure</w:t>
+      </w:r>
+    </w:p>
+    <w:p>
+      <w:pPr>
+        <w:spacing w:line="240" w:lineRule="auto"/>
+        <w:ind w:left="720"/>
+        <w:rPr>
+          <w:b/>
+          <w:bCs/>
+          <w:sz w:val="20"/>
+          <w:szCs w:val="20"/>
+          <w:lang w:val="en-US"/>
+        </w:rPr>
+      </w:pPr>
+      <w:r>
+        <w:rPr>
+          <w:b/>
+          <w:bCs/>
+          <w:sz w:val="20"/>
+          <w:szCs w:val="20"/>
+          <w:lang w:val="en-US"/>
+        </w:rPr>
+        <w:t>void openScopeAndChain(Obj);</w:t>
+      </w:r>
+    </w:p>
+    <w:p>
+      <w:pPr>
+        <w:spacing w:line="240" w:lineRule="auto"/>
+        <w:ind w:left="720"/>
+        <w:rPr>
+          <w:b/>
+          <w:bCs/>
+          <w:sz w:val="20"/>
+          <w:szCs w:val="20"/>
+          <w:lang w:val="en-US"/>
+        </w:rPr>
+      </w:pPr>
+      <w:r>
+        <w:rPr>
+          <w:b/>
+          <w:bCs/>
+          <w:sz w:val="20"/>
+          <w:szCs w:val="20"/>
+          <w:lang w:val="en-US"/>
+        </w:rPr>
+        <w:t>void openScopeAndChain(Struct);</w:t>
+      </w:r>
+    </w:p>
+    <w:p>
+      <w:pPr>
+        <w:spacing w:line="240" w:lineRule="auto"/>
+        <w:rPr>
+          <w:b/>
+          <w:bCs/>
+          <w:sz w:val="20"/>
+          <w:szCs w:val="20"/>
+          <w:lang w:val="en-US"/>
+        </w:rPr>
+      </w:pPr>
+      <w:r>
+        <w:rPr>
+          <w:b/>
+          <w:bCs/>
+          <w:sz w:val="20"/>
+          <w:szCs w:val="20"/>
+          <w:lang w:val="en-US"/>
+        </w:rPr>
+        <w:t>}</w:t>
+      </w:r>
+    </w:p>
+    <w:p>
+      <w:pPr>
+        <w:spacing w:line="240" w:lineRule="auto"/>
+        <w:rPr>
+          <w:b/>
+          <w:bCs/>
+          <w:sz w:val="20"/>
+          <w:szCs w:val="20"/>
+        </w:rPr>
+      </w:pPr>
+      <w:r>
+        <w:rPr>
+          <w:b/>
+          <w:bCs/>
+          <w:sz w:val="20"/>
+          <w:szCs w:val="20"/>
+          <w:lang w:val="en-US"/>
+        </w:rPr>
+        <w:t>//Iterira kroz konstruktore prosle</w:t>
+      </w:r>
+      <w:r>
+        <w:rPr>
+          <w:b/>
+          <w:bCs/>
+          <w:sz w:val="20"/>
+          <w:szCs w:val="20"/>
+        </w:rPr>
+        <w:t>đene klase</w:t>
+      </w:r>
+    </w:p>
+    <w:p>
+      <w:pPr>
+        <w:spacing w:line="240" w:lineRule="auto"/>
+        <w:rPr>
+          <w:b/>
+          <w:bCs/>
+          <w:sz w:val="20"/>
+          <w:szCs w:val="20"/>
+          <w:lang w:val="en-US"/>
+        </w:rPr>
+      </w:pPr>
+      <w:r>
+        <w:rPr>
+          <w:b/>
+          <w:bCs/>
+          <w:sz w:val="20"/>
+          <w:szCs w:val="20"/>
+          <w:lang w:val="en-US"/>
+        </w:rPr>
+        <w:t>class ConstructorIterator {</w:t>
+      </w:r>
+    </w:p>
+    <w:p>
+      <w:pPr>
+        <w:spacing w:line="240" w:lineRule="auto"/>
+        <w:rPr>
+          <w:b/>
+          <w:bCs/>
+          <w:sz w:val="20"/>
+          <w:szCs w:val="20"/>
+          <w:lang w:val="en-US"/>
+        </w:rPr>
+      </w:pPr>
+      <w:r>
+        <w:rPr>
+          <w:b/>
+          <w:bCs/>
+          <w:sz w:val="20"/>
+          <w:szCs w:val="20"/>
+          <w:lang w:val="en-US"/>
+        </w:rPr>
+        <w:tab/>
+        <w:t>ConstructorIterator(</w:t>
+      </w:r>
+      <w:r>
+        <w:rPr>
+          <w:b/>
+          <w:bCs/>
+          <w:sz w:val="20"/>
+          <w:szCs w:val="20"/>
+          <w:lang w:val="en-US"/>
+        </w:rPr>
+        <w:t>Struct cls</w:t>
+      </w:r>
+      <w:r>
+        <w:rPr>
+          <w:b/>
+          <w:bCs/>
+          <w:sz w:val="20"/>
+          <w:szCs w:val="20"/>
+          <w:lang w:val="en-US"/>
+        </w:rPr>
+        <w:t xml:space="preserve">); //creates an iterator for </w:t>
+      </w:r>
+      <w:r>
+        <w:rPr>
+          <w:b/>
+          <w:bCs/>
+          <w:sz w:val="20"/>
+          <w:szCs w:val="20"/>
+          <w:lang w:val="en-US"/>
+        </w:rPr>
+        <w:t>cls</w:t>
+      </w:r>
+    </w:p>
+    <w:p>
+      <w:pPr>
+        <w:spacing w:line="240" w:lineRule="auto"/>
+        <w:rPr>
+          <w:b/>
+          <w:bCs/>
+          <w:sz w:val="20"/>
+          <w:szCs w:val="20"/>
+          <w:lang w:val="en-US"/>
+        </w:rPr>
+      </w:pPr>
+      <w:r>
+        <w:rPr>
+          <w:b/>
+          <w:bCs/>
+          <w:sz w:val="20"/>
+          <w:szCs w:val="20"/>
+          <w:lang w:val="en-US"/>
+        </w:rPr>
+        <w:tab/>
+        <w:t>void reset();</w:t>
+      </w:r>
+    </w:p>
+    <w:p>
+      <w:pPr>
+        <w:spacing w:line="240" w:lineRule="auto"/>
+        <w:rPr>
+          <w:b/>
+          <w:bCs/>
+          <w:sz w:val="20"/>
+          <w:szCs w:val="20"/>
+          <w:lang w:val="en-US"/>
+        </w:rPr>
+      </w:pPr>
+      <w:r>
+        <w:rPr>
+          <w:b/>
+          <w:bCs/>
+          <w:sz w:val="20"/>
+          <w:szCs w:val="20"/>
+          <w:lang w:val="en-US"/>
+        </w:rPr>
+        <w:tab/>
+        <w:t>Obj next(); //returns the next constructor as an Obj of kind Meth, or null if end has been reached</w:t>
+      </w:r>
+    </w:p>
+    <w:p>
+      <w:pPr>
+        <w:spacing w:line="240" w:lineRule="auto"/>
+        <w:rPr>
+          <w:b/>
+          <w:bCs/>
+          <w:sz w:val="20"/>
+          <w:szCs w:val="20"/>
+          <w:lang w:val="en-US"/>
+        </w:rPr>
+      </w:pPr>
+      <w:r>
+        <w:rPr>
+          <w:b/>
+          <w:bCs/>
+          <w:sz w:val="20"/>
+          <w:szCs w:val="20"/>
+          <w:lang w:val="en-US"/>
+        </w:rPr>
+        <w:t>}</w:t>
+      </w:r>
+    </w:p>
+    <w:p>
+      <w:pPr>
+        <w:spacing w:line="240" w:lineRule="auto"/>
+        <w:rPr>
+          <w:b/>
+          <w:bCs/>
+          <w:sz w:val="20"/>
+          <w:szCs w:val="20"/>
+          <w:lang w:val="en-US"/>
+        </w:rPr>
+      </w:pPr>
+      <w:r>
+        <w:rPr>
+          <w:b/>
+          <w:bCs/>
+          <w:sz w:val="20"/>
+          <w:szCs w:val="20"/>
+          <w:lang w:val="en-US"/>
+        </w:rPr>
+        <w:t>//Iterira kroz formalne parametre prosleđene metode, redom</w:t>
+      </w:r>
+    </w:p>
+    <w:p>
+      <w:pPr>
+        <w:spacing w:line="240" w:lineRule="auto"/>
+        <w:rPr>
+          <w:b/>
+          <w:bCs/>
+          <w:sz w:val="20"/>
+          <w:szCs w:val="20"/>
+          <w:lang w:val="en-US"/>
+        </w:rPr>
+      </w:pPr>
+      <w:r>
+        <w:rPr>
+          <w:b/>
+          <w:bCs/>
+          <w:sz w:val="20"/>
+          <w:szCs w:val="20"/>
+          <w:lang w:val="en-US"/>
+        </w:rPr>
+        <w:t>class FormalParamIterator {</w:t>
+      </w:r>
+    </w:p>
+    <w:p>
+      <w:pPr>
+        <w:spacing w:line="240" w:lineRule="auto"/>
+        <w:rPr>
+          <w:b/>
+          <w:bCs/>
+          <w:sz w:val="20"/>
+          <w:szCs w:val="20"/>
+          <w:lang w:val="en-US"/>
+        </w:rPr>
+      </w:pPr>
+      <w:r>
+        <w:rPr>
+          <w:b/>
+          <w:bCs/>
+          <w:sz w:val="20"/>
+          <w:szCs w:val="20"/>
+          <w:lang w:val="en-US"/>
+        </w:rPr>
         <w:lastRenderedPageBreak/>
-        <w:t>Dodate klase.</w:t>
-      </w:r>
-    </w:p>
-    <w:p>
-      <w:pPr>
-        <w:spacing w:line="240" w:lineRule="auto"/>
-        <w:rPr>
-          <w:b/>
-          <w:bCs/>
-          <w:sz w:val="20"/>
-          <w:szCs w:val="20"/>
-          <w:lang w:val="en-US"/>
-        </w:rPr>
-      </w:pPr>
-      <w:r>
-        <w:rPr>
-          <w:b/>
-          <w:bCs/>
-          <w:sz w:val="20"/>
-          <w:szCs w:val="20"/>
-          <w:lang w:val="en-US"/>
-        </w:rPr>
-        <w:t>c</w:t>
-      </w:r>
-      <w:r>
-        <w:rPr>
-          <w:b/>
-          <w:bCs/>
-          <w:sz w:val="20"/>
-          <w:szCs w:val="20"/>
-          <w:lang w:val="en-US"/>
-        </w:rPr>
-        <w:t>lass MyTab extends Tab {</w:t>
-      </w:r>
-    </w:p>
-    <w:p>
-      <w:pPr>
-        <w:spacing w:line="240" w:lineRule="auto"/>
-        <w:rPr>
-          <w:b/>
-          <w:bCs/>
-          <w:sz w:val="20"/>
-          <w:szCs w:val="20"/>
-          <w:lang w:val="en-US"/>
-        </w:rPr>
-      </w:pPr>
-      <w:r>
-        <w:rPr>
-          <w:b/>
-          <w:bCs/>
-          <w:sz w:val="20"/>
-          <w:szCs w:val="20"/>
-          <w:lang w:val="en-US"/>
-        </w:rPr>
-        <w:tab/>
-      </w:r>
-      <w:r>
-        <w:rPr>
-          <w:b/>
-          <w:bCs/>
-          <w:sz w:val="20"/>
-          <w:szCs w:val="20"/>
-          <w:lang w:val="en-US"/>
-        </w:rPr>
-        <w:t xml:space="preserve">static </w:t>
-      </w:r>
-      <w:r>
-        <w:rPr>
-          <w:b/>
-          <w:bCs/>
-          <w:sz w:val="20"/>
-          <w:szCs w:val="20"/>
-          <w:lang w:val="en-US"/>
-        </w:rPr>
-        <w:t>boolean insert(Obj obj);</w:t>
-      </w:r>
-    </w:p>
-    <w:p>
-      <w:pPr>
-        <w:spacing w:line="240" w:lineRule="auto"/>
-        <w:rPr>
-          <w:b/>
-          <w:bCs/>
-          <w:sz w:val="20"/>
-          <w:szCs w:val="20"/>
-          <w:lang w:val="en-US"/>
-        </w:rPr>
-      </w:pPr>
-      <w:r>
-        <w:rPr>
-          <w:b/>
-          <w:bCs/>
-          <w:sz w:val="20"/>
-          <w:szCs w:val="20"/>
-          <w:lang w:val="en-US"/>
-        </w:rPr>
-        <w:tab/>
-      </w:r>
-      <w:r>
-        <w:rPr>
-          <w:b/>
-          <w:bCs/>
-          <w:sz w:val="20"/>
-          <w:szCs w:val="20"/>
-          <w:lang w:val="en-US"/>
-        </w:rPr>
-        <w:t xml:space="preserve">static </w:t>
-      </w:r>
-      <w:r>
-        <w:rPr>
-          <w:b/>
-          <w:bCs/>
-          <w:sz w:val="20"/>
-          <w:szCs w:val="20"/>
-          <w:lang w:val="en-US"/>
-        </w:rPr>
-        <w:t>boolean insertParentScope(Obj obj);</w:t>
-      </w:r>
-    </w:p>
-    <w:p>
-      <w:pPr>
-        <w:spacing w:line="240" w:lineRule="auto"/>
-        <w:rPr>
-          <w:b/>
-          <w:bCs/>
-          <w:sz w:val="20"/>
-          <w:szCs w:val="20"/>
-          <w:lang w:val="en-US"/>
-        </w:rPr>
-      </w:pPr>
-      <w:r>
-        <w:rPr>
-          <w:b/>
-          <w:bCs/>
-          <w:sz w:val="20"/>
-          <w:szCs w:val="20"/>
-          <w:lang w:val="en-US"/>
-        </w:rPr>
-        <w:tab/>
-      </w:r>
-      <w:r>
-        <w:rPr>
-          <w:b/>
-          <w:bCs/>
-          <w:sz w:val="20"/>
-          <w:szCs w:val="20"/>
-          <w:lang w:val="en-US"/>
-        </w:rPr>
-        <w:t xml:space="preserve">static </w:t>
-      </w:r>
-      <w:r>
-        <w:rPr>
-          <w:b/>
-          <w:bCs/>
-          <w:sz w:val="20"/>
-          <w:szCs w:val="20"/>
-          <w:lang w:val="en-US"/>
-        </w:rPr>
-        <w:t>Scope parentScope();</w:t>
-      </w:r>
-    </w:p>
-    <w:p>
-      <w:pPr>
-        <w:spacing w:line="240" w:lineRule="auto"/>
-        <w:rPr>
-          <w:b/>
-          <w:bCs/>
-          <w:sz w:val="20"/>
-          <w:szCs w:val="20"/>
-          <w:lang w:val="en-US"/>
-        </w:rPr>
-      </w:pPr>
-      <w:r>
-        <w:rPr>
-          <w:b/>
-          <w:bCs/>
-          <w:sz w:val="20"/>
-          <w:szCs w:val="20"/>
-          <w:lang w:val="en-US"/>
-        </w:rPr>
-        <w:tab/>
-        <w:t>//Dodaje Obj za bool tip u Universe opseg</w:t>
-      </w:r>
-    </w:p>
-    <w:p>
-      <w:pPr>
-        <w:spacing w:line="240" w:lineRule="auto"/>
-        <w:rPr>
-          <w:b/>
-          <w:bCs/>
-          <w:sz w:val="20"/>
-          <w:szCs w:val="20"/>
-          <w:lang w:val="en-US"/>
-        </w:rPr>
-      </w:pPr>
-      <w:r>
-        <w:rPr>
-          <w:b/>
-          <w:bCs/>
-          <w:sz w:val="20"/>
-          <w:szCs w:val="20"/>
-          <w:lang w:val="en-US"/>
-        </w:rPr>
-        <w:tab/>
-        <w:t>static void init();</w:t>
-      </w:r>
-    </w:p>
-    <w:p>
-      <w:pPr>
-        <w:spacing w:line="240" w:lineRule="auto"/>
-        <w:ind w:left="720"/>
-        <w:rPr>
-          <w:b/>
-          <w:bCs/>
-          <w:sz w:val="20"/>
-          <w:szCs w:val="20"/>
-          <w:lang w:val="en-US"/>
-        </w:rPr>
-      </w:pPr>
-      <w:r>
-        <w:rPr>
-          <w:b/>
-          <w:bCs/>
-          <w:sz w:val="20"/>
-          <w:szCs w:val="20"/>
-          <w:lang w:val="en-US"/>
-        </w:rPr>
-        <w:t>//otvara novi scope, I odmah uvezuje simbole u prosledjeni objekat, tako da scope i objekat imaju istu //referencu na SymbolDataStructure</w:t>
-      </w:r>
-    </w:p>
-    <w:p>
-      <w:pPr>
-        <w:spacing w:line="240" w:lineRule="auto"/>
-        <w:ind w:left="720"/>
-        <w:rPr>
-          <w:b/>
-          <w:bCs/>
-          <w:sz w:val="20"/>
-          <w:szCs w:val="20"/>
-          <w:lang w:val="en-US"/>
-        </w:rPr>
-      </w:pPr>
-      <w:r>
-        <w:rPr>
-          <w:b/>
-          <w:bCs/>
-          <w:sz w:val="20"/>
-          <w:szCs w:val="20"/>
-          <w:lang w:val="en-US"/>
-        </w:rPr>
-        <w:t>void openScopeAndChain(Obj);</w:t>
-      </w:r>
-    </w:p>
-    <w:p>
-      <w:pPr>
-        <w:spacing w:line="240" w:lineRule="auto"/>
-        <w:ind w:left="720"/>
-        <w:rPr>
-          <w:b/>
-          <w:bCs/>
-          <w:sz w:val="20"/>
-          <w:szCs w:val="20"/>
-          <w:lang w:val="en-US"/>
-        </w:rPr>
-      </w:pPr>
-      <w:r>
-        <w:rPr>
-          <w:b/>
-          <w:bCs/>
-          <w:sz w:val="20"/>
-          <w:szCs w:val="20"/>
-          <w:lang w:val="en-US"/>
-        </w:rPr>
-        <w:t>void openScopeAndChain(Struct);</w:t>
+        <w:tab/>
+        <w:t>FormalParamIterator(Obj cls);</w:t>
+      </w:r>
+    </w:p>
+    <w:p>
+      <w:pPr>
+        <w:spacing w:line="240" w:lineRule="auto"/>
+        <w:rPr>
+          <w:b/>
+          <w:bCs/>
+          <w:sz w:val="20"/>
+          <w:szCs w:val="20"/>
+          <w:lang w:val="en-US"/>
+        </w:rPr>
+      </w:pPr>
+      <w:r>
+        <w:rPr>
+          <w:b/>
+          <w:bCs/>
+          <w:sz w:val="20"/>
+          <w:szCs w:val="20"/>
+          <w:lang w:val="en-US"/>
+        </w:rPr>
+        <w:tab/>
+        <w:t>void reset();</w:t>
+      </w:r>
+    </w:p>
+    <w:p>
+      <w:pPr>
+        <w:spacing w:line="240" w:lineRule="auto"/>
+        <w:rPr>
+          <w:b/>
+          <w:bCs/>
+          <w:sz w:val="20"/>
+          <w:szCs w:val="20"/>
+          <w:lang w:val="en-US"/>
+        </w:rPr>
+      </w:pPr>
+      <w:r>
+        <w:rPr>
+          <w:b/>
+          <w:bCs/>
+          <w:sz w:val="20"/>
+          <w:szCs w:val="20"/>
+          <w:lang w:val="en-US"/>
+        </w:rPr>
+        <w:tab/>
+        <w:t>Obj next(); //returns the next formal parameter of method cls</w:t>
       </w:r>
     </w:p>
     <w:p>
@@ -14626,101 +15937,63 @@
           <w:bCs/>
           <w:sz w:val="20"/>
           <w:szCs w:val="20"/>
-        </w:rPr>
-      </w:pPr>
-      <w:r>
-        <w:rPr>
-          <w:b/>
-          <w:bCs/>
-          <w:sz w:val="20"/>
-          <w:szCs w:val="20"/>
-          <w:lang w:val="en-US"/>
-        </w:rPr>
-        <w:t>//Iterira kroz konstruktore prosle</w:t>
-      </w:r>
-      <w:r>
-        <w:rPr>
-          <w:b/>
-          <w:bCs/>
-          <w:sz w:val="20"/>
-          <w:szCs w:val="20"/>
-        </w:rPr>
-        <w:t>đene klase</w:t>
-      </w:r>
-    </w:p>
-    <w:p>
-      <w:pPr>
-        <w:spacing w:line="240" w:lineRule="auto"/>
-        <w:rPr>
-          <w:b/>
-          <w:bCs/>
-          <w:sz w:val="20"/>
-          <w:szCs w:val="20"/>
-          <w:lang w:val="en-US"/>
-        </w:rPr>
-      </w:pPr>
-      <w:r>
-        <w:rPr>
-          <w:b/>
-          <w:bCs/>
-          <w:sz w:val="20"/>
-          <w:szCs w:val="20"/>
-          <w:lang w:val="en-US"/>
-        </w:rPr>
-        <w:t>class ConstructorIterator {</w:t>
-      </w:r>
-    </w:p>
-    <w:p>
-      <w:pPr>
-        <w:spacing w:line="240" w:lineRule="auto"/>
-        <w:rPr>
-          <w:b/>
-          <w:bCs/>
-          <w:sz w:val="20"/>
-          <w:szCs w:val="20"/>
-          <w:lang w:val="en-US"/>
-        </w:rPr>
-      </w:pPr>
-      <w:r>
-        <w:rPr>
-          <w:b/>
-          <w:bCs/>
-          <w:sz w:val="20"/>
-          <w:szCs w:val="20"/>
-          <w:lang w:val="en-US"/>
-        </w:rPr>
-        <w:tab/>
-        <w:t>ConstructorIterator(</w:t>
-      </w:r>
-      <w:r>
-        <w:rPr>
-          <w:b/>
-          <w:bCs/>
-          <w:sz w:val="20"/>
-          <w:szCs w:val="20"/>
-          <w:lang w:val="en-US"/>
-        </w:rPr>
-        <w:t>Struct cls</w:t>
-      </w:r>
-      <w:r>
-        <w:rPr>
-          <w:b/>
-          <w:bCs/>
-          <w:sz w:val="20"/>
-          <w:szCs w:val="20"/>
-          <w:lang w:val="en-US"/>
-        </w:rPr>
-        <w:t xml:space="preserve">); //creates an iterator for </w:t>
-      </w:r>
-      <w:r>
-        <w:rPr>
-          <w:b/>
-          <w:bCs/>
-          <w:sz w:val="20"/>
-          <w:szCs w:val="20"/>
-          <w:lang w:val="en-US"/>
-        </w:rPr>
-        <w:t>cls</w:t>
+          <w:lang w:val="en-US"/>
+        </w:rPr>
+      </w:pPr>
+      <w:r>
+        <w:rPr>
+          <w:b/>
+          <w:bCs/>
+          <w:sz w:val="20"/>
+          <w:szCs w:val="20"/>
+          <w:lang w:val="en-US"/>
+        </w:rPr>
+        <w:t>//Iterira kroz nestaticke metode prosledjene klase</w:t>
+      </w:r>
+    </w:p>
+    <w:p>
+      <w:pPr>
+        <w:spacing w:line="240" w:lineRule="auto"/>
+        <w:rPr>
+          <w:b/>
+          <w:bCs/>
+          <w:sz w:val="20"/>
+          <w:szCs w:val="20"/>
+          <w:lang w:val="en-US"/>
+        </w:rPr>
+      </w:pPr>
+      <w:r>
+        <w:rPr>
+          <w:b/>
+          <w:bCs/>
+          <w:sz w:val="20"/>
+          <w:szCs w:val="20"/>
+          <w:lang w:val="en-US"/>
+        </w:rPr>
+        <w:t>class MethodIterator {</w:t>
+      </w:r>
+    </w:p>
+    <w:p>
+      <w:pPr>
+        <w:spacing w:line="240" w:lineRule="auto"/>
+        <w:rPr>
+          <w:b/>
+          <w:bCs/>
+          <w:sz w:val="20"/>
+          <w:szCs w:val="20"/>
+          <w:lang w:val="en-US"/>
+        </w:rPr>
+      </w:pPr>
+      <w:r>
+        <w:rPr>
+          <w:b/>
+          <w:bCs/>
+          <w:sz w:val="20"/>
+          <w:szCs w:val="20"/>
+          <w:lang w:val="en-US"/>
+        </w:rPr>
+        <w:tab/>
+        <w:t>MethodIterator(Obj cls);</w:t>
       </w:r>
     </w:p>
     <w:p>
@@ -14766,7 +16039,7 @@
           <w:lang w:val="en-US"/>
         </w:rPr>
         <w:tab/>
-        <w:t>Obj next(); //returns the next constructor as an Obj of kind Meth, or null if end has been reached</w:t>
+        <w:t>Obj next();</w:t>
       </w:r>
     </w:p>
     <w:p>
@@ -14810,276 +16083,6 @@
           <w:szCs w:val="20"/>
           <w:lang w:val="en-US"/>
         </w:rPr>
-        <w:t>//Iterira kroz formalne parametre prosleđene metode, redom</w:t>
-      </w:r>
-    </w:p>
-    <w:p>
-      <w:pPr>
-        <w:spacing w:line="240" w:lineRule="auto"/>
-        <w:rPr>
-          <w:b/>
-          <w:bCs/>
-          <w:sz w:val="20"/>
-          <w:szCs w:val="20"/>
-          <w:lang w:val="en-US"/>
-        </w:rPr>
-      </w:pPr>
-      <w:r>
-        <w:rPr>
-          <w:b/>
-          <w:bCs/>
-          <w:sz w:val="20"/>
-          <w:szCs w:val="20"/>
-          <w:lang w:val="en-US"/>
-        </w:rPr>
-        <w:t>class FormalParamIterator {</w:t>
-      </w:r>
-    </w:p>
-    <w:p>
-      <w:pPr>
-        <w:spacing w:line="240" w:lineRule="auto"/>
-        <w:rPr>
-          <w:b/>
-          <w:bCs/>
-          <w:sz w:val="20"/>
-          <w:szCs w:val="20"/>
-          <w:lang w:val="en-US"/>
-        </w:rPr>
-      </w:pPr>
-      <w:r>
-        <w:rPr>
-          <w:b/>
-          <w:bCs/>
-          <w:sz w:val="20"/>
-          <w:szCs w:val="20"/>
-          <w:lang w:val="en-US"/>
-        </w:rPr>
-        <w:tab/>
-        <w:t>FormalParamIterator(Obj cls);</w:t>
-      </w:r>
-    </w:p>
-    <w:p>
-      <w:pPr>
-        <w:spacing w:line="240" w:lineRule="auto"/>
-        <w:rPr>
-          <w:b/>
-          <w:bCs/>
-          <w:sz w:val="20"/>
-          <w:szCs w:val="20"/>
-          <w:lang w:val="en-US"/>
-        </w:rPr>
-      </w:pPr>
-      <w:r>
-        <w:rPr>
-          <w:b/>
-          <w:bCs/>
-          <w:sz w:val="20"/>
-          <w:szCs w:val="20"/>
-          <w:lang w:val="en-US"/>
-        </w:rPr>
-        <w:tab/>
-        <w:t>void reset();</w:t>
-      </w:r>
-    </w:p>
-    <w:p>
-      <w:pPr>
-        <w:spacing w:line="240" w:lineRule="auto"/>
-        <w:rPr>
-          <w:b/>
-          <w:bCs/>
-          <w:sz w:val="20"/>
-          <w:szCs w:val="20"/>
-          <w:lang w:val="en-US"/>
-        </w:rPr>
-      </w:pPr>
-      <w:r>
-        <w:rPr>
-          <w:b/>
-          <w:bCs/>
-          <w:sz w:val="20"/>
-          <w:szCs w:val="20"/>
-          <w:lang w:val="en-US"/>
-        </w:rPr>
-        <w:tab/>
-        <w:t>Obj next(); //returns the next formal parameter of method cls</w:t>
-      </w:r>
-    </w:p>
-    <w:p>
-      <w:pPr>
-        <w:spacing w:line="240" w:lineRule="auto"/>
-        <w:rPr>
-          <w:b/>
-          <w:bCs/>
-          <w:sz w:val="20"/>
-          <w:szCs w:val="20"/>
-          <w:lang w:val="en-US"/>
-        </w:rPr>
-      </w:pPr>
-      <w:r>
-        <w:rPr>
-          <w:b/>
-          <w:bCs/>
-          <w:sz w:val="20"/>
-          <w:szCs w:val="20"/>
-          <w:lang w:val="en-US"/>
-        </w:rPr>
-        <w:t>}</w:t>
-      </w:r>
-    </w:p>
-    <w:p>
-      <w:pPr>
-        <w:spacing w:line="240" w:lineRule="auto"/>
-        <w:rPr>
-          <w:b/>
-          <w:bCs/>
-          <w:sz w:val="20"/>
-          <w:szCs w:val="20"/>
-          <w:lang w:val="en-US"/>
-        </w:rPr>
-      </w:pPr>
-      <w:r>
-        <w:rPr>
-          <w:b/>
-          <w:bCs/>
-          <w:sz w:val="20"/>
-          <w:szCs w:val="20"/>
-          <w:lang w:val="en-US"/>
-        </w:rPr>
-        <w:t>//Iterira kroz nestaticke metode prosledjene klase</w:t>
-      </w:r>
-    </w:p>
-    <w:p>
-      <w:pPr>
-        <w:spacing w:line="240" w:lineRule="auto"/>
-        <w:rPr>
-          <w:b/>
-          <w:bCs/>
-          <w:sz w:val="20"/>
-          <w:szCs w:val="20"/>
-          <w:lang w:val="en-US"/>
-        </w:rPr>
-      </w:pPr>
-      <w:r>
-        <w:rPr>
-          <w:b/>
-          <w:bCs/>
-          <w:sz w:val="20"/>
-          <w:szCs w:val="20"/>
-          <w:lang w:val="en-US"/>
-        </w:rPr>
-        <w:t>class MethodIterator {</w:t>
-      </w:r>
-    </w:p>
-    <w:p>
-      <w:pPr>
-        <w:spacing w:line="240" w:lineRule="auto"/>
-        <w:rPr>
-          <w:b/>
-          <w:bCs/>
-          <w:sz w:val="20"/>
-          <w:szCs w:val="20"/>
-          <w:lang w:val="en-US"/>
-        </w:rPr>
-      </w:pPr>
-      <w:r>
-        <w:rPr>
-          <w:b/>
-          <w:bCs/>
-          <w:sz w:val="20"/>
-          <w:szCs w:val="20"/>
-          <w:lang w:val="en-US"/>
-        </w:rPr>
-        <w:tab/>
-        <w:t>MethodIterator(Obj cls);</w:t>
-      </w:r>
-    </w:p>
-    <w:p>
-      <w:pPr>
-        <w:spacing w:line="240" w:lineRule="auto"/>
-        <w:rPr>
-          <w:b/>
-          <w:bCs/>
-          <w:sz w:val="20"/>
-          <w:szCs w:val="20"/>
-          <w:lang w:val="en-US"/>
-        </w:rPr>
-      </w:pPr>
-      <w:r>
-        <w:rPr>
-          <w:b/>
-          <w:bCs/>
-          <w:sz w:val="20"/>
-          <w:szCs w:val="20"/>
-          <w:lang w:val="en-US"/>
-        </w:rPr>
-        <w:tab/>
-        <w:t>void reset();</w:t>
-      </w:r>
-    </w:p>
-    <w:p>
-      <w:pPr>
-        <w:spacing w:line="240" w:lineRule="auto"/>
-        <w:rPr>
-          <w:b/>
-          <w:bCs/>
-          <w:sz w:val="20"/>
-          <w:szCs w:val="20"/>
-          <w:lang w:val="en-US"/>
-        </w:rPr>
-      </w:pPr>
-      <w:r>
-        <w:rPr>
-          <w:b/>
-          <w:bCs/>
-          <w:sz w:val="20"/>
-          <w:szCs w:val="20"/>
-          <w:lang w:val="en-US"/>
-        </w:rPr>
-        <w:tab/>
-        <w:t>Obj next();</w:t>
-      </w:r>
-    </w:p>
-    <w:p>
-      <w:pPr>
-        <w:spacing w:line="240" w:lineRule="auto"/>
-        <w:rPr>
-          <w:b/>
-          <w:bCs/>
-          <w:sz w:val="20"/>
-          <w:szCs w:val="20"/>
-          <w:lang w:val="en-US"/>
-        </w:rPr>
-      </w:pPr>
-      <w:r>
-        <w:rPr>
-          <w:b/>
-          <w:bCs/>
-          <w:sz w:val="20"/>
-          <w:szCs w:val="20"/>
-          <w:lang w:val="en-US"/>
-        </w:rPr>
-        <w:t>}</w:t>
-      </w:r>
-    </w:p>
-    <w:p>
-      <w:pPr>
-        <w:spacing w:line="240" w:lineRule="auto"/>
-        <w:rPr>
-          <w:b/>
-          <w:bCs/>
-          <w:sz w:val="20"/>
-          <w:szCs w:val="20"/>
-          <w:lang w:val="en-US"/>
-        </w:rPr>
-      </w:pPr>
-      <w:r>
-        <w:rPr>
-          <w:b/>
-          <w:bCs/>
-          <w:sz w:val="20"/>
-          <w:szCs w:val="20"/>
-          <w:lang w:val="en-US"/>
-        </w:rPr>
         <w:t>class Utils {</w:t>
       </w:r>
     </w:p>
@@ -15125,528 +16128,528 @@
           <w:szCs w:val="20"/>
           <w:lang w:val="en-US"/>
         </w:rPr>
+        <w:tab/>
+      </w:r>
+      <w:r>
+        <w:rPr>
+          <w:b/>
+          <w:bCs/>
+          <w:sz w:val="20"/>
+          <w:szCs w:val="20"/>
+          <w:lang w:val="en-US"/>
+        </w:rPr>
+        <w:t xml:space="preserve">boolean </w:t>
+      </w:r>
+      <w:r>
+        <w:rPr>
+          <w:b/>
+          <w:bCs/>
+          <w:sz w:val="20"/>
+          <w:szCs w:val="20"/>
+          <w:lang w:val="en-US"/>
+        </w:rPr>
+        <w:t xml:space="preserve">overrideCompatible(Obj methBase, Obj methDerived); </w:t>
+      </w:r>
+    </w:p>
+    <w:p>
+      <w:pPr>
+        <w:spacing w:line="240" w:lineRule="auto"/>
+        <w:rPr>
+          <w:b/>
+          <w:bCs/>
+          <w:sz w:val="20"/>
+          <w:szCs w:val="20"/>
+          <w:lang w:val="en-US"/>
+        </w:rPr>
+      </w:pPr>
+      <w:r>
+        <w:rPr>
+          <w:b/>
+          <w:bCs/>
+          <w:sz w:val="20"/>
+          <w:szCs w:val="20"/>
+          <w:lang w:val="en-US"/>
+        </w:rPr>
+        <w:tab/>
+        <w:t>//Da li meth1 i meth2 imaju identične tipove formalnih argumenata</w:t>
+      </w:r>
+    </w:p>
+    <w:p>
+      <w:pPr>
+        <w:spacing w:line="240" w:lineRule="auto"/>
+        <w:rPr>
+          <w:b/>
+          <w:bCs/>
+          <w:sz w:val="20"/>
+          <w:szCs w:val="20"/>
+          <w:lang w:val="en-US"/>
+        </w:rPr>
+      </w:pPr>
+      <w:r>
+        <w:rPr>
+          <w:b/>
+          <w:bCs/>
+          <w:sz w:val="20"/>
+          <w:szCs w:val="20"/>
+          <w:lang w:val="en-US"/>
+        </w:rPr>
+        <w:tab/>
+      </w:r>
+      <w:r>
+        <w:rPr>
+          <w:b/>
+          <w:bCs/>
+          <w:sz w:val="20"/>
+          <w:szCs w:val="20"/>
+          <w:lang w:val="en-US"/>
+        </w:rPr>
+        <w:t xml:space="preserve">boolean </w:t>
+      </w:r>
+      <w:r>
+        <w:rPr>
+          <w:b/>
+          <w:bCs/>
+          <w:sz w:val="20"/>
+          <w:szCs w:val="20"/>
+          <w:lang w:val="en-US"/>
+        </w:rPr>
+        <w:t>identicalArguments</w:t>
+      </w:r>
+      <w:r>
+        <w:rPr>
+          <w:b/>
+          <w:bCs/>
+          <w:sz w:val="20"/>
+          <w:szCs w:val="20"/>
+          <w:lang w:val="en-US"/>
+        </w:rPr>
+        <w:t>(Obj meth1, Obj meth2);</w:t>
+      </w:r>
+    </w:p>
+    <w:p>
+      <w:pPr>
+        <w:spacing w:line="240" w:lineRule="auto"/>
+        <w:rPr>
+          <w:b/>
+          <w:bCs/>
+          <w:sz w:val="20"/>
+          <w:szCs w:val="20"/>
+          <w:lang w:val="en-US"/>
+        </w:rPr>
+      </w:pPr>
+      <w:r>
+        <w:rPr>
+          <w:b/>
+          <w:bCs/>
+          <w:sz w:val="20"/>
+          <w:szCs w:val="20"/>
+          <w:lang w:val="en-US"/>
+        </w:rPr>
+        <w:tab/>
+        <w:t>//Dali meth može da se pozove sa parametrima params</w:t>
+      </w:r>
+    </w:p>
+    <w:p>
+      <w:pPr>
+        <w:spacing w:line="240" w:lineRule="auto"/>
+        <w:rPr>
+          <w:b/>
+          <w:bCs/>
+          <w:sz w:val="20"/>
+          <w:szCs w:val="20"/>
+          <w:lang w:val="en-US"/>
+        </w:rPr>
+      </w:pPr>
+      <w:r>
+        <w:rPr>
+          <w:b/>
+          <w:bCs/>
+          <w:sz w:val="20"/>
+          <w:szCs w:val="20"/>
+          <w:lang w:val="en-US"/>
+        </w:rPr>
+        <w:tab/>
+        <w:t>boolean invokable(Obj meth, List&lt;Struct&gt; params);</w:t>
+      </w:r>
+    </w:p>
+    <w:p>
+      <w:pPr>
+        <w:spacing w:line="240" w:lineRule="auto"/>
+        <w:rPr>
+          <w:b/>
+          <w:bCs/>
+          <w:sz w:val="20"/>
+          <w:szCs w:val="20"/>
+          <w:lang w:val="en-US"/>
+        </w:rPr>
+      </w:pPr>
+      <w:r>
+        <w:rPr>
+          <w:b/>
+          <w:bCs/>
+          <w:sz w:val="20"/>
+          <w:szCs w:val="20"/>
+          <w:lang w:val="en-US"/>
+        </w:rPr>
+        <w:tab/>
+        <w:t>//Vraća tip prvog formalnog parametra metode meth</w:t>
+      </w:r>
+    </w:p>
+    <w:p>
+      <w:pPr>
+        <w:spacing w:line="240" w:lineRule="auto"/>
+        <w:rPr>
+          <w:b/>
+          <w:bCs/>
+          <w:sz w:val="20"/>
+          <w:szCs w:val="20"/>
+          <w:lang w:val="en-US"/>
+        </w:rPr>
+      </w:pPr>
+      <w:r>
+        <w:rPr>
+          <w:b/>
+          <w:bCs/>
+          <w:sz w:val="20"/>
+          <w:szCs w:val="20"/>
+          <w:lang w:val="en-US"/>
+        </w:rPr>
+        <w:tab/>
+        <w:t>Struct firstParam(Obj meth);</w:t>
+      </w:r>
+    </w:p>
+    <w:p>
+      <w:pPr>
+        <w:spacing w:line="240" w:lineRule="auto"/>
+        <w:rPr>
+          <w:b/>
+          <w:bCs/>
+          <w:sz w:val="20"/>
+          <w:szCs w:val="20"/>
+          <w:lang w:val="en-US"/>
+        </w:rPr>
+      </w:pPr>
+      <w:r>
+        <w:rPr>
+          <w:b/>
+          <w:bCs/>
+          <w:sz w:val="20"/>
+          <w:szCs w:val="20"/>
+          <w:lang w:val="en-US"/>
+        </w:rPr>
+        <w:tab/>
+        <w:t>//Vraća prvi konstruktor klase cls kom odgovara lista tipova argumenata</w:t>
+      </w:r>
+      <w:r>
+        <w:rPr>
+          <w:b/>
+          <w:bCs/>
+          <w:sz w:val="20"/>
+          <w:szCs w:val="20"/>
+          <w:lang w:val="en-US"/>
+        </w:rPr>
+        <w:t xml:space="preserve"> (lista ne treba da sadrzi this)</w:t>
+      </w:r>
+    </w:p>
+    <w:p>
+      <w:pPr>
+        <w:spacing w:line="240" w:lineRule="auto"/>
+        <w:rPr>
+          <w:b/>
+          <w:bCs/>
+          <w:sz w:val="20"/>
+          <w:szCs w:val="20"/>
+          <w:lang w:val="en-US"/>
+        </w:rPr>
+      </w:pPr>
+      <w:r>
+        <w:rPr>
+          <w:b/>
+          <w:bCs/>
+          <w:sz w:val="20"/>
+          <w:szCs w:val="20"/>
+          <w:lang w:val="en-US"/>
+        </w:rPr>
+        <w:tab/>
+        <w:t xml:space="preserve">Obj findConstructor(Struct cls, </w:t>
+      </w:r>
+      <w:r>
+        <w:rPr>
+          <w:b/>
+          <w:bCs/>
+          <w:sz w:val="20"/>
+          <w:szCs w:val="20"/>
+          <w:lang w:val="en-US"/>
+        </w:rPr>
+        <w:t>TypeList);</w:t>
+      </w:r>
+    </w:p>
+    <w:p>
+      <w:pPr>
+        <w:spacing w:line="240" w:lineRule="auto"/>
+        <w:rPr>
+          <w:b/>
+          <w:bCs/>
+          <w:sz w:val="20"/>
+          <w:szCs w:val="20"/>
+          <w:lang w:val="en-US"/>
+        </w:rPr>
+      </w:pPr>
+    </w:p>
+    <w:p>
+      <w:pPr>
+        <w:spacing w:line="240" w:lineRule="auto"/>
+        <w:rPr>
+          <w:b/>
+          <w:bCs/>
+          <w:sz w:val="20"/>
+          <w:szCs w:val="20"/>
+          <w:lang w:val="en-US"/>
+        </w:rPr>
+      </w:pPr>
+      <w:r>
+        <w:rPr>
+          <w:b/>
+          <w:bCs/>
+          <w:sz w:val="20"/>
+          <w:szCs w:val="20"/>
+          <w:lang w:val="en-US"/>
+        </w:rPr>
+        <w:tab/>
+        <w:t>//vraća true ako tip from može da se dodeli tipu to (proširuje osnovnu implementaciju u tome što</w:t>
+      </w:r>
+      <w:r>
+        <w:rPr>
+          <w:b/>
+          <w:bCs/>
+          <w:sz w:val="20"/>
+          <w:szCs w:val="20"/>
+          <w:lang w:val="en-US"/>
+        </w:rPr>
+        <w:br/>
+      </w:r>
+      <w:r>
+        <w:rPr>
+          <w:b/>
+          <w:bCs/>
+          <w:sz w:val="20"/>
+          <w:szCs w:val="20"/>
+          <w:lang w:val="en-US"/>
+        </w:rPr>
+        <w:tab/>
+        <w:t>//dozvoljava dodelu izvedene klase osnovnoj</w:t>
+      </w:r>
+    </w:p>
+    <w:p>
+      <w:pPr>
+        <w:spacing w:line="240" w:lineRule="auto"/>
+        <w:rPr>
+          <w:b/>
+          <w:bCs/>
+          <w:sz w:val="20"/>
+          <w:szCs w:val="20"/>
+          <w:lang w:val="en-US"/>
+        </w:rPr>
+      </w:pPr>
+      <w:r>
+        <w:rPr>
+          <w:b/>
+          <w:bCs/>
+          <w:sz w:val="20"/>
+          <w:szCs w:val="20"/>
+          <w:lang w:val="en-US"/>
+        </w:rPr>
+        <w:tab/>
+        <w:t>Boolean assignableTo(Struct from, Struct to);</w:t>
+      </w:r>
+    </w:p>
+    <w:p>
+      <w:pPr>
+        <w:spacing w:line="240" w:lineRule="auto"/>
+        <w:rPr>
+          <w:b/>
+          <w:bCs/>
+          <w:sz w:val="20"/>
+          <w:szCs w:val="20"/>
+          <w:lang w:val="en-US"/>
+        </w:rPr>
+      </w:pPr>
+      <w:r>
+        <w:rPr>
+          <w:b/>
+          <w:bCs/>
+          <w:sz w:val="20"/>
+          <w:szCs w:val="20"/>
+          <w:lang w:val="en-US"/>
+        </w:rPr>
+        <w:tab/>
+        <w:t>//Vraća true ako je sub podtip klase base.</w:t>
+      </w:r>
+    </w:p>
+    <w:p>
+      <w:pPr>
+        <w:spacing w:line="240" w:lineRule="auto"/>
+        <w:rPr>
+          <w:b/>
+          <w:bCs/>
+          <w:sz w:val="20"/>
+          <w:szCs w:val="20"/>
+          <w:lang w:val="en-US"/>
+        </w:rPr>
+      </w:pPr>
+      <w:r>
+        <w:rPr>
+          <w:b/>
+          <w:bCs/>
+          <w:sz w:val="20"/>
+          <w:szCs w:val="20"/>
+          <w:lang w:val="en-US"/>
+        </w:rPr>
+        <w:tab/>
+        <w:t>Boolean subclassOf(Struct sub, Struct base);</w:t>
+      </w:r>
+    </w:p>
+    <w:p>
+      <w:pPr>
+        <w:spacing w:line="240" w:lineRule="auto"/>
+        <w:rPr>
+          <w:b/>
+          <w:bCs/>
+          <w:sz w:val="20"/>
+          <w:szCs w:val="20"/>
+          <w:lang w:val="en-US"/>
+        </w:rPr>
+      </w:pPr>
+      <w:r>
+        <w:rPr>
+          <w:b/>
+          <w:bCs/>
+          <w:sz w:val="20"/>
+          <w:szCs w:val="20"/>
+          <w:lang w:val="en-US"/>
+        </w:rPr>
+        <w:tab/>
+        <w:t>//Vraća plitku kopiju obj</w:t>
+      </w:r>
+    </w:p>
+    <w:p>
+      <w:pPr>
+        <w:spacing w:line="240" w:lineRule="auto"/>
+        <w:rPr>
+          <w:b/>
+          <w:bCs/>
+          <w:sz w:val="20"/>
+          <w:szCs w:val="20"/>
+          <w:lang w:val="en-US"/>
+        </w:rPr>
+      </w:pPr>
+      <w:r>
+        <w:rPr>
+          <w:b/>
+          <w:bCs/>
+          <w:sz w:val="20"/>
+          <w:szCs w:val="20"/>
+          <w:lang w:val="en-US"/>
+        </w:rPr>
+        <w:tab/>
+        <w:t>Obj clone(Obj obj);</w:t>
+      </w:r>
+    </w:p>
+    <w:p>
+      <w:pPr>
+        <w:spacing w:line="240" w:lineRule="auto"/>
+        <w:rPr>
+          <w:b/>
+          <w:bCs/>
+          <w:sz w:val="20"/>
+          <w:szCs w:val="20"/>
+          <w:lang w:val="en-US"/>
+        </w:rPr>
+      </w:pPr>
+      <w:r>
+        <w:rPr>
+          <w:b/>
+          <w:bCs/>
+          <w:sz w:val="20"/>
+          <w:szCs w:val="20"/>
+          <w:lang w:val="en-US"/>
+        </w:rPr>
+        <w:tab/>
+        <w:t>//Vraća true ako je metoda konstruktor</w:t>
+      </w:r>
+    </w:p>
+    <w:p>
+      <w:pPr>
+        <w:spacing w:line="240" w:lineRule="auto"/>
+        <w:rPr>
+          <w:b/>
+          <w:bCs/>
+          <w:sz w:val="20"/>
+          <w:szCs w:val="20"/>
+          <w:lang w:val="en-US"/>
+        </w:rPr>
+      </w:pPr>
+      <w:r>
+        <w:rPr>
+          <w:b/>
+          <w:bCs/>
+          <w:sz w:val="20"/>
+          <w:szCs w:val="20"/>
+          <w:lang w:val="en-US"/>
+        </w:rPr>
+        <w:tab/>
+        <w:t>boolean isConstructor(Obj meth);</w:t>
+      </w:r>
+    </w:p>
+    <w:p>
+      <w:pPr>
+        <w:spacing w:line="240" w:lineRule="auto"/>
+        <w:rPr>
+          <w:b/>
+          <w:bCs/>
+          <w:sz w:val="20"/>
+          <w:szCs w:val="20"/>
+        </w:rPr>
+      </w:pPr>
+      <w:r>
+        <w:rPr>
+          <w:b/>
+          <w:bCs/>
+          <w:sz w:val="20"/>
+          <w:szCs w:val="20"/>
+          <w:lang w:val="en-US"/>
+        </w:rPr>
+        <w:tab/>
+        <w:t>//</w:t>
+      </w:r>
+      <w:r>
+        <w:rPr>
+          <w:b/>
+          <w:bCs/>
+          <w:sz w:val="20"/>
+          <w:szCs w:val="20"/>
+        </w:rPr>
+        <w:t>Vraća veličinu jednog objekta klase cls</w:t>
+      </w:r>
+    </w:p>
+    <w:p>
+      <w:pPr>
+        <w:spacing w:line="240" w:lineRule="auto"/>
+        <w:rPr>
+          <w:b/>
+          <w:bCs/>
+          <w:sz w:val="20"/>
+          <w:szCs w:val="20"/>
+        </w:rPr>
+      </w:pPr>
+      <w:r>
+        <w:rPr>
+          <w:b/>
+          <w:bCs/>
+          <w:sz w:val="20"/>
+          <w:szCs w:val="20"/>
+        </w:rPr>
         <w:lastRenderedPageBreak/>
-        <w:tab/>
-      </w:r>
-      <w:r>
-        <w:rPr>
-          <w:b/>
-          <w:bCs/>
-          <w:sz w:val="20"/>
-          <w:szCs w:val="20"/>
-          <w:lang w:val="en-US"/>
-        </w:rPr>
-        <w:t xml:space="preserve">boolean </w:t>
-      </w:r>
-      <w:r>
-        <w:rPr>
-          <w:b/>
-          <w:bCs/>
-          <w:sz w:val="20"/>
-          <w:szCs w:val="20"/>
-          <w:lang w:val="en-US"/>
-        </w:rPr>
-        <w:t xml:space="preserve">overrideCompatible(Obj methBase, Obj methDerived); </w:t>
-      </w:r>
-    </w:p>
-    <w:p>
-      <w:pPr>
-        <w:spacing w:line="240" w:lineRule="auto"/>
-        <w:rPr>
-          <w:b/>
-          <w:bCs/>
-          <w:sz w:val="20"/>
-          <w:szCs w:val="20"/>
-          <w:lang w:val="en-US"/>
-        </w:rPr>
-      </w:pPr>
-      <w:r>
-        <w:rPr>
-          <w:b/>
-          <w:bCs/>
-          <w:sz w:val="20"/>
-          <w:szCs w:val="20"/>
-          <w:lang w:val="en-US"/>
-        </w:rPr>
-        <w:tab/>
-        <w:t>//Da li meth1 i meth2 imaju identične tipove formalnih argumenata</w:t>
-      </w:r>
-    </w:p>
-    <w:p>
-      <w:pPr>
-        <w:spacing w:line="240" w:lineRule="auto"/>
-        <w:rPr>
-          <w:b/>
-          <w:bCs/>
-          <w:sz w:val="20"/>
-          <w:szCs w:val="20"/>
-          <w:lang w:val="en-US"/>
-        </w:rPr>
-      </w:pPr>
-      <w:r>
-        <w:rPr>
-          <w:b/>
-          <w:bCs/>
-          <w:sz w:val="20"/>
-          <w:szCs w:val="20"/>
-          <w:lang w:val="en-US"/>
-        </w:rPr>
-        <w:tab/>
-      </w:r>
-      <w:r>
-        <w:rPr>
-          <w:b/>
-          <w:bCs/>
-          <w:sz w:val="20"/>
-          <w:szCs w:val="20"/>
-          <w:lang w:val="en-US"/>
-        </w:rPr>
-        <w:t xml:space="preserve">boolean </w:t>
-      </w:r>
-      <w:r>
-        <w:rPr>
-          <w:b/>
-          <w:bCs/>
-          <w:sz w:val="20"/>
-          <w:szCs w:val="20"/>
-          <w:lang w:val="en-US"/>
-        </w:rPr>
-        <w:t>identicalArguments</w:t>
-      </w:r>
-      <w:r>
-        <w:rPr>
-          <w:b/>
-          <w:bCs/>
-          <w:sz w:val="20"/>
-          <w:szCs w:val="20"/>
-          <w:lang w:val="en-US"/>
-        </w:rPr>
-        <w:t>(Obj meth1, Obj meth2);</w:t>
-      </w:r>
-    </w:p>
-    <w:p>
-      <w:pPr>
-        <w:spacing w:line="240" w:lineRule="auto"/>
-        <w:rPr>
-          <w:b/>
-          <w:bCs/>
-          <w:sz w:val="20"/>
-          <w:szCs w:val="20"/>
-          <w:lang w:val="en-US"/>
-        </w:rPr>
-      </w:pPr>
-      <w:r>
-        <w:rPr>
-          <w:b/>
-          <w:bCs/>
-          <w:sz w:val="20"/>
-          <w:szCs w:val="20"/>
-          <w:lang w:val="en-US"/>
-        </w:rPr>
-        <w:tab/>
-        <w:t>//Dali meth može da se pozove sa parametrima params</w:t>
-      </w:r>
-    </w:p>
-    <w:p>
-      <w:pPr>
-        <w:spacing w:line="240" w:lineRule="auto"/>
-        <w:rPr>
-          <w:b/>
-          <w:bCs/>
-          <w:sz w:val="20"/>
-          <w:szCs w:val="20"/>
-          <w:lang w:val="en-US"/>
-        </w:rPr>
-      </w:pPr>
-      <w:r>
-        <w:rPr>
-          <w:b/>
-          <w:bCs/>
-          <w:sz w:val="20"/>
-          <w:szCs w:val="20"/>
-          <w:lang w:val="en-US"/>
-        </w:rPr>
-        <w:tab/>
-        <w:t>boolean invokable(Obj meth, List&lt;Struct&gt; params);</w:t>
-      </w:r>
-    </w:p>
-    <w:p>
-      <w:pPr>
-        <w:spacing w:line="240" w:lineRule="auto"/>
-        <w:rPr>
-          <w:b/>
-          <w:bCs/>
-          <w:sz w:val="20"/>
-          <w:szCs w:val="20"/>
-          <w:lang w:val="en-US"/>
-        </w:rPr>
-      </w:pPr>
-      <w:r>
-        <w:rPr>
-          <w:b/>
-          <w:bCs/>
-          <w:sz w:val="20"/>
-          <w:szCs w:val="20"/>
-          <w:lang w:val="en-US"/>
-        </w:rPr>
-        <w:tab/>
-        <w:t>//Vraća tip prvog formalnog parametra metode meth</w:t>
-      </w:r>
-    </w:p>
-    <w:p>
-      <w:pPr>
-        <w:spacing w:line="240" w:lineRule="auto"/>
-        <w:rPr>
-          <w:b/>
-          <w:bCs/>
-          <w:sz w:val="20"/>
-          <w:szCs w:val="20"/>
-          <w:lang w:val="en-US"/>
-        </w:rPr>
-      </w:pPr>
-      <w:r>
-        <w:rPr>
-          <w:b/>
-          <w:bCs/>
-          <w:sz w:val="20"/>
-          <w:szCs w:val="20"/>
-          <w:lang w:val="en-US"/>
-        </w:rPr>
-        <w:tab/>
-        <w:t>Struct firstParam(Obj meth);</w:t>
-      </w:r>
-    </w:p>
-    <w:p>
-      <w:pPr>
-        <w:spacing w:line="240" w:lineRule="auto"/>
-        <w:rPr>
-          <w:b/>
-          <w:bCs/>
-          <w:sz w:val="20"/>
-          <w:szCs w:val="20"/>
-          <w:lang w:val="en-US"/>
-        </w:rPr>
-      </w:pPr>
-      <w:r>
-        <w:rPr>
-          <w:b/>
-          <w:bCs/>
-          <w:sz w:val="20"/>
-          <w:szCs w:val="20"/>
-          <w:lang w:val="en-US"/>
-        </w:rPr>
-        <w:tab/>
-        <w:t>//Vraća prvi konstruktor klase cls kom odgovara lista tipova argumenata</w:t>
-      </w:r>
-      <w:r>
-        <w:rPr>
-          <w:b/>
-          <w:bCs/>
-          <w:sz w:val="20"/>
-          <w:szCs w:val="20"/>
-          <w:lang w:val="en-US"/>
-        </w:rPr>
-        <w:t xml:space="preserve"> (lista ne treba da sadrzi this)</w:t>
-      </w:r>
-    </w:p>
-    <w:p>
-      <w:pPr>
-        <w:spacing w:line="240" w:lineRule="auto"/>
-        <w:rPr>
-          <w:b/>
-          <w:bCs/>
-          <w:sz w:val="20"/>
-          <w:szCs w:val="20"/>
-          <w:lang w:val="en-US"/>
-        </w:rPr>
-      </w:pPr>
-      <w:r>
-        <w:rPr>
-          <w:b/>
-          <w:bCs/>
-          <w:sz w:val="20"/>
-          <w:szCs w:val="20"/>
-          <w:lang w:val="en-US"/>
-        </w:rPr>
-        <w:tab/>
-        <w:t xml:space="preserve">Obj findConstructor(Struct cls, </w:t>
-      </w:r>
-      <w:r>
-        <w:rPr>
-          <w:b/>
-          <w:bCs/>
-          <w:sz w:val="20"/>
-          <w:szCs w:val="20"/>
-          <w:lang w:val="en-US"/>
-        </w:rPr>
-        <w:t>TypeList);</w:t>
-      </w:r>
-    </w:p>
-    <w:p>
-      <w:pPr>
-        <w:spacing w:line="240" w:lineRule="auto"/>
-        <w:rPr>
-          <w:b/>
-          <w:bCs/>
-          <w:sz w:val="20"/>
-          <w:szCs w:val="20"/>
-          <w:lang w:val="en-US"/>
-        </w:rPr>
-      </w:pPr>
-    </w:p>
-    <w:p>
-      <w:pPr>
-        <w:spacing w:line="240" w:lineRule="auto"/>
-        <w:rPr>
-          <w:b/>
-          <w:bCs/>
-          <w:sz w:val="20"/>
-          <w:szCs w:val="20"/>
-          <w:lang w:val="en-US"/>
-        </w:rPr>
-      </w:pPr>
-      <w:r>
-        <w:rPr>
-          <w:b/>
-          <w:bCs/>
-          <w:sz w:val="20"/>
-          <w:szCs w:val="20"/>
-          <w:lang w:val="en-US"/>
-        </w:rPr>
-        <w:tab/>
-        <w:t>//vraća true ako tip from može da se dodeli tipu to (proširuje osnovnu implementaciju u tome što</w:t>
-      </w:r>
-      <w:r>
-        <w:rPr>
-          <w:b/>
-          <w:bCs/>
-          <w:sz w:val="20"/>
-          <w:szCs w:val="20"/>
-          <w:lang w:val="en-US"/>
-        </w:rPr>
-        <w:br/>
-      </w:r>
-      <w:r>
-        <w:rPr>
-          <w:b/>
-          <w:bCs/>
-          <w:sz w:val="20"/>
-          <w:szCs w:val="20"/>
-          <w:lang w:val="en-US"/>
-        </w:rPr>
-        <w:tab/>
-        <w:t>//dozvoljava dodelu izvedene klase osnovnoj</w:t>
-      </w:r>
-    </w:p>
-    <w:p>
-      <w:pPr>
-        <w:spacing w:line="240" w:lineRule="auto"/>
-        <w:rPr>
-          <w:b/>
-          <w:bCs/>
-          <w:sz w:val="20"/>
-          <w:szCs w:val="20"/>
-          <w:lang w:val="en-US"/>
-        </w:rPr>
-      </w:pPr>
-      <w:r>
-        <w:rPr>
-          <w:b/>
-          <w:bCs/>
-          <w:sz w:val="20"/>
-          <w:szCs w:val="20"/>
-          <w:lang w:val="en-US"/>
-        </w:rPr>
-        <w:tab/>
-        <w:t>Boolean assignableTo(Struct from, Struct to);</w:t>
-      </w:r>
-    </w:p>
-    <w:p>
-      <w:pPr>
-        <w:spacing w:line="240" w:lineRule="auto"/>
-        <w:rPr>
-          <w:b/>
-          <w:bCs/>
-          <w:sz w:val="20"/>
-          <w:szCs w:val="20"/>
-          <w:lang w:val="en-US"/>
-        </w:rPr>
-      </w:pPr>
-      <w:r>
-        <w:rPr>
-          <w:b/>
-          <w:bCs/>
-          <w:sz w:val="20"/>
-          <w:szCs w:val="20"/>
-          <w:lang w:val="en-US"/>
-        </w:rPr>
-        <w:tab/>
-        <w:t>//Vraća true ako je sub podtip klase base.</w:t>
-      </w:r>
-    </w:p>
-    <w:p>
-      <w:pPr>
-        <w:spacing w:line="240" w:lineRule="auto"/>
-        <w:rPr>
-          <w:b/>
-          <w:bCs/>
-          <w:sz w:val="20"/>
-          <w:szCs w:val="20"/>
-          <w:lang w:val="en-US"/>
-        </w:rPr>
-      </w:pPr>
-      <w:r>
-        <w:rPr>
-          <w:b/>
-          <w:bCs/>
-          <w:sz w:val="20"/>
-          <w:szCs w:val="20"/>
-          <w:lang w:val="en-US"/>
-        </w:rPr>
-        <w:tab/>
-        <w:t>Boolean subclassOf(Struct sub, Struct base);</w:t>
-      </w:r>
-    </w:p>
-    <w:p>
-      <w:pPr>
-        <w:spacing w:line="240" w:lineRule="auto"/>
-        <w:rPr>
-          <w:b/>
-          <w:bCs/>
-          <w:sz w:val="20"/>
-          <w:szCs w:val="20"/>
-          <w:lang w:val="en-US"/>
-        </w:rPr>
-      </w:pPr>
-      <w:r>
-        <w:rPr>
-          <w:b/>
-          <w:bCs/>
-          <w:sz w:val="20"/>
-          <w:szCs w:val="20"/>
-          <w:lang w:val="en-US"/>
-        </w:rPr>
-        <w:tab/>
-        <w:t>//Vraća plitku kopiju obj</w:t>
-      </w:r>
-    </w:p>
-    <w:p>
-      <w:pPr>
-        <w:spacing w:line="240" w:lineRule="auto"/>
-        <w:rPr>
-          <w:b/>
-          <w:bCs/>
-          <w:sz w:val="20"/>
-          <w:szCs w:val="20"/>
-          <w:lang w:val="en-US"/>
-        </w:rPr>
-      </w:pPr>
-      <w:r>
-        <w:rPr>
-          <w:b/>
-          <w:bCs/>
-          <w:sz w:val="20"/>
-          <w:szCs w:val="20"/>
-          <w:lang w:val="en-US"/>
-        </w:rPr>
-        <w:tab/>
-        <w:t>Obj clone(Obj obj);</w:t>
-      </w:r>
-    </w:p>
-    <w:p>
-      <w:pPr>
-        <w:spacing w:line="240" w:lineRule="auto"/>
-        <w:rPr>
-          <w:b/>
-          <w:bCs/>
-          <w:sz w:val="20"/>
-          <w:szCs w:val="20"/>
-          <w:lang w:val="en-US"/>
-        </w:rPr>
-      </w:pPr>
-      <w:r>
-        <w:rPr>
-          <w:b/>
-          <w:bCs/>
-          <w:sz w:val="20"/>
-          <w:szCs w:val="20"/>
-          <w:lang w:val="en-US"/>
-        </w:rPr>
-        <w:tab/>
-        <w:t>//Vraća true ako je metoda konstruktor</w:t>
-      </w:r>
-    </w:p>
-    <w:p>
-      <w:pPr>
-        <w:spacing w:line="240" w:lineRule="auto"/>
-        <w:rPr>
-          <w:b/>
-          <w:bCs/>
-          <w:sz w:val="20"/>
-          <w:szCs w:val="20"/>
-          <w:lang w:val="en-US"/>
-        </w:rPr>
-      </w:pPr>
-      <w:r>
-        <w:rPr>
-          <w:b/>
-          <w:bCs/>
-          <w:sz w:val="20"/>
-          <w:szCs w:val="20"/>
-          <w:lang w:val="en-US"/>
-        </w:rPr>
-        <w:tab/>
-        <w:t>boolean isConstructor(Obj meth);</w:t>
-      </w:r>
-    </w:p>
-    <w:p>
-      <w:pPr>
-        <w:spacing w:line="240" w:lineRule="auto"/>
-        <w:rPr>
-          <w:b/>
-          <w:bCs/>
-          <w:sz w:val="20"/>
-          <w:szCs w:val="20"/>
-        </w:rPr>
-      </w:pPr>
-      <w:r>
-        <w:rPr>
-          <w:b/>
-          <w:bCs/>
-          <w:sz w:val="20"/>
-          <w:szCs w:val="20"/>
-          <w:lang w:val="en-US"/>
-        </w:rPr>
-        <w:tab/>
-        <w:t>//</w:t>
-      </w:r>
-      <w:r>
-        <w:rPr>
-          <w:b/>
-          <w:bCs/>
-          <w:sz w:val="20"/>
-          <w:szCs w:val="20"/>
-        </w:rPr>
-        <w:t>Vraća veličinu jednog objekta klase cls</w:t>
-      </w:r>
-    </w:p>
-    <w:p>
-      <w:pPr>
-        <w:spacing w:line="240" w:lineRule="auto"/>
-        <w:rPr>
-          <w:b/>
-          <w:bCs/>
-          <w:sz w:val="20"/>
-          <w:szCs w:val="20"/>
-        </w:rPr>
-      </w:pPr>
-      <w:r>
-        <w:rPr>
-          <w:b/>
-          <w:bCs/>
-          <w:sz w:val="20"/>
-          <w:szCs w:val="20"/>
-        </w:rPr>
         <w:tab/>
         <w:t>Int getSize(Struct cls);</w:t>
       </w:r>
@@ -16061,16 +17064,16 @@
     </w:lvl>
   </w:abstractNum>
   <w:abstractNum w:abstractNumId="1" w15:restartNumberingAfterBreak="0">
-    <w:nsid w:val="56820BF8"/>
+    <w:nsid w:val="4AF97AEA"/>
     <w:multiLevelType w:val="hybridMultilevel"/>
-    <w:tmpl w:val="1FB6F6AC"/>
-    <w:lvl w:ilvl="0" w:tplc="597AF540">
+    <w:tmpl w:val="4950D09C"/>
+    <w:lvl w:ilvl="0" w:tplc="04603A4E">
       <w:start w:val="1"/>
       <w:numFmt w:val="decimal"/>
       <w:lvlText w:val="%1."/>
       <w:lvlJc w:val="left"/>
       <w:pPr>
-        <w:ind w:left="1800" w:hanging="360"/>
+        <w:ind w:left="1778" w:hanging="360"/>
       </w:pPr>
       <w:rPr>
         <w:rFonts w:hint="default"/>
@@ -16082,7 +17085,7 @@
       <w:lvlText w:val="%2."/>
       <w:lvlJc w:val="left"/>
       <w:pPr>
-        <w:ind w:left="2520" w:hanging="360"/>
+        <w:ind w:left="2498" w:hanging="360"/>
       </w:pPr>
     </w:lvl>
     <w:lvl w:ilvl="2" w:tplc="0409001B" w:tentative="1">
@@ -16091,7 +17094,7 @@
       <w:lvlText w:val="%3."/>
       <w:lvlJc w:val="right"/>
       <w:pPr>
-        <w:ind w:left="3240" w:hanging="180"/>
+        <w:ind w:left="3218" w:hanging="180"/>
       </w:pPr>
     </w:lvl>
     <w:lvl w:ilvl="3" w:tplc="0409000F" w:tentative="1">
@@ -16100,7 +17103,7 @@
       <w:lvlText w:val="%4."/>
       <w:lvlJc w:val="left"/>
       <w:pPr>
-        <w:ind w:left="3960" w:hanging="360"/>
+        <w:ind w:left="3938" w:hanging="360"/>
       </w:pPr>
     </w:lvl>
     <w:lvl w:ilvl="4" w:tplc="04090019" w:tentative="1">
@@ -16109,7 +17112,7 @@
       <w:lvlText w:val="%5."/>
       <w:lvlJc w:val="left"/>
       <w:pPr>
-        <w:ind w:left="4680" w:hanging="360"/>
+        <w:ind w:left="4658" w:hanging="360"/>
       </w:pPr>
     </w:lvl>
     <w:lvl w:ilvl="5" w:tplc="0409001B" w:tentative="1">
@@ -16118,7 +17121,7 @@
       <w:lvlText w:val="%6."/>
       <w:lvlJc w:val="right"/>
       <w:pPr>
-        <w:ind w:left="5400" w:hanging="180"/>
+        <w:ind w:left="5378" w:hanging="180"/>
       </w:pPr>
     </w:lvl>
     <w:lvl w:ilvl="6" w:tplc="0409000F" w:tentative="1">
@@ -16127,7 +17130,7 @@
       <w:lvlText w:val="%7."/>
       <w:lvlJc w:val="left"/>
       <w:pPr>
-        <w:ind w:left="6120" w:hanging="360"/>
+        <w:ind w:left="6098" w:hanging="360"/>
       </w:pPr>
     </w:lvl>
     <w:lvl w:ilvl="7" w:tplc="04090019" w:tentative="1">
@@ -16136,7 +17139,7 @@
       <w:lvlText w:val="%8."/>
       <w:lvlJc w:val="left"/>
       <w:pPr>
-        <w:ind w:left="6840" w:hanging="360"/>
+        <w:ind w:left="6818" w:hanging="360"/>
       </w:pPr>
     </w:lvl>
     <w:lvl w:ilvl="8" w:tplc="0409001B" w:tentative="1">
@@ -16145,21 +17148,21 @@
       <w:lvlText w:val="%9."/>
       <w:lvlJc w:val="right"/>
       <w:pPr>
-        <w:ind w:left="7560" w:hanging="180"/>
+        <w:ind w:left="7538" w:hanging="180"/>
       </w:pPr>
     </w:lvl>
   </w:abstractNum>
   <w:abstractNum w:abstractNumId="2" w15:restartNumberingAfterBreak="0">
-    <w:nsid w:val="60EF098D"/>
+    <w:nsid w:val="56820BF8"/>
     <w:multiLevelType w:val="hybridMultilevel"/>
-    <w:tmpl w:val="16E6DC9A"/>
-    <w:lvl w:ilvl="0" w:tplc="E72AFA46">
+    <w:tmpl w:val="1FB6F6AC"/>
+    <w:lvl w:ilvl="0" w:tplc="597AF540">
       <w:start w:val="1"/>
       <w:numFmt w:val="decimal"/>
       <w:lvlText w:val="%1."/>
       <w:lvlJc w:val="left"/>
       <w:pPr>
-        <w:ind w:left="1778" w:hanging="360"/>
+        <w:ind w:left="1800" w:hanging="360"/>
       </w:pPr>
       <w:rPr>
         <w:rFonts w:hint="default"/>
@@ -16171,7 +17174,7 @@
       <w:lvlText w:val="%2."/>
       <w:lvlJc w:val="left"/>
       <w:pPr>
-        <w:ind w:left="2498" w:hanging="360"/>
+        <w:ind w:left="2520" w:hanging="360"/>
       </w:pPr>
     </w:lvl>
     <w:lvl w:ilvl="2" w:tplc="0409001B" w:tentative="1">
@@ -16180,7 +17183,7 @@
       <w:lvlText w:val="%3."/>
       <w:lvlJc w:val="right"/>
       <w:pPr>
-        <w:ind w:left="3218" w:hanging="180"/>
+        <w:ind w:left="3240" w:hanging="180"/>
       </w:pPr>
     </w:lvl>
     <w:lvl w:ilvl="3" w:tplc="0409000F" w:tentative="1">
@@ -16189,7 +17192,7 @@
       <w:lvlText w:val="%4."/>
       <w:lvlJc w:val="left"/>
       <w:pPr>
-        <w:ind w:left="3938" w:hanging="360"/>
+        <w:ind w:left="3960" w:hanging="360"/>
       </w:pPr>
     </w:lvl>
     <w:lvl w:ilvl="4" w:tplc="04090019" w:tentative="1">
@@ -16198,7 +17201,7 @@
       <w:lvlText w:val="%5."/>
       <w:lvlJc w:val="left"/>
       <w:pPr>
-        <w:ind w:left="4658" w:hanging="360"/>
+        <w:ind w:left="4680" w:hanging="360"/>
       </w:pPr>
     </w:lvl>
     <w:lvl w:ilvl="5" w:tplc="0409001B" w:tentative="1">
@@ -16207,7 +17210,7 @@
       <w:lvlText w:val="%6."/>
       <w:lvlJc w:val="right"/>
       <w:pPr>
-        <w:ind w:left="5378" w:hanging="180"/>
+        <w:ind w:left="5400" w:hanging="180"/>
       </w:pPr>
     </w:lvl>
     <w:lvl w:ilvl="6" w:tplc="0409000F" w:tentative="1">
@@ -16216,7 +17219,7 @@
       <w:lvlText w:val="%7."/>
       <w:lvlJc w:val="left"/>
       <w:pPr>
-        <w:ind w:left="6098" w:hanging="360"/>
+        <w:ind w:left="6120" w:hanging="360"/>
       </w:pPr>
     </w:lvl>
     <w:lvl w:ilvl="7" w:tplc="04090019" w:tentative="1">
@@ -16225,7 +17228,7 @@
       <w:lvlText w:val="%8."/>
       <w:lvlJc w:val="left"/>
       <w:pPr>
-        <w:ind w:left="6818" w:hanging="360"/>
+        <w:ind w:left="6840" w:hanging="360"/>
       </w:pPr>
     </w:lvl>
     <w:lvl w:ilvl="8" w:tplc="0409001B" w:tentative="1">
@@ -16234,15 +17237,15 @@
       <w:lvlText w:val="%9."/>
       <w:lvlJc w:val="right"/>
       <w:pPr>
-        <w:ind w:left="7538" w:hanging="180"/>
+        <w:ind w:left="7560" w:hanging="180"/>
       </w:pPr>
     </w:lvl>
   </w:abstractNum>
   <w:abstractNum w:abstractNumId="3" w15:restartNumberingAfterBreak="0">
-    <w:nsid w:val="708E3D55"/>
+    <w:nsid w:val="60EF098D"/>
     <w:multiLevelType w:val="hybridMultilevel"/>
-    <w:tmpl w:val="FF04F224"/>
-    <w:lvl w:ilvl="0" w:tplc="30E295D8">
+    <w:tmpl w:val="16E6DC9A"/>
+    <w:lvl w:ilvl="0" w:tplc="E72AFA46">
       <w:start w:val="1"/>
       <w:numFmt w:val="decimal"/>
       <w:lvlText w:val="%1."/>
@@ -16327,16 +17330,108 @@
       </w:pPr>
     </w:lvl>
   </w:abstractNum>
+  <w:abstractNum w:abstractNumId="4" w15:restartNumberingAfterBreak="0">
+    <w:nsid w:val="708E3D55"/>
+    <w:multiLevelType w:val="hybridMultilevel"/>
+    <w:tmpl w:val="FF04F224"/>
+    <w:lvl w:ilvl="0" w:tplc="30E295D8">
+      <w:start w:val="1"/>
+      <w:numFmt w:val="decimal"/>
+      <w:lvlText w:val="%1."/>
+      <w:lvlJc w:val="left"/>
+      <w:pPr>
+        <w:ind w:left="1778" w:hanging="360"/>
+      </w:pPr>
+      <w:rPr>
+        <w:rFonts w:hint="default"/>
+      </w:rPr>
+    </w:lvl>
+    <w:lvl w:ilvl="1" w:tplc="04090019" w:tentative="1">
+      <w:start w:val="1"/>
+      <w:numFmt w:val="lowerLetter"/>
+      <w:lvlText w:val="%2."/>
+      <w:lvlJc w:val="left"/>
+      <w:pPr>
+        <w:ind w:left="2498" w:hanging="360"/>
+      </w:pPr>
+    </w:lvl>
+    <w:lvl w:ilvl="2" w:tplc="0409001B" w:tentative="1">
+      <w:start w:val="1"/>
+      <w:numFmt w:val="lowerRoman"/>
+      <w:lvlText w:val="%3."/>
+      <w:lvlJc w:val="right"/>
+      <w:pPr>
+        <w:ind w:left="3218" w:hanging="180"/>
+      </w:pPr>
+    </w:lvl>
+    <w:lvl w:ilvl="3" w:tplc="0409000F" w:tentative="1">
+      <w:start w:val="1"/>
+      <w:numFmt w:val="decimal"/>
+      <w:lvlText w:val="%4."/>
+      <w:lvlJc w:val="left"/>
+      <w:pPr>
+        <w:ind w:left="3938" w:hanging="360"/>
+      </w:pPr>
+    </w:lvl>
+    <w:lvl w:ilvl="4" w:tplc="04090019" w:tentative="1">
+      <w:start w:val="1"/>
+      <w:numFmt w:val="lowerLetter"/>
+      <w:lvlText w:val="%5."/>
+      <w:lvlJc w:val="left"/>
+      <w:pPr>
+        <w:ind w:left="4658" w:hanging="360"/>
+      </w:pPr>
+    </w:lvl>
+    <w:lvl w:ilvl="5" w:tplc="0409001B" w:tentative="1">
+      <w:start w:val="1"/>
+      <w:numFmt w:val="lowerRoman"/>
+      <w:lvlText w:val="%6."/>
+      <w:lvlJc w:val="right"/>
+      <w:pPr>
+        <w:ind w:left="5378" w:hanging="180"/>
+      </w:pPr>
+    </w:lvl>
+    <w:lvl w:ilvl="6" w:tplc="0409000F" w:tentative="1">
+      <w:start w:val="1"/>
+      <w:numFmt w:val="decimal"/>
+      <w:lvlText w:val="%7."/>
+      <w:lvlJc w:val="left"/>
+      <w:pPr>
+        <w:ind w:left="6098" w:hanging="360"/>
+      </w:pPr>
+    </w:lvl>
+    <w:lvl w:ilvl="7" w:tplc="04090019" w:tentative="1">
+      <w:start w:val="1"/>
+      <w:numFmt w:val="lowerLetter"/>
+      <w:lvlText w:val="%8."/>
+      <w:lvlJc w:val="left"/>
+      <w:pPr>
+        <w:ind w:left="6818" w:hanging="360"/>
+      </w:pPr>
+    </w:lvl>
+    <w:lvl w:ilvl="8" w:tplc="0409001B" w:tentative="1">
+      <w:start w:val="1"/>
+      <w:numFmt w:val="lowerRoman"/>
+      <w:lvlText w:val="%9."/>
+      <w:lvlJc w:val="right"/>
+      <w:pPr>
+        <w:ind w:left="7538" w:hanging="180"/>
+      </w:pPr>
+    </w:lvl>
+  </w:abstractNum>
   <w:num w:numId="1" w16cid:durableId="848132241">
-    <w:abstractNumId w:val="3"/>
+    <w:abstractNumId w:val="4"/>
   </w:num>
   <w:num w:numId="2" w16cid:durableId="1698696578">
-    <w:abstractNumId w:val="2"/>
+    <w:abstractNumId w:val="3"/>
   </w:num>
   <w:num w:numId="3" w16cid:durableId="1996647395">
     <w:abstractNumId w:val="0"/>
   </w:num>
   <w:num w:numId="4" w16cid:durableId="1179077951">
+    <w:abstractNumId w:val="2"/>
+  </w:num>
+  <w:num w:numId="5" w16cid:durableId="549077639">
     <w:abstractNumId w:val="1"/>
   </w:num>
 </w:numbering>

</xml_diff>

<commit_message>
Added more tests and sorted them into folders.
</commit_message>
<xml_diff>
--- a/MJProjekat.docx
+++ b/MJProjekat.docx
@@ -15344,6 +15344,50 @@
           <w:szCs w:val="20"/>
           <w:lang w:val="en-US"/>
         </w:rPr>
+        <w:t>//Klasa koja je modifikacija standardne implementacije, prilagodjena nacinu upotrebe tabele.</w:t>
+      </w:r>
+    </w:p>
+    <w:p>
+      <w:pPr>
+        <w:spacing w:line="240" w:lineRule="auto"/>
+        <w:rPr>
+          <w:b/>
+          <w:bCs/>
+          <w:sz w:val="20"/>
+          <w:szCs w:val="20"/>
+          <w:lang w:val="en-US"/>
+        </w:rPr>
+      </w:pPr>
+      <w:r>
+        <w:rPr>
+          <w:b/>
+          <w:bCs/>
+          <w:sz w:val="20"/>
+          <w:szCs w:val="20"/>
+          <w:lang w:val="en-US"/>
+        </w:rPr>
+        <w:t>class MySymbolTableVisitor {…}</w:t>
+      </w:r>
+    </w:p>
+    <w:p>
+      <w:pPr>
+        <w:spacing w:line="240" w:lineRule="auto"/>
+        <w:rPr>
+          <w:b/>
+          <w:bCs/>
+          <w:sz w:val="20"/>
+          <w:szCs w:val="20"/>
+          <w:lang w:val="en-US"/>
+        </w:rPr>
+      </w:pPr>
+      <w:r>
+        <w:rPr>
+          <w:b/>
+          <w:bCs/>
+          <w:sz w:val="20"/>
+          <w:szCs w:val="20"/>
+          <w:lang w:val="en-US"/>
+        </w:rPr>
         <w:t>c</w:t>
       </w:r>
       <w:r>
@@ -15601,6 +15645,75 @@
     <w:p>
       <w:pPr>
         <w:spacing w:line="240" w:lineRule="auto"/>
+        <w:ind w:left="720"/>
+        <w:rPr>
+          <w:b/>
+          <w:bCs/>
+          <w:sz w:val="20"/>
+          <w:szCs w:val="20"/>
+          <w:lang w:val="en-US"/>
+        </w:rPr>
+      </w:pPr>
+      <w:r>
+        <w:rPr>
+          <w:b/>
+          <w:bCs/>
+          <w:sz w:val="20"/>
+          <w:szCs w:val="20"/>
+          <w:lang w:val="en-US"/>
+        </w:rPr>
+        <w:t>//Radi isto sto i Tab.dump(), ali je podrazumevan MySymbolTableVisitor</w:t>
+      </w:r>
+    </w:p>
+    <w:p>
+      <w:pPr>
+        <w:spacing w:line="240" w:lineRule="auto"/>
+        <w:ind w:left="720"/>
+        <w:rPr>
+          <w:b/>
+          <w:bCs/>
+          <w:sz w:val="20"/>
+          <w:szCs w:val="20"/>
+          <w:lang w:val="en-US"/>
+        </w:rPr>
+      </w:pPr>
+      <w:r>
+        <w:rPr>
+          <w:b/>
+          <w:bCs/>
+          <w:sz w:val="20"/>
+          <w:szCs w:val="20"/>
+          <w:lang w:val="en-US"/>
+        </w:rPr>
+        <w:t>void dump(SymbolTableVisitor stv);</w:t>
+      </w:r>
+    </w:p>
+    <w:p>
+      <w:pPr>
+        <w:spacing w:line="240" w:lineRule="auto"/>
+        <w:ind w:left="720"/>
+        <w:rPr>
+          <w:b/>
+          <w:bCs/>
+          <w:sz w:val="20"/>
+          <w:szCs w:val="20"/>
+          <w:lang w:val="en-US"/>
+        </w:rPr>
+      </w:pPr>
+      <w:r>
+        <w:rPr>
+          <w:b/>
+          <w:bCs/>
+          <w:sz w:val="20"/>
+          <w:szCs w:val="20"/>
+          <w:lang w:val="en-US"/>
+        </w:rPr>
+        <w:t>void dump();</w:t>
+      </w:r>
+    </w:p>
+    <w:p>
+      <w:pPr>
+        <w:spacing w:line="240" w:lineRule="auto"/>
         <w:rPr>
           <w:b/>
           <w:bCs/>
@@ -15744,6 +15857,7 @@
           <w:szCs w:val="20"/>
           <w:lang w:val="en-US"/>
         </w:rPr>
+        <w:lastRenderedPageBreak/>
         <w:tab/>
         <w:t>void reset();</w:t>
       </w:r>
@@ -15856,55 +15970,1063 @@
           <w:szCs w:val="20"/>
           <w:lang w:val="en-US"/>
         </w:rPr>
+        <w:tab/>
+        <w:t>FormalParamIterator(Obj cls);</w:t>
+      </w:r>
+    </w:p>
+    <w:p>
+      <w:pPr>
+        <w:spacing w:line="240" w:lineRule="auto"/>
+        <w:rPr>
+          <w:b/>
+          <w:bCs/>
+          <w:sz w:val="20"/>
+          <w:szCs w:val="20"/>
+          <w:lang w:val="en-US"/>
+        </w:rPr>
+      </w:pPr>
+      <w:r>
+        <w:rPr>
+          <w:b/>
+          <w:bCs/>
+          <w:sz w:val="20"/>
+          <w:szCs w:val="20"/>
+          <w:lang w:val="en-US"/>
+        </w:rPr>
+        <w:tab/>
+        <w:t>void reset();</w:t>
+      </w:r>
+    </w:p>
+    <w:p>
+      <w:pPr>
+        <w:spacing w:line="240" w:lineRule="auto"/>
+        <w:rPr>
+          <w:b/>
+          <w:bCs/>
+          <w:sz w:val="20"/>
+          <w:szCs w:val="20"/>
+          <w:lang w:val="en-US"/>
+        </w:rPr>
+      </w:pPr>
+      <w:r>
+        <w:rPr>
+          <w:b/>
+          <w:bCs/>
+          <w:sz w:val="20"/>
+          <w:szCs w:val="20"/>
+          <w:lang w:val="en-US"/>
+        </w:rPr>
+        <w:tab/>
+        <w:t>Obj next(); //returns the next formal parameter of method cls</w:t>
+      </w:r>
+    </w:p>
+    <w:p>
+      <w:pPr>
+        <w:spacing w:line="240" w:lineRule="auto"/>
+        <w:rPr>
+          <w:b/>
+          <w:bCs/>
+          <w:sz w:val="20"/>
+          <w:szCs w:val="20"/>
+          <w:lang w:val="en-US"/>
+        </w:rPr>
+      </w:pPr>
+      <w:r>
+        <w:rPr>
+          <w:b/>
+          <w:bCs/>
+          <w:sz w:val="20"/>
+          <w:szCs w:val="20"/>
+          <w:lang w:val="en-US"/>
+        </w:rPr>
+        <w:t>}</w:t>
+      </w:r>
+    </w:p>
+    <w:p>
+      <w:pPr>
+        <w:spacing w:line="240" w:lineRule="auto"/>
+        <w:rPr>
+          <w:b/>
+          <w:bCs/>
+          <w:sz w:val="20"/>
+          <w:szCs w:val="20"/>
+          <w:lang w:val="en-US"/>
+        </w:rPr>
+      </w:pPr>
+      <w:r>
+        <w:rPr>
+          <w:b/>
+          <w:bCs/>
+          <w:sz w:val="20"/>
+          <w:szCs w:val="20"/>
+          <w:lang w:val="en-US"/>
+        </w:rPr>
+        <w:t>//Iterira kroz nestaticke metode prosledjene klase</w:t>
+      </w:r>
+    </w:p>
+    <w:p>
+      <w:pPr>
+        <w:spacing w:line="240" w:lineRule="auto"/>
+        <w:rPr>
+          <w:b/>
+          <w:bCs/>
+          <w:sz w:val="20"/>
+          <w:szCs w:val="20"/>
+          <w:lang w:val="en-US"/>
+        </w:rPr>
+      </w:pPr>
+      <w:r>
+        <w:rPr>
+          <w:b/>
+          <w:bCs/>
+          <w:sz w:val="20"/>
+          <w:szCs w:val="20"/>
+          <w:lang w:val="en-US"/>
+        </w:rPr>
+        <w:t>class MethodIterator {</w:t>
+      </w:r>
+    </w:p>
+    <w:p>
+      <w:pPr>
+        <w:spacing w:line="240" w:lineRule="auto"/>
+        <w:rPr>
+          <w:b/>
+          <w:bCs/>
+          <w:sz w:val="20"/>
+          <w:szCs w:val="20"/>
+          <w:lang w:val="en-US"/>
+        </w:rPr>
+      </w:pPr>
+      <w:r>
+        <w:rPr>
+          <w:b/>
+          <w:bCs/>
+          <w:sz w:val="20"/>
+          <w:szCs w:val="20"/>
+          <w:lang w:val="en-US"/>
+        </w:rPr>
+        <w:tab/>
+        <w:t>MethodIterator(Obj cls);</w:t>
+      </w:r>
+    </w:p>
+    <w:p>
+      <w:pPr>
+        <w:spacing w:line="240" w:lineRule="auto"/>
+        <w:rPr>
+          <w:b/>
+          <w:bCs/>
+          <w:sz w:val="20"/>
+          <w:szCs w:val="20"/>
+          <w:lang w:val="en-US"/>
+        </w:rPr>
+      </w:pPr>
+      <w:r>
+        <w:rPr>
+          <w:b/>
+          <w:bCs/>
+          <w:sz w:val="20"/>
+          <w:szCs w:val="20"/>
+          <w:lang w:val="en-US"/>
+        </w:rPr>
+        <w:tab/>
+        <w:t>void reset();</w:t>
+      </w:r>
+    </w:p>
+    <w:p>
+      <w:pPr>
+        <w:spacing w:line="240" w:lineRule="auto"/>
+        <w:rPr>
+          <w:b/>
+          <w:bCs/>
+          <w:sz w:val="20"/>
+          <w:szCs w:val="20"/>
+          <w:lang w:val="en-US"/>
+        </w:rPr>
+      </w:pPr>
+      <w:r>
+        <w:rPr>
+          <w:b/>
+          <w:bCs/>
+          <w:sz w:val="20"/>
+          <w:szCs w:val="20"/>
+          <w:lang w:val="en-US"/>
+        </w:rPr>
+        <w:tab/>
+        <w:t>Obj next();</w:t>
+      </w:r>
+    </w:p>
+    <w:p>
+      <w:pPr>
+        <w:spacing w:line="240" w:lineRule="auto"/>
+        <w:rPr>
+          <w:b/>
+          <w:bCs/>
+          <w:sz w:val="20"/>
+          <w:szCs w:val="20"/>
+          <w:lang w:val="en-US"/>
+        </w:rPr>
+      </w:pPr>
+      <w:r>
+        <w:rPr>
+          <w:b/>
+          <w:bCs/>
+          <w:sz w:val="20"/>
+          <w:szCs w:val="20"/>
+          <w:lang w:val="en-US"/>
+        </w:rPr>
+        <w:t>}</w:t>
+      </w:r>
+    </w:p>
+    <w:p>
+      <w:pPr>
+        <w:spacing w:line="240" w:lineRule="auto"/>
+        <w:rPr>
+          <w:b/>
+          <w:bCs/>
+          <w:sz w:val="20"/>
+          <w:szCs w:val="20"/>
+          <w:lang w:val="en-US"/>
+        </w:rPr>
+      </w:pPr>
+      <w:r>
+        <w:rPr>
+          <w:b/>
+          <w:bCs/>
+          <w:sz w:val="20"/>
+          <w:szCs w:val="20"/>
+          <w:lang w:val="en-US"/>
+        </w:rPr>
+        <w:t>class Utils {</w:t>
+      </w:r>
+    </w:p>
+    <w:p>
+      <w:pPr>
+        <w:spacing w:line="240" w:lineRule="auto"/>
+        <w:rPr>
+          <w:b/>
+          <w:bCs/>
+          <w:sz w:val="20"/>
+          <w:szCs w:val="20"/>
+          <w:lang w:val="en-US"/>
+        </w:rPr>
+      </w:pPr>
+      <w:r>
+        <w:rPr>
+          <w:b/>
+          <w:bCs/>
+          <w:sz w:val="20"/>
+          <w:szCs w:val="20"/>
+          <w:lang w:val="en-US"/>
+        </w:rPr>
+        <w:tab/>
+        <w:t>//Da li bethBase može da override-uje methDerived</w:t>
+      </w:r>
+    </w:p>
+    <w:p>
+      <w:pPr>
+        <w:spacing w:line="240" w:lineRule="auto"/>
+        <w:rPr>
+          <w:b/>
+          <w:bCs/>
+          <w:sz w:val="20"/>
+          <w:szCs w:val="20"/>
+          <w:lang w:val="en-US"/>
+        </w:rPr>
+      </w:pPr>
+      <w:r>
+        <w:rPr>
+          <w:b/>
+          <w:bCs/>
+          <w:sz w:val="20"/>
+          <w:szCs w:val="20"/>
+          <w:lang w:val="en-US"/>
+        </w:rPr>
+        <w:tab/>
+      </w:r>
+      <w:r>
+        <w:rPr>
+          <w:b/>
+          <w:bCs/>
+          <w:sz w:val="20"/>
+          <w:szCs w:val="20"/>
+          <w:lang w:val="en-US"/>
+        </w:rPr>
+        <w:t xml:space="preserve">boolean </w:t>
+      </w:r>
+      <w:r>
+        <w:rPr>
+          <w:b/>
+          <w:bCs/>
+          <w:sz w:val="20"/>
+          <w:szCs w:val="20"/>
+          <w:lang w:val="en-US"/>
+        </w:rPr>
+        <w:t xml:space="preserve">overrideCompatible(Obj methBase, Obj methDerived); </w:t>
+      </w:r>
+    </w:p>
+    <w:p>
+      <w:pPr>
+        <w:spacing w:line="240" w:lineRule="auto"/>
+        <w:rPr>
+          <w:b/>
+          <w:bCs/>
+          <w:sz w:val="20"/>
+          <w:szCs w:val="20"/>
+          <w:lang w:val="en-US"/>
+        </w:rPr>
+      </w:pPr>
+      <w:r>
+        <w:rPr>
+          <w:b/>
+          <w:bCs/>
+          <w:sz w:val="20"/>
+          <w:szCs w:val="20"/>
+          <w:lang w:val="en-US"/>
+        </w:rPr>
+        <w:tab/>
+        <w:t>//Da li meth1 i meth2 imaju identične tipove formalnih argumenata</w:t>
+      </w:r>
+    </w:p>
+    <w:p>
+      <w:pPr>
+        <w:spacing w:line="240" w:lineRule="auto"/>
+        <w:rPr>
+          <w:b/>
+          <w:bCs/>
+          <w:sz w:val="20"/>
+          <w:szCs w:val="20"/>
+          <w:lang w:val="en-US"/>
+        </w:rPr>
+      </w:pPr>
+      <w:r>
+        <w:rPr>
+          <w:b/>
+          <w:bCs/>
+          <w:sz w:val="20"/>
+          <w:szCs w:val="20"/>
+          <w:lang w:val="en-US"/>
+        </w:rPr>
+        <w:tab/>
+      </w:r>
+      <w:r>
+        <w:rPr>
+          <w:b/>
+          <w:bCs/>
+          <w:sz w:val="20"/>
+          <w:szCs w:val="20"/>
+          <w:lang w:val="en-US"/>
+        </w:rPr>
+        <w:t xml:space="preserve">boolean </w:t>
+      </w:r>
+      <w:r>
+        <w:rPr>
+          <w:b/>
+          <w:bCs/>
+          <w:sz w:val="20"/>
+          <w:szCs w:val="20"/>
+          <w:lang w:val="en-US"/>
+        </w:rPr>
+        <w:t>identicalArguments</w:t>
+      </w:r>
+      <w:r>
+        <w:rPr>
+          <w:b/>
+          <w:bCs/>
+          <w:sz w:val="20"/>
+          <w:szCs w:val="20"/>
+          <w:lang w:val="en-US"/>
+        </w:rPr>
+        <w:t>(Obj meth1, Obj meth2);</w:t>
+      </w:r>
+    </w:p>
+    <w:p>
+      <w:pPr>
+        <w:spacing w:line="240" w:lineRule="auto"/>
+        <w:rPr>
+          <w:b/>
+          <w:bCs/>
+          <w:sz w:val="20"/>
+          <w:szCs w:val="20"/>
+          <w:lang w:val="en-US"/>
+        </w:rPr>
+      </w:pPr>
+      <w:r>
+        <w:rPr>
+          <w:b/>
+          <w:bCs/>
+          <w:sz w:val="20"/>
+          <w:szCs w:val="20"/>
+          <w:lang w:val="en-US"/>
+        </w:rPr>
+        <w:tab/>
+        <w:t>//Dali meth može da se pozove sa parametrima params</w:t>
+      </w:r>
+    </w:p>
+    <w:p>
+      <w:pPr>
+        <w:spacing w:line="240" w:lineRule="auto"/>
+        <w:rPr>
+          <w:b/>
+          <w:bCs/>
+          <w:sz w:val="20"/>
+          <w:szCs w:val="20"/>
+          <w:lang w:val="en-US"/>
+        </w:rPr>
+      </w:pPr>
+      <w:r>
+        <w:rPr>
+          <w:b/>
+          <w:bCs/>
+          <w:sz w:val="20"/>
+          <w:szCs w:val="20"/>
+          <w:lang w:val="en-US"/>
+        </w:rPr>
+        <w:tab/>
+        <w:t>boolean invokable(Obj meth, List&lt;Struct&gt; params);</w:t>
+      </w:r>
+    </w:p>
+    <w:p>
+      <w:pPr>
+        <w:spacing w:line="240" w:lineRule="auto"/>
+        <w:rPr>
+          <w:b/>
+          <w:bCs/>
+          <w:sz w:val="20"/>
+          <w:szCs w:val="20"/>
+          <w:lang w:val="en-US"/>
+        </w:rPr>
+      </w:pPr>
+      <w:r>
+        <w:rPr>
+          <w:b/>
+          <w:bCs/>
+          <w:sz w:val="20"/>
+          <w:szCs w:val="20"/>
+          <w:lang w:val="en-US"/>
+        </w:rPr>
+        <w:tab/>
+        <w:t>//Vraća tip prvog formalnog parametra metode meth</w:t>
+      </w:r>
+    </w:p>
+    <w:p>
+      <w:pPr>
+        <w:spacing w:line="240" w:lineRule="auto"/>
+        <w:rPr>
+          <w:b/>
+          <w:bCs/>
+          <w:sz w:val="20"/>
+          <w:szCs w:val="20"/>
+          <w:lang w:val="en-US"/>
+        </w:rPr>
+      </w:pPr>
+      <w:r>
+        <w:rPr>
+          <w:b/>
+          <w:bCs/>
+          <w:sz w:val="20"/>
+          <w:szCs w:val="20"/>
+          <w:lang w:val="en-US"/>
+        </w:rPr>
+        <w:tab/>
+        <w:t>Struct firstParam(Obj meth);</w:t>
+      </w:r>
+    </w:p>
+    <w:p>
+      <w:pPr>
+        <w:spacing w:line="240" w:lineRule="auto"/>
+        <w:rPr>
+          <w:b/>
+          <w:bCs/>
+          <w:sz w:val="20"/>
+          <w:szCs w:val="20"/>
+          <w:lang w:val="en-US"/>
+        </w:rPr>
+      </w:pPr>
+      <w:r>
+        <w:rPr>
+          <w:b/>
+          <w:bCs/>
+          <w:sz w:val="20"/>
+          <w:szCs w:val="20"/>
+          <w:lang w:val="en-US"/>
+        </w:rPr>
+        <w:tab/>
+        <w:t>//Vraća prvi konstruktor klase cls kom odgovara lista tipova argumenata</w:t>
+      </w:r>
+      <w:r>
+        <w:rPr>
+          <w:b/>
+          <w:bCs/>
+          <w:sz w:val="20"/>
+          <w:szCs w:val="20"/>
+          <w:lang w:val="en-US"/>
+        </w:rPr>
+        <w:t xml:space="preserve"> (lista ne treba da sadrzi this)</w:t>
+      </w:r>
+    </w:p>
+    <w:p>
+      <w:pPr>
+        <w:spacing w:line="240" w:lineRule="auto"/>
+        <w:rPr>
+          <w:b/>
+          <w:bCs/>
+          <w:sz w:val="20"/>
+          <w:szCs w:val="20"/>
+          <w:lang w:val="en-US"/>
+        </w:rPr>
+      </w:pPr>
+      <w:r>
+        <w:rPr>
+          <w:b/>
+          <w:bCs/>
+          <w:sz w:val="20"/>
+          <w:szCs w:val="20"/>
+          <w:lang w:val="en-US"/>
+        </w:rPr>
+        <w:tab/>
+        <w:t xml:space="preserve">Obj findConstructor(Struct cls, </w:t>
+      </w:r>
+      <w:r>
+        <w:rPr>
+          <w:b/>
+          <w:bCs/>
+          <w:sz w:val="20"/>
+          <w:szCs w:val="20"/>
+          <w:lang w:val="en-US"/>
+        </w:rPr>
+        <w:t>TypeList);</w:t>
+      </w:r>
+    </w:p>
+    <w:p>
+      <w:pPr>
+        <w:spacing w:line="240" w:lineRule="auto"/>
+        <w:rPr>
+          <w:b/>
+          <w:bCs/>
+          <w:sz w:val="20"/>
+          <w:szCs w:val="20"/>
+          <w:lang w:val="en-US"/>
+        </w:rPr>
+      </w:pPr>
+    </w:p>
+    <w:p>
+      <w:pPr>
+        <w:spacing w:line="240" w:lineRule="auto"/>
+        <w:rPr>
+          <w:b/>
+          <w:bCs/>
+          <w:sz w:val="20"/>
+          <w:szCs w:val="20"/>
+          <w:lang w:val="en-US"/>
+        </w:rPr>
+      </w:pPr>
+      <w:r>
+        <w:rPr>
+          <w:b/>
+          <w:bCs/>
+          <w:sz w:val="20"/>
+          <w:szCs w:val="20"/>
+          <w:lang w:val="en-US"/>
+        </w:rPr>
+        <w:tab/>
+        <w:t>//vraća true ako tip from može da se dodeli tipu to (proširuje osnovnu implementaciju u tome što</w:t>
+      </w:r>
+      <w:r>
+        <w:rPr>
+          <w:b/>
+          <w:bCs/>
+          <w:sz w:val="20"/>
+          <w:szCs w:val="20"/>
+          <w:lang w:val="en-US"/>
+        </w:rPr>
+        <w:br/>
+      </w:r>
+      <w:r>
+        <w:rPr>
+          <w:b/>
+          <w:bCs/>
+          <w:sz w:val="20"/>
+          <w:szCs w:val="20"/>
+          <w:lang w:val="en-US"/>
+        </w:rPr>
+        <w:tab/>
+        <w:t>//dozvoljava dodelu izvedene klase osnovnoj</w:t>
+      </w:r>
+    </w:p>
+    <w:p>
+      <w:pPr>
+        <w:spacing w:line="240" w:lineRule="auto"/>
+        <w:rPr>
+          <w:b/>
+          <w:bCs/>
+          <w:sz w:val="20"/>
+          <w:szCs w:val="20"/>
+          <w:lang w:val="en-US"/>
+        </w:rPr>
+      </w:pPr>
+      <w:r>
+        <w:rPr>
+          <w:b/>
+          <w:bCs/>
+          <w:sz w:val="20"/>
+          <w:szCs w:val="20"/>
+          <w:lang w:val="en-US"/>
+        </w:rPr>
+        <w:tab/>
+        <w:t>Boolean assignableTo(Struct from, Struct to);</w:t>
+      </w:r>
+    </w:p>
+    <w:p>
+      <w:pPr>
+        <w:spacing w:line="240" w:lineRule="auto"/>
+        <w:rPr>
+          <w:b/>
+          <w:bCs/>
+          <w:sz w:val="20"/>
+          <w:szCs w:val="20"/>
+          <w:lang w:val="en-US"/>
+        </w:rPr>
+      </w:pPr>
+      <w:r>
+        <w:rPr>
+          <w:b/>
+          <w:bCs/>
+          <w:sz w:val="20"/>
+          <w:szCs w:val="20"/>
+          <w:lang w:val="en-US"/>
+        </w:rPr>
+        <w:tab/>
+        <w:t>//Vraća true ako je sub podtip klase base.</w:t>
+      </w:r>
+    </w:p>
+    <w:p>
+      <w:pPr>
+        <w:spacing w:line="240" w:lineRule="auto"/>
+        <w:rPr>
+          <w:b/>
+          <w:bCs/>
+          <w:sz w:val="20"/>
+          <w:szCs w:val="20"/>
+          <w:lang w:val="en-US"/>
+        </w:rPr>
+      </w:pPr>
+      <w:r>
+        <w:rPr>
+          <w:b/>
+          <w:bCs/>
+          <w:sz w:val="20"/>
+          <w:szCs w:val="20"/>
+          <w:lang w:val="en-US"/>
+        </w:rPr>
+        <w:tab/>
+        <w:t>Boolean subclassOf(Struct sub, Struct base);</w:t>
+      </w:r>
+    </w:p>
+    <w:p>
+      <w:pPr>
+        <w:spacing w:line="240" w:lineRule="auto"/>
+        <w:rPr>
+          <w:b/>
+          <w:bCs/>
+          <w:sz w:val="20"/>
+          <w:szCs w:val="20"/>
+          <w:lang w:val="en-US"/>
+        </w:rPr>
+      </w:pPr>
+      <w:r>
+        <w:rPr>
+          <w:b/>
+          <w:bCs/>
+          <w:sz w:val="20"/>
+          <w:szCs w:val="20"/>
+          <w:lang w:val="en-US"/>
+        </w:rPr>
         <w:lastRenderedPageBreak/>
         <w:tab/>
-        <w:t>FormalParamIterator(Obj cls);</w:t>
-      </w:r>
-    </w:p>
-    <w:p>
-      <w:pPr>
-        <w:spacing w:line="240" w:lineRule="auto"/>
-        <w:rPr>
-          <w:b/>
-          <w:bCs/>
-          <w:sz w:val="20"/>
-          <w:szCs w:val="20"/>
-          <w:lang w:val="en-US"/>
-        </w:rPr>
-      </w:pPr>
-      <w:r>
-        <w:rPr>
-          <w:b/>
-          <w:bCs/>
-          <w:sz w:val="20"/>
-          <w:szCs w:val="20"/>
-          <w:lang w:val="en-US"/>
-        </w:rPr>
-        <w:tab/>
-        <w:t>void reset();</w:t>
-      </w:r>
-    </w:p>
-    <w:p>
-      <w:pPr>
-        <w:spacing w:line="240" w:lineRule="auto"/>
-        <w:rPr>
-          <w:b/>
-          <w:bCs/>
-          <w:sz w:val="20"/>
-          <w:szCs w:val="20"/>
-          <w:lang w:val="en-US"/>
-        </w:rPr>
-      </w:pPr>
-      <w:r>
-        <w:rPr>
-          <w:b/>
-          <w:bCs/>
-          <w:sz w:val="20"/>
-          <w:szCs w:val="20"/>
-          <w:lang w:val="en-US"/>
-        </w:rPr>
-        <w:tab/>
-        <w:t>Obj next(); //returns the next formal parameter of method cls</w:t>
+        <w:t>//Vraća plitku kopiju obj</w:t>
+      </w:r>
+    </w:p>
+    <w:p>
+      <w:pPr>
+        <w:spacing w:line="240" w:lineRule="auto"/>
+        <w:rPr>
+          <w:b/>
+          <w:bCs/>
+          <w:sz w:val="20"/>
+          <w:szCs w:val="20"/>
+          <w:lang w:val="en-US"/>
+        </w:rPr>
+      </w:pPr>
+      <w:r>
+        <w:rPr>
+          <w:b/>
+          <w:bCs/>
+          <w:sz w:val="20"/>
+          <w:szCs w:val="20"/>
+          <w:lang w:val="en-US"/>
+        </w:rPr>
+        <w:tab/>
+        <w:t>Obj clone(Obj obj);</w:t>
+      </w:r>
+    </w:p>
+    <w:p>
+      <w:pPr>
+        <w:spacing w:line="240" w:lineRule="auto"/>
+        <w:rPr>
+          <w:b/>
+          <w:bCs/>
+          <w:sz w:val="20"/>
+          <w:szCs w:val="20"/>
+          <w:lang w:val="en-US"/>
+        </w:rPr>
+      </w:pPr>
+      <w:r>
+        <w:rPr>
+          <w:b/>
+          <w:bCs/>
+          <w:sz w:val="20"/>
+          <w:szCs w:val="20"/>
+          <w:lang w:val="en-US"/>
+        </w:rPr>
+        <w:tab/>
+        <w:t>//Vraća true ako je metoda konstruktor</w:t>
+      </w:r>
+    </w:p>
+    <w:p>
+      <w:pPr>
+        <w:spacing w:line="240" w:lineRule="auto"/>
+        <w:rPr>
+          <w:b/>
+          <w:bCs/>
+          <w:sz w:val="20"/>
+          <w:szCs w:val="20"/>
+          <w:lang w:val="en-US"/>
+        </w:rPr>
+      </w:pPr>
+      <w:r>
+        <w:rPr>
+          <w:b/>
+          <w:bCs/>
+          <w:sz w:val="20"/>
+          <w:szCs w:val="20"/>
+          <w:lang w:val="en-US"/>
+        </w:rPr>
+        <w:tab/>
+        <w:t>boolean isConstructor(Obj meth);</w:t>
+      </w:r>
+    </w:p>
+    <w:p>
+      <w:pPr>
+        <w:spacing w:line="240" w:lineRule="auto"/>
+        <w:rPr>
+          <w:b/>
+          <w:bCs/>
+          <w:sz w:val="20"/>
+          <w:szCs w:val="20"/>
+        </w:rPr>
+      </w:pPr>
+      <w:r>
+        <w:rPr>
+          <w:b/>
+          <w:bCs/>
+          <w:sz w:val="20"/>
+          <w:szCs w:val="20"/>
+          <w:lang w:val="en-US"/>
+        </w:rPr>
+        <w:tab/>
+        <w:t>//</w:t>
+      </w:r>
+      <w:r>
+        <w:rPr>
+          <w:b/>
+          <w:bCs/>
+          <w:sz w:val="20"/>
+          <w:szCs w:val="20"/>
+        </w:rPr>
+        <w:t>Vraća veličinu jednog objekta klase cls</w:t>
+      </w:r>
+    </w:p>
+    <w:p>
+      <w:pPr>
+        <w:spacing w:line="240" w:lineRule="auto"/>
+        <w:rPr>
+          <w:b/>
+          <w:bCs/>
+          <w:sz w:val="20"/>
+          <w:szCs w:val="20"/>
+        </w:rPr>
+      </w:pPr>
+      <w:r>
+        <w:rPr>
+          <w:b/>
+          <w:bCs/>
+          <w:sz w:val="20"/>
+          <w:szCs w:val="20"/>
+        </w:rPr>
+        <w:tab/>
+        <w:t>Int getSize(Struct cls);</w:t>
+      </w:r>
+    </w:p>
+    <w:p>
+      <w:pPr>
+        <w:spacing w:line="240" w:lineRule="auto"/>
+        <w:rPr>
+          <w:b/>
+          <w:bCs/>
+          <w:sz w:val="20"/>
+          <w:szCs w:val="20"/>
+        </w:rPr>
+      </w:pPr>
+      <w:r>
+        <w:rPr>
+          <w:b/>
+          <w:bCs/>
+          <w:sz w:val="20"/>
+          <w:szCs w:val="20"/>
+        </w:rPr>
+        <w:tab/>
+        <w:t>//Vraća broj lokalnih parametara metode</w:t>
+      </w:r>
+    </w:p>
+    <w:p>
+      <w:pPr>
+        <w:spacing w:line="240" w:lineRule="auto"/>
+        <w:rPr>
+          <w:b/>
+          <w:bCs/>
+          <w:sz w:val="20"/>
+          <w:szCs w:val="20"/>
+          <w:lang w:val="en-US"/>
+        </w:rPr>
+      </w:pPr>
+      <w:r>
+        <w:rPr>
+          <w:b/>
+          <w:bCs/>
+          <w:sz w:val="20"/>
+          <w:szCs w:val="20"/>
+        </w:rPr>
+        <w:tab/>
+      </w:r>
+      <w:r>
+        <w:rPr>
+          <w:b/>
+          <w:bCs/>
+          <w:sz w:val="20"/>
+          <w:szCs w:val="20"/>
+          <w:lang w:val="en-US"/>
+        </w:rPr>
+        <w:t>Int localVariableCount(Obj meth);</w:t>
+      </w:r>
+    </w:p>
+    <w:p>
+      <w:pPr>
+        <w:spacing w:line="240" w:lineRule="auto"/>
+        <w:rPr>
+          <w:b/>
+          <w:bCs/>
+          <w:sz w:val="20"/>
+          <w:szCs w:val="20"/>
+          <w:lang w:val="en-US"/>
+        </w:rPr>
+      </w:pPr>
+      <w:r>
+        <w:rPr>
+          <w:b/>
+          <w:bCs/>
+          <w:sz w:val="20"/>
+          <w:szCs w:val="20"/>
+          <w:lang w:val="en-US"/>
+        </w:rPr>
+        <w:tab/>
+        <w:t>//Prepravlja skok na adresi patchAdr, tako da destinacija bude drugi prosle</w:t>
+      </w:r>
+      <w:r>
+        <w:rPr>
+          <w:b/>
+          <w:bCs/>
+          <w:sz w:val="20"/>
+          <w:szCs w:val="20"/>
+          <w:lang w:val="en-US"/>
+        </w:rPr>
+        <w:t>đ</w:t>
+      </w:r>
+      <w:r>
+        <w:rPr>
+          <w:b/>
+          <w:bCs/>
+          <w:sz w:val="20"/>
+          <w:szCs w:val="20"/>
+          <w:lang w:val="en-US"/>
+        </w:rPr>
+        <w:t>eni argument</w:t>
+      </w:r>
+    </w:p>
+    <w:p>
+      <w:pPr>
+        <w:spacing w:line="240" w:lineRule="auto"/>
+        <w:rPr>
+          <w:b/>
+          <w:bCs/>
+          <w:sz w:val="20"/>
+          <w:szCs w:val="20"/>
+          <w:lang w:val="en-US"/>
+        </w:rPr>
+      </w:pPr>
+      <w:r>
+        <w:rPr>
+          <w:b/>
+          <w:bCs/>
+          <w:sz w:val="20"/>
+          <w:szCs w:val="20"/>
+          <w:lang w:val="en-US"/>
+        </w:rPr>
+        <w:tab/>
+        <w:t>void codeFixup(int patchAdr, int destination);</w:t>
+      </w:r>
+    </w:p>
+    <w:p>
+      <w:pPr>
+        <w:spacing w:line="240" w:lineRule="auto"/>
+        <w:rPr>
+          <w:b/>
+          <w:bCs/>
+          <w:sz w:val="20"/>
+          <w:szCs w:val="20"/>
+        </w:rPr>
+      </w:pPr>
+      <w:r>
+        <w:rPr>
+          <w:b/>
+          <w:bCs/>
+          <w:sz w:val="20"/>
+          <w:szCs w:val="20"/>
+          <w:lang w:val="en-US"/>
+        </w:rPr>
+        <w:tab/>
+        <w:t xml:space="preserve">//Generiše poziv </w:t>
+      </w:r>
+      <w:r>
+        <w:rPr>
+          <w:b/>
+          <w:bCs/>
+          <w:sz w:val="20"/>
+          <w:szCs w:val="20"/>
+          <w:lang w:val="en-US"/>
+        </w:rPr>
+        <w:t>adrese adr</w:t>
+      </w:r>
+    </w:p>
+    <w:p>
+      <w:pPr>
+        <w:spacing w:line="240" w:lineRule="auto"/>
+        <w:rPr>
+          <w:b/>
+          <w:bCs/>
+          <w:sz w:val="20"/>
+          <w:szCs w:val="20"/>
+          <w:lang w:val="en-US"/>
+        </w:rPr>
+      </w:pPr>
+      <w:r>
+        <w:rPr>
+          <w:b/>
+          <w:bCs/>
+          <w:sz w:val="20"/>
+          <w:szCs w:val="20"/>
+          <w:lang w:val="en-US"/>
+        </w:rPr>
+        <w:tab/>
+        <w:t>void generateCall(</w:t>
+      </w:r>
+      <w:r>
+        <w:rPr>
+          <w:b/>
+          <w:bCs/>
+          <w:sz w:val="20"/>
+          <w:szCs w:val="20"/>
+          <w:lang w:val="en-US"/>
+        </w:rPr>
+        <w:t>int adr</w:t>
+      </w:r>
+      <w:r>
+        <w:rPr>
+          <w:b/>
+          <w:bCs/>
+          <w:sz w:val="20"/>
+          <w:szCs w:val="20"/>
+          <w:lang w:val="en-US"/>
+        </w:rPr>
+        <w:t>);</w:t>
+      </w:r>
+    </w:p>
+    <w:p>
+      <w:pPr>
+        <w:spacing w:line="240" w:lineRule="auto"/>
+        <w:rPr>
+          <w:b/>
+          <w:bCs/>
+          <w:sz w:val="20"/>
+          <w:szCs w:val="20"/>
+          <w:lang w:val="en-US"/>
+        </w:rPr>
+      </w:pPr>
+      <w:r>
+        <w:rPr>
+          <w:b/>
+          <w:bCs/>
+          <w:sz w:val="20"/>
+          <w:szCs w:val="20"/>
+          <w:lang w:val="en-US"/>
+        </w:rPr>
+        <w:tab/>
+        <w:t>//String reprezentacije obj i struct cvora</w:t>
+      </w:r>
+    </w:p>
+    <w:p>
+      <w:pPr>
+        <w:spacing w:line="240" w:lineRule="auto"/>
+        <w:rPr>
+          <w:b/>
+          <w:bCs/>
+          <w:sz w:val="20"/>
+          <w:szCs w:val="20"/>
+          <w:lang w:val="en-US"/>
+        </w:rPr>
+      </w:pPr>
+      <w:r>
+        <w:rPr>
+          <w:b/>
+          <w:bCs/>
+          <w:sz w:val="20"/>
+          <w:szCs w:val="20"/>
+          <w:lang w:val="en-US"/>
+        </w:rPr>
+        <w:tab/>
+        <w:t>String objToString(Obj obj);</w:t>
+      </w:r>
+    </w:p>
+    <w:p>
+      <w:pPr>
+        <w:spacing w:line="240" w:lineRule="auto"/>
+        <w:rPr>
+          <w:b/>
+          <w:bCs/>
+          <w:sz w:val="20"/>
+          <w:szCs w:val="20"/>
+          <w:lang w:val="en-US"/>
+        </w:rPr>
+      </w:pPr>
+      <w:r>
+        <w:rPr>
+          <w:b/>
+          <w:bCs/>
+          <w:sz w:val="20"/>
+          <w:szCs w:val="20"/>
+          <w:lang w:val="en-US"/>
+        </w:rPr>
+        <w:tab/>
+        <w:t>String structToString(Struct struct);</w:t>
       </w:r>
     </w:p>
     <w:p>
@@ -15948,946 +17070,6 @@
           <w:szCs w:val="20"/>
           <w:lang w:val="en-US"/>
         </w:rPr>
-        <w:t>//Iterira kroz nestaticke metode prosledjene klase</w:t>
-      </w:r>
-    </w:p>
-    <w:p>
-      <w:pPr>
-        <w:spacing w:line="240" w:lineRule="auto"/>
-        <w:rPr>
-          <w:b/>
-          <w:bCs/>
-          <w:sz w:val="20"/>
-          <w:szCs w:val="20"/>
-          <w:lang w:val="en-US"/>
-        </w:rPr>
-      </w:pPr>
-      <w:r>
-        <w:rPr>
-          <w:b/>
-          <w:bCs/>
-          <w:sz w:val="20"/>
-          <w:szCs w:val="20"/>
-          <w:lang w:val="en-US"/>
-        </w:rPr>
-        <w:t>class MethodIterator {</w:t>
-      </w:r>
-    </w:p>
-    <w:p>
-      <w:pPr>
-        <w:spacing w:line="240" w:lineRule="auto"/>
-        <w:rPr>
-          <w:b/>
-          <w:bCs/>
-          <w:sz w:val="20"/>
-          <w:szCs w:val="20"/>
-          <w:lang w:val="en-US"/>
-        </w:rPr>
-      </w:pPr>
-      <w:r>
-        <w:rPr>
-          <w:b/>
-          <w:bCs/>
-          <w:sz w:val="20"/>
-          <w:szCs w:val="20"/>
-          <w:lang w:val="en-US"/>
-        </w:rPr>
-        <w:tab/>
-        <w:t>MethodIterator(Obj cls);</w:t>
-      </w:r>
-    </w:p>
-    <w:p>
-      <w:pPr>
-        <w:spacing w:line="240" w:lineRule="auto"/>
-        <w:rPr>
-          <w:b/>
-          <w:bCs/>
-          <w:sz w:val="20"/>
-          <w:szCs w:val="20"/>
-          <w:lang w:val="en-US"/>
-        </w:rPr>
-      </w:pPr>
-      <w:r>
-        <w:rPr>
-          <w:b/>
-          <w:bCs/>
-          <w:sz w:val="20"/>
-          <w:szCs w:val="20"/>
-          <w:lang w:val="en-US"/>
-        </w:rPr>
-        <w:tab/>
-        <w:t>void reset();</w:t>
-      </w:r>
-    </w:p>
-    <w:p>
-      <w:pPr>
-        <w:spacing w:line="240" w:lineRule="auto"/>
-        <w:rPr>
-          <w:b/>
-          <w:bCs/>
-          <w:sz w:val="20"/>
-          <w:szCs w:val="20"/>
-          <w:lang w:val="en-US"/>
-        </w:rPr>
-      </w:pPr>
-      <w:r>
-        <w:rPr>
-          <w:b/>
-          <w:bCs/>
-          <w:sz w:val="20"/>
-          <w:szCs w:val="20"/>
-          <w:lang w:val="en-US"/>
-        </w:rPr>
-        <w:tab/>
-        <w:t>Obj next();</w:t>
-      </w:r>
-    </w:p>
-    <w:p>
-      <w:pPr>
-        <w:spacing w:line="240" w:lineRule="auto"/>
-        <w:rPr>
-          <w:b/>
-          <w:bCs/>
-          <w:sz w:val="20"/>
-          <w:szCs w:val="20"/>
-          <w:lang w:val="en-US"/>
-        </w:rPr>
-      </w:pPr>
-      <w:r>
-        <w:rPr>
-          <w:b/>
-          <w:bCs/>
-          <w:sz w:val="20"/>
-          <w:szCs w:val="20"/>
-          <w:lang w:val="en-US"/>
-        </w:rPr>
-        <w:t>}</w:t>
-      </w:r>
-    </w:p>
-    <w:p>
-      <w:pPr>
-        <w:spacing w:line="240" w:lineRule="auto"/>
-        <w:rPr>
-          <w:b/>
-          <w:bCs/>
-          <w:sz w:val="20"/>
-          <w:szCs w:val="20"/>
-          <w:lang w:val="en-US"/>
-        </w:rPr>
-      </w:pPr>
-      <w:r>
-        <w:rPr>
-          <w:b/>
-          <w:bCs/>
-          <w:sz w:val="20"/>
-          <w:szCs w:val="20"/>
-          <w:lang w:val="en-US"/>
-        </w:rPr>
-        <w:t>class Utils {</w:t>
-      </w:r>
-    </w:p>
-    <w:p>
-      <w:pPr>
-        <w:spacing w:line="240" w:lineRule="auto"/>
-        <w:rPr>
-          <w:b/>
-          <w:bCs/>
-          <w:sz w:val="20"/>
-          <w:szCs w:val="20"/>
-          <w:lang w:val="en-US"/>
-        </w:rPr>
-      </w:pPr>
-      <w:r>
-        <w:rPr>
-          <w:b/>
-          <w:bCs/>
-          <w:sz w:val="20"/>
-          <w:szCs w:val="20"/>
-          <w:lang w:val="en-US"/>
-        </w:rPr>
-        <w:tab/>
-        <w:t>//Da li bethBase može da override-uje methDerived</w:t>
-      </w:r>
-    </w:p>
-    <w:p>
-      <w:pPr>
-        <w:spacing w:line="240" w:lineRule="auto"/>
-        <w:rPr>
-          <w:b/>
-          <w:bCs/>
-          <w:sz w:val="20"/>
-          <w:szCs w:val="20"/>
-          <w:lang w:val="en-US"/>
-        </w:rPr>
-      </w:pPr>
-      <w:r>
-        <w:rPr>
-          <w:b/>
-          <w:bCs/>
-          <w:sz w:val="20"/>
-          <w:szCs w:val="20"/>
-          <w:lang w:val="en-US"/>
-        </w:rPr>
-        <w:tab/>
-      </w:r>
-      <w:r>
-        <w:rPr>
-          <w:b/>
-          <w:bCs/>
-          <w:sz w:val="20"/>
-          <w:szCs w:val="20"/>
-          <w:lang w:val="en-US"/>
-        </w:rPr>
-        <w:t xml:space="preserve">boolean </w:t>
-      </w:r>
-      <w:r>
-        <w:rPr>
-          <w:b/>
-          <w:bCs/>
-          <w:sz w:val="20"/>
-          <w:szCs w:val="20"/>
-          <w:lang w:val="en-US"/>
-        </w:rPr>
-        <w:t xml:space="preserve">overrideCompatible(Obj methBase, Obj methDerived); </w:t>
-      </w:r>
-    </w:p>
-    <w:p>
-      <w:pPr>
-        <w:spacing w:line="240" w:lineRule="auto"/>
-        <w:rPr>
-          <w:b/>
-          <w:bCs/>
-          <w:sz w:val="20"/>
-          <w:szCs w:val="20"/>
-          <w:lang w:val="en-US"/>
-        </w:rPr>
-      </w:pPr>
-      <w:r>
-        <w:rPr>
-          <w:b/>
-          <w:bCs/>
-          <w:sz w:val="20"/>
-          <w:szCs w:val="20"/>
-          <w:lang w:val="en-US"/>
-        </w:rPr>
-        <w:tab/>
-        <w:t>//Da li meth1 i meth2 imaju identične tipove formalnih argumenata</w:t>
-      </w:r>
-    </w:p>
-    <w:p>
-      <w:pPr>
-        <w:spacing w:line="240" w:lineRule="auto"/>
-        <w:rPr>
-          <w:b/>
-          <w:bCs/>
-          <w:sz w:val="20"/>
-          <w:szCs w:val="20"/>
-          <w:lang w:val="en-US"/>
-        </w:rPr>
-      </w:pPr>
-      <w:r>
-        <w:rPr>
-          <w:b/>
-          <w:bCs/>
-          <w:sz w:val="20"/>
-          <w:szCs w:val="20"/>
-          <w:lang w:val="en-US"/>
-        </w:rPr>
-        <w:tab/>
-      </w:r>
-      <w:r>
-        <w:rPr>
-          <w:b/>
-          <w:bCs/>
-          <w:sz w:val="20"/>
-          <w:szCs w:val="20"/>
-          <w:lang w:val="en-US"/>
-        </w:rPr>
-        <w:t xml:space="preserve">boolean </w:t>
-      </w:r>
-      <w:r>
-        <w:rPr>
-          <w:b/>
-          <w:bCs/>
-          <w:sz w:val="20"/>
-          <w:szCs w:val="20"/>
-          <w:lang w:val="en-US"/>
-        </w:rPr>
-        <w:t>identicalArguments</w:t>
-      </w:r>
-      <w:r>
-        <w:rPr>
-          <w:b/>
-          <w:bCs/>
-          <w:sz w:val="20"/>
-          <w:szCs w:val="20"/>
-          <w:lang w:val="en-US"/>
-        </w:rPr>
-        <w:t>(Obj meth1, Obj meth2);</w:t>
-      </w:r>
-    </w:p>
-    <w:p>
-      <w:pPr>
-        <w:spacing w:line="240" w:lineRule="auto"/>
-        <w:rPr>
-          <w:b/>
-          <w:bCs/>
-          <w:sz w:val="20"/>
-          <w:szCs w:val="20"/>
-          <w:lang w:val="en-US"/>
-        </w:rPr>
-      </w:pPr>
-      <w:r>
-        <w:rPr>
-          <w:b/>
-          <w:bCs/>
-          <w:sz w:val="20"/>
-          <w:szCs w:val="20"/>
-          <w:lang w:val="en-US"/>
-        </w:rPr>
-        <w:tab/>
-        <w:t>//Dali meth može da se pozove sa parametrima params</w:t>
-      </w:r>
-    </w:p>
-    <w:p>
-      <w:pPr>
-        <w:spacing w:line="240" w:lineRule="auto"/>
-        <w:rPr>
-          <w:b/>
-          <w:bCs/>
-          <w:sz w:val="20"/>
-          <w:szCs w:val="20"/>
-          <w:lang w:val="en-US"/>
-        </w:rPr>
-      </w:pPr>
-      <w:r>
-        <w:rPr>
-          <w:b/>
-          <w:bCs/>
-          <w:sz w:val="20"/>
-          <w:szCs w:val="20"/>
-          <w:lang w:val="en-US"/>
-        </w:rPr>
-        <w:tab/>
-        <w:t>boolean invokable(Obj meth, List&lt;Struct&gt; params);</w:t>
-      </w:r>
-    </w:p>
-    <w:p>
-      <w:pPr>
-        <w:spacing w:line="240" w:lineRule="auto"/>
-        <w:rPr>
-          <w:b/>
-          <w:bCs/>
-          <w:sz w:val="20"/>
-          <w:szCs w:val="20"/>
-          <w:lang w:val="en-US"/>
-        </w:rPr>
-      </w:pPr>
-      <w:r>
-        <w:rPr>
-          <w:b/>
-          <w:bCs/>
-          <w:sz w:val="20"/>
-          <w:szCs w:val="20"/>
-          <w:lang w:val="en-US"/>
-        </w:rPr>
-        <w:tab/>
-        <w:t>//Vraća tip prvog formalnog parametra metode meth</w:t>
-      </w:r>
-    </w:p>
-    <w:p>
-      <w:pPr>
-        <w:spacing w:line="240" w:lineRule="auto"/>
-        <w:rPr>
-          <w:b/>
-          <w:bCs/>
-          <w:sz w:val="20"/>
-          <w:szCs w:val="20"/>
-          <w:lang w:val="en-US"/>
-        </w:rPr>
-      </w:pPr>
-      <w:r>
-        <w:rPr>
-          <w:b/>
-          <w:bCs/>
-          <w:sz w:val="20"/>
-          <w:szCs w:val="20"/>
-          <w:lang w:val="en-US"/>
-        </w:rPr>
-        <w:tab/>
-        <w:t>Struct firstParam(Obj meth);</w:t>
-      </w:r>
-    </w:p>
-    <w:p>
-      <w:pPr>
-        <w:spacing w:line="240" w:lineRule="auto"/>
-        <w:rPr>
-          <w:b/>
-          <w:bCs/>
-          <w:sz w:val="20"/>
-          <w:szCs w:val="20"/>
-          <w:lang w:val="en-US"/>
-        </w:rPr>
-      </w:pPr>
-      <w:r>
-        <w:rPr>
-          <w:b/>
-          <w:bCs/>
-          <w:sz w:val="20"/>
-          <w:szCs w:val="20"/>
-          <w:lang w:val="en-US"/>
-        </w:rPr>
-        <w:tab/>
-        <w:t>//Vraća prvi konstruktor klase cls kom odgovara lista tipova argumenata</w:t>
-      </w:r>
-      <w:r>
-        <w:rPr>
-          <w:b/>
-          <w:bCs/>
-          <w:sz w:val="20"/>
-          <w:szCs w:val="20"/>
-          <w:lang w:val="en-US"/>
-        </w:rPr>
-        <w:t xml:space="preserve"> (lista ne treba da sadrzi this)</w:t>
-      </w:r>
-    </w:p>
-    <w:p>
-      <w:pPr>
-        <w:spacing w:line="240" w:lineRule="auto"/>
-        <w:rPr>
-          <w:b/>
-          <w:bCs/>
-          <w:sz w:val="20"/>
-          <w:szCs w:val="20"/>
-          <w:lang w:val="en-US"/>
-        </w:rPr>
-      </w:pPr>
-      <w:r>
-        <w:rPr>
-          <w:b/>
-          <w:bCs/>
-          <w:sz w:val="20"/>
-          <w:szCs w:val="20"/>
-          <w:lang w:val="en-US"/>
-        </w:rPr>
-        <w:tab/>
-        <w:t xml:space="preserve">Obj findConstructor(Struct cls, </w:t>
-      </w:r>
-      <w:r>
-        <w:rPr>
-          <w:b/>
-          <w:bCs/>
-          <w:sz w:val="20"/>
-          <w:szCs w:val="20"/>
-          <w:lang w:val="en-US"/>
-        </w:rPr>
-        <w:t>TypeList);</w:t>
-      </w:r>
-    </w:p>
-    <w:p>
-      <w:pPr>
-        <w:spacing w:line="240" w:lineRule="auto"/>
-        <w:rPr>
-          <w:b/>
-          <w:bCs/>
-          <w:sz w:val="20"/>
-          <w:szCs w:val="20"/>
-          <w:lang w:val="en-US"/>
-        </w:rPr>
-      </w:pPr>
-    </w:p>
-    <w:p>
-      <w:pPr>
-        <w:spacing w:line="240" w:lineRule="auto"/>
-        <w:rPr>
-          <w:b/>
-          <w:bCs/>
-          <w:sz w:val="20"/>
-          <w:szCs w:val="20"/>
-          <w:lang w:val="en-US"/>
-        </w:rPr>
-      </w:pPr>
-      <w:r>
-        <w:rPr>
-          <w:b/>
-          <w:bCs/>
-          <w:sz w:val="20"/>
-          <w:szCs w:val="20"/>
-          <w:lang w:val="en-US"/>
-        </w:rPr>
-        <w:tab/>
-        <w:t>//vraća true ako tip from može da se dodeli tipu to (proširuje osnovnu implementaciju u tome što</w:t>
-      </w:r>
-      <w:r>
-        <w:rPr>
-          <w:b/>
-          <w:bCs/>
-          <w:sz w:val="20"/>
-          <w:szCs w:val="20"/>
-          <w:lang w:val="en-US"/>
-        </w:rPr>
-        <w:br/>
-      </w:r>
-      <w:r>
-        <w:rPr>
-          <w:b/>
-          <w:bCs/>
-          <w:sz w:val="20"/>
-          <w:szCs w:val="20"/>
-          <w:lang w:val="en-US"/>
-        </w:rPr>
-        <w:tab/>
-        <w:t>//dozvoljava dodelu izvedene klase osnovnoj</w:t>
-      </w:r>
-    </w:p>
-    <w:p>
-      <w:pPr>
-        <w:spacing w:line="240" w:lineRule="auto"/>
-        <w:rPr>
-          <w:b/>
-          <w:bCs/>
-          <w:sz w:val="20"/>
-          <w:szCs w:val="20"/>
-          <w:lang w:val="en-US"/>
-        </w:rPr>
-      </w:pPr>
-      <w:r>
-        <w:rPr>
-          <w:b/>
-          <w:bCs/>
-          <w:sz w:val="20"/>
-          <w:szCs w:val="20"/>
-          <w:lang w:val="en-US"/>
-        </w:rPr>
-        <w:tab/>
-        <w:t>Boolean assignableTo(Struct from, Struct to);</w:t>
-      </w:r>
-    </w:p>
-    <w:p>
-      <w:pPr>
-        <w:spacing w:line="240" w:lineRule="auto"/>
-        <w:rPr>
-          <w:b/>
-          <w:bCs/>
-          <w:sz w:val="20"/>
-          <w:szCs w:val="20"/>
-          <w:lang w:val="en-US"/>
-        </w:rPr>
-      </w:pPr>
-      <w:r>
-        <w:rPr>
-          <w:b/>
-          <w:bCs/>
-          <w:sz w:val="20"/>
-          <w:szCs w:val="20"/>
-          <w:lang w:val="en-US"/>
-        </w:rPr>
-        <w:tab/>
-        <w:t>//Vraća true ako je sub podtip klase base.</w:t>
-      </w:r>
-    </w:p>
-    <w:p>
-      <w:pPr>
-        <w:spacing w:line="240" w:lineRule="auto"/>
-        <w:rPr>
-          <w:b/>
-          <w:bCs/>
-          <w:sz w:val="20"/>
-          <w:szCs w:val="20"/>
-          <w:lang w:val="en-US"/>
-        </w:rPr>
-      </w:pPr>
-      <w:r>
-        <w:rPr>
-          <w:b/>
-          <w:bCs/>
-          <w:sz w:val="20"/>
-          <w:szCs w:val="20"/>
-          <w:lang w:val="en-US"/>
-        </w:rPr>
-        <w:tab/>
-        <w:t>Boolean subclassOf(Struct sub, Struct base);</w:t>
-      </w:r>
-    </w:p>
-    <w:p>
-      <w:pPr>
-        <w:spacing w:line="240" w:lineRule="auto"/>
-        <w:rPr>
-          <w:b/>
-          <w:bCs/>
-          <w:sz w:val="20"/>
-          <w:szCs w:val="20"/>
-          <w:lang w:val="en-US"/>
-        </w:rPr>
-      </w:pPr>
-      <w:r>
-        <w:rPr>
-          <w:b/>
-          <w:bCs/>
-          <w:sz w:val="20"/>
-          <w:szCs w:val="20"/>
-          <w:lang w:val="en-US"/>
-        </w:rPr>
-        <w:tab/>
-        <w:t>//Vraća plitku kopiju obj</w:t>
-      </w:r>
-    </w:p>
-    <w:p>
-      <w:pPr>
-        <w:spacing w:line="240" w:lineRule="auto"/>
-        <w:rPr>
-          <w:b/>
-          <w:bCs/>
-          <w:sz w:val="20"/>
-          <w:szCs w:val="20"/>
-          <w:lang w:val="en-US"/>
-        </w:rPr>
-      </w:pPr>
-      <w:r>
-        <w:rPr>
-          <w:b/>
-          <w:bCs/>
-          <w:sz w:val="20"/>
-          <w:szCs w:val="20"/>
-          <w:lang w:val="en-US"/>
-        </w:rPr>
-        <w:tab/>
-        <w:t>Obj clone(Obj obj);</w:t>
-      </w:r>
-    </w:p>
-    <w:p>
-      <w:pPr>
-        <w:spacing w:line="240" w:lineRule="auto"/>
-        <w:rPr>
-          <w:b/>
-          <w:bCs/>
-          <w:sz w:val="20"/>
-          <w:szCs w:val="20"/>
-          <w:lang w:val="en-US"/>
-        </w:rPr>
-      </w:pPr>
-      <w:r>
-        <w:rPr>
-          <w:b/>
-          <w:bCs/>
-          <w:sz w:val="20"/>
-          <w:szCs w:val="20"/>
-          <w:lang w:val="en-US"/>
-        </w:rPr>
-        <w:tab/>
-        <w:t>//Vraća true ako je metoda konstruktor</w:t>
-      </w:r>
-    </w:p>
-    <w:p>
-      <w:pPr>
-        <w:spacing w:line="240" w:lineRule="auto"/>
-        <w:rPr>
-          <w:b/>
-          <w:bCs/>
-          <w:sz w:val="20"/>
-          <w:szCs w:val="20"/>
-          <w:lang w:val="en-US"/>
-        </w:rPr>
-      </w:pPr>
-      <w:r>
-        <w:rPr>
-          <w:b/>
-          <w:bCs/>
-          <w:sz w:val="20"/>
-          <w:szCs w:val="20"/>
-          <w:lang w:val="en-US"/>
-        </w:rPr>
-        <w:tab/>
-        <w:t>boolean isConstructor(Obj meth);</w:t>
-      </w:r>
-    </w:p>
-    <w:p>
-      <w:pPr>
-        <w:spacing w:line="240" w:lineRule="auto"/>
-        <w:rPr>
-          <w:b/>
-          <w:bCs/>
-          <w:sz w:val="20"/>
-          <w:szCs w:val="20"/>
-        </w:rPr>
-      </w:pPr>
-      <w:r>
-        <w:rPr>
-          <w:b/>
-          <w:bCs/>
-          <w:sz w:val="20"/>
-          <w:szCs w:val="20"/>
-          <w:lang w:val="en-US"/>
-        </w:rPr>
-        <w:tab/>
-        <w:t>//</w:t>
-      </w:r>
-      <w:r>
-        <w:rPr>
-          <w:b/>
-          <w:bCs/>
-          <w:sz w:val="20"/>
-          <w:szCs w:val="20"/>
-        </w:rPr>
-        <w:t>Vraća veličinu jednog objekta klase cls</w:t>
-      </w:r>
-    </w:p>
-    <w:p>
-      <w:pPr>
-        <w:spacing w:line="240" w:lineRule="auto"/>
-        <w:rPr>
-          <w:b/>
-          <w:bCs/>
-          <w:sz w:val="20"/>
-          <w:szCs w:val="20"/>
-        </w:rPr>
-      </w:pPr>
-      <w:r>
-        <w:rPr>
-          <w:b/>
-          <w:bCs/>
-          <w:sz w:val="20"/>
-          <w:szCs w:val="20"/>
-        </w:rPr>
-        <w:lastRenderedPageBreak/>
-        <w:tab/>
-        <w:t>Int getSize(Struct cls);</w:t>
-      </w:r>
-    </w:p>
-    <w:p>
-      <w:pPr>
-        <w:spacing w:line="240" w:lineRule="auto"/>
-        <w:rPr>
-          <w:b/>
-          <w:bCs/>
-          <w:sz w:val="20"/>
-          <w:szCs w:val="20"/>
-        </w:rPr>
-      </w:pPr>
-      <w:r>
-        <w:rPr>
-          <w:b/>
-          <w:bCs/>
-          <w:sz w:val="20"/>
-          <w:szCs w:val="20"/>
-        </w:rPr>
-        <w:tab/>
-        <w:t>//Vraća broj lokalnih parametara metode</w:t>
-      </w:r>
-    </w:p>
-    <w:p>
-      <w:pPr>
-        <w:spacing w:line="240" w:lineRule="auto"/>
-        <w:rPr>
-          <w:b/>
-          <w:bCs/>
-          <w:sz w:val="20"/>
-          <w:szCs w:val="20"/>
-          <w:lang w:val="en-US"/>
-        </w:rPr>
-      </w:pPr>
-      <w:r>
-        <w:rPr>
-          <w:b/>
-          <w:bCs/>
-          <w:sz w:val="20"/>
-          <w:szCs w:val="20"/>
-        </w:rPr>
-        <w:tab/>
-      </w:r>
-      <w:r>
-        <w:rPr>
-          <w:b/>
-          <w:bCs/>
-          <w:sz w:val="20"/>
-          <w:szCs w:val="20"/>
-          <w:lang w:val="en-US"/>
-        </w:rPr>
-        <w:t>Int localVariableCount(Obj meth);</w:t>
-      </w:r>
-    </w:p>
-    <w:p>
-      <w:pPr>
-        <w:spacing w:line="240" w:lineRule="auto"/>
-        <w:rPr>
-          <w:b/>
-          <w:bCs/>
-          <w:sz w:val="20"/>
-          <w:szCs w:val="20"/>
-          <w:lang w:val="en-US"/>
-        </w:rPr>
-      </w:pPr>
-      <w:r>
-        <w:rPr>
-          <w:b/>
-          <w:bCs/>
-          <w:sz w:val="20"/>
-          <w:szCs w:val="20"/>
-          <w:lang w:val="en-US"/>
-        </w:rPr>
-        <w:tab/>
-        <w:t>//Prepravlja skok na adresi patchAdr, tako da destinacija bude drugi prosle</w:t>
-      </w:r>
-      <w:r>
-        <w:rPr>
-          <w:b/>
-          <w:bCs/>
-          <w:sz w:val="20"/>
-          <w:szCs w:val="20"/>
-          <w:lang w:val="en-US"/>
-        </w:rPr>
-        <w:t>đ</w:t>
-      </w:r>
-      <w:r>
-        <w:rPr>
-          <w:b/>
-          <w:bCs/>
-          <w:sz w:val="20"/>
-          <w:szCs w:val="20"/>
-          <w:lang w:val="en-US"/>
-        </w:rPr>
-        <w:t>eni argument</w:t>
-      </w:r>
-    </w:p>
-    <w:p>
-      <w:pPr>
-        <w:spacing w:line="240" w:lineRule="auto"/>
-        <w:rPr>
-          <w:b/>
-          <w:bCs/>
-          <w:sz w:val="20"/>
-          <w:szCs w:val="20"/>
-          <w:lang w:val="en-US"/>
-        </w:rPr>
-      </w:pPr>
-      <w:r>
-        <w:rPr>
-          <w:b/>
-          <w:bCs/>
-          <w:sz w:val="20"/>
-          <w:szCs w:val="20"/>
-          <w:lang w:val="en-US"/>
-        </w:rPr>
-        <w:tab/>
-        <w:t>void codeFixup(int patchAdr, int destination);</w:t>
-      </w:r>
-    </w:p>
-    <w:p>
-      <w:pPr>
-        <w:spacing w:line="240" w:lineRule="auto"/>
-        <w:rPr>
-          <w:b/>
-          <w:bCs/>
-          <w:sz w:val="20"/>
-          <w:szCs w:val="20"/>
-        </w:rPr>
-      </w:pPr>
-      <w:r>
-        <w:rPr>
-          <w:b/>
-          <w:bCs/>
-          <w:sz w:val="20"/>
-          <w:szCs w:val="20"/>
-          <w:lang w:val="en-US"/>
-        </w:rPr>
-        <w:tab/>
-        <w:t xml:space="preserve">//Generiše poziv </w:t>
-      </w:r>
-      <w:r>
-        <w:rPr>
-          <w:b/>
-          <w:bCs/>
-          <w:sz w:val="20"/>
-          <w:szCs w:val="20"/>
-          <w:lang w:val="en-US"/>
-        </w:rPr>
-        <w:t>adrese adr</w:t>
-      </w:r>
-    </w:p>
-    <w:p>
-      <w:pPr>
-        <w:spacing w:line="240" w:lineRule="auto"/>
-        <w:rPr>
-          <w:b/>
-          <w:bCs/>
-          <w:sz w:val="20"/>
-          <w:szCs w:val="20"/>
-          <w:lang w:val="en-US"/>
-        </w:rPr>
-      </w:pPr>
-      <w:r>
-        <w:rPr>
-          <w:b/>
-          <w:bCs/>
-          <w:sz w:val="20"/>
-          <w:szCs w:val="20"/>
-          <w:lang w:val="en-US"/>
-        </w:rPr>
-        <w:tab/>
-        <w:t>void generateCall(</w:t>
-      </w:r>
-      <w:r>
-        <w:rPr>
-          <w:b/>
-          <w:bCs/>
-          <w:sz w:val="20"/>
-          <w:szCs w:val="20"/>
-          <w:lang w:val="en-US"/>
-        </w:rPr>
-        <w:t>int adr</w:t>
-      </w:r>
-      <w:r>
-        <w:rPr>
-          <w:b/>
-          <w:bCs/>
-          <w:sz w:val="20"/>
-          <w:szCs w:val="20"/>
-          <w:lang w:val="en-US"/>
-        </w:rPr>
-        <w:t>);</w:t>
-      </w:r>
-    </w:p>
-    <w:p>
-      <w:pPr>
-        <w:spacing w:line="240" w:lineRule="auto"/>
-        <w:rPr>
-          <w:b/>
-          <w:bCs/>
-          <w:sz w:val="20"/>
-          <w:szCs w:val="20"/>
-          <w:lang w:val="en-US"/>
-        </w:rPr>
-      </w:pPr>
-      <w:r>
-        <w:rPr>
-          <w:b/>
-          <w:bCs/>
-          <w:sz w:val="20"/>
-          <w:szCs w:val="20"/>
-          <w:lang w:val="en-US"/>
-        </w:rPr>
-        <w:t>}</w:t>
-      </w:r>
-    </w:p>
-    <w:p>
-      <w:pPr>
-        <w:spacing w:line="240" w:lineRule="auto"/>
-        <w:rPr>
-          <w:b/>
-          <w:bCs/>
-          <w:sz w:val="20"/>
-          <w:szCs w:val="20"/>
-          <w:lang w:val="en-US"/>
-        </w:rPr>
-      </w:pPr>
-      <w:r>
-        <w:rPr>
-          <w:b/>
-          <w:bCs/>
-          <w:sz w:val="20"/>
-          <w:szCs w:val="20"/>
-          <w:lang w:val="en-US"/>
-        </w:rPr>
         <w:t>class MyInt -&gt; Omotač oko Integer</w:t>
       </w:r>
     </w:p>
@@ -16899,7 +17081,6 @@
           <w:bCs/>
           <w:sz w:val="20"/>
           <w:szCs w:val="20"/>
-          <w:lang w:val="en-US"/>
         </w:rPr>
       </w:pPr>
       <w:r>
@@ -16910,6 +17091,37 @@
           <w:szCs w:val="20"/>
         </w:rPr>
         <w:t>class TypeList -&gt; Omotač oko List&lt;Struct&gt;</w:t>
+      </w:r>
+    </w:p>
+    <w:p>
+      <w:pPr>
+        <w:spacing w:line="240" w:lineRule="auto"/>
+        <w:rPr>
+          <w:b/>
+          <w:bCs/>
+          <w:sz w:val="20"/>
+          <w:szCs w:val="20"/>
+          <w:lang w:val="en-US"/>
+        </w:rPr>
+      </w:pPr>
+      <w:r>
+        <w:rPr>
+          <w:b/>
+          <w:bCs/>
+          <w:sz w:val="20"/>
+          <w:szCs w:val="20"/>
+        </w:rPr>
+        <w:t>class DesignatorList -&gt; Omotač oko List</w:t>
+      </w:r>
+      <w:r>
+        <w:rPr>
+          <w:b/>
+          <w:bCs/>
+          <w:sz w:val="20"/>
+          <w:szCs w:val="20"/>
+          <w:lang w:val="en-US"/>
+        </w:rPr>
+        <w:t>&lt;Obj&gt;</w:t>
       </w:r>
     </w:p>
     <w:sectPr>

</xml_diff>

<commit_message>
Added one more test.
</commit_message>
<xml_diff>
--- a/MJProjekat.docx
+++ b/MJProjekat.docx
@@ -367,7 +367,23 @@
           <w:szCs w:val="20"/>
           <w:lang w:val="en-US"/>
         </w:rPr>
-        <w:t>Za kompajliranje mikrojava izvornog koda, potrebno je pokrenuti iz komandne linije klasu Compiler i proslediti kao prvi argument izvorni fajl, a kao drugi argument izlazni fajl.</w:t>
+        <w:t xml:space="preserve">Za kompajliranje mikrojava izvornog koda, potrebno je pokrenuti iz komandne linije klasu Compiler i proslediti </w:t>
+      </w:r>
+      <w:r>
+        <w:rPr>
+          <w:sz w:val="20"/>
+          <w:szCs w:val="20"/>
+          <w:lang w:val="en-US"/>
+        </w:rPr>
+        <w:t xml:space="preserve"> </w:t>
+      </w:r>
+      <w:r>
+        <w:rPr>
+          <w:sz w:val="20"/>
+          <w:szCs w:val="20"/>
+          <w:lang w:val="en-US"/>
+        </w:rPr>
+        <w:t>kao prvi argument izvorni fajl, a kao drugi argument izlazni fajl.</w:t>
       </w:r>
     </w:p>
     <w:p>
@@ -410,7 +426,23 @@
           <w:szCs w:val="20"/>
           <w:lang w:val="en-US"/>
         </w:rPr>
-        <w:t>Generisani objektni fajl može se pokrenuti koristeći dostavljenu mikrojava virtuelnu mašinu sledećom komandom, u kojoj se test/program.obj može zameniti lokacijom objektnog fajla:</w:t>
+        <w:t>Generisani objektni fajl može se pokrenuti koristeći dostavljenu mikrojava virtuelnu mašinu sledećom komandom, u kojoj se test/program.obj može zameniti</w:t>
+      </w:r>
+      <w:r>
+        <w:rPr>
+          <w:sz w:val="20"/>
+          <w:szCs w:val="20"/>
+          <w:lang w:val="en-US"/>
+        </w:rPr>
+        <w:t xml:space="preserve"> </w:t>
+      </w:r>
+      <w:r>
+        <w:rPr>
+          <w:sz w:val="20"/>
+          <w:szCs w:val="20"/>
+          <w:lang w:val="en-US"/>
+        </w:rPr>
+        <w:t xml:space="preserve"> lokacijom objektnog fajla:</w:t>
       </w:r>
     </w:p>
     <w:p>
@@ -610,71 +642,7 @@
           <w:lang w:val="en-US"/>
         </w:rPr>
         <w:lastRenderedPageBreak/>
-        <w:t>MySymbolTableVisitor je k</w:t>
-      </w:r>
-      <w:r>
-        <w:rPr>
-          <w:sz w:val="20"/>
-          <w:szCs w:val="20"/>
-          <w:lang w:val="en-US"/>
-        </w:rPr>
-        <w:t>lasa koja je modifikacija standardne implementacije</w:t>
-      </w:r>
-      <w:r>
-        <w:rPr>
-          <w:sz w:val="20"/>
-          <w:szCs w:val="20"/>
-          <w:lang w:val="en-US"/>
-        </w:rPr>
-        <w:t xml:space="preserve"> SymbolTableVisitor</w:t>
-      </w:r>
-      <w:r>
-        <w:rPr>
-          <w:sz w:val="20"/>
-          <w:szCs w:val="20"/>
-          <w:lang w:val="en-US"/>
-        </w:rPr>
-        <w:t>, prilago</w:t>
-      </w:r>
-      <w:r>
-        <w:rPr>
-          <w:sz w:val="20"/>
-          <w:szCs w:val="20"/>
-          <w:lang w:val="en-US"/>
-        </w:rPr>
-        <w:t>đ</w:t>
-      </w:r>
-      <w:r>
-        <w:rPr>
-          <w:sz w:val="20"/>
-          <w:szCs w:val="20"/>
-          <w:lang w:val="en-US"/>
-        </w:rPr>
-        <w:t>ena na</w:t>
-      </w:r>
-      <w:r>
-        <w:rPr>
-          <w:sz w:val="20"/>
-          <w:szCs w:val="20"/>
-          <w:lang w:val="en-US"/>
-        </w:rPr>
-        <w:t>č</w:t>
-      </w:r>
-      <w:r>
-        <w:rPr>
-          <w:sz w:val="20"/>
-          <w:szCs w:val="20"/>
-          <w:lang w:val="en-US"/>
-        </w:rPr>
-        <w:t>inu upotrebe tabele</w:t>
-      </w:r>
-      <w:r>
-        <w:rPr>
-          <w:sz w:val="20"/>
-          <w:szCs w:val="20"/>
-          <w:lang w:val="en-US"/>
-        </w:rPr>
-        <w:t xml:space="preserve"> simbola u ovom rešenju.</w:t>
+        <w:t>MySymbolTableVisitor je klasa koja je modifikacija standardne implementacije SymbolTableVisitor, prilagođena načinu upotrebe tabele simbola u ovom rešenju.</w:t>
       </w:r>
     </w:p>
     <w:p>
@@ -994,15 +962,7 @@
           <w:szCs w:val="20"/>
           <w:lang w:val="en-US"/>
         </w:rPr>
-        <w:t>O</w:t>
-      </w:r>
-      <w:r>
-        <w:rPr>
-          <w:sz w:val="20"/>
-          <w:szCs w:val="20"/>
-          <w:lang w:val="en-US"/>
-        </w:rPr>
-        <w:t xml:space="preserve">tvara novi </w:t>
+        <w:t xml:space="preserve">Otvara novi </w:t>
       </w:r>
       <w:r>
         <w:rPr>
@@ -4349,7 +4309,21 @@
           <w:sz w:val="20"/>
           <w:szCs w:val="20"/>
         </w:rPr>
-        <w:t xml:space="preserve"> Takođe, čvorovi Obj.Prog, Obj.Class i Obj.Namespace se onda može uniformno pristupati kao opsezima imena.</w:t>
+        <w:t xml:space="preserve"> Takođe, čvorovi</w:t>
+      </w:r>
+      <w:r>
+        <w:rPr>
+          <w:sz w:val="20"/>
+          <w:szCs w:val="20"/>
+        </w:rPr>
+        <w:t>ma</w:t>
+      </w:r>
+      <w:r>
+        <w:rPr>
+          <w:sz w:val="20"/>
+          <w:szCs w:val="20"/>
+        </w:rPr>
+        <w:t xml:space="preserve"> Obj.Prog, Obj.Class i Obj.Namespace se onda može uniformno pristupati kao opsezima imena.</w:t>
       </w:r>
     </w:p>
     <w:p>

</xml_diff>

<commit_message>
Added the official tests, and corrected a minor mistake in the DesignatorElem code generator method, so that the calculated index is now saved on the static[0] location instead of on the stack.
</commit_message>
<xml_diff>
--- a/MJProjekat.docx
+++ b/MJProjekat.docx
@@ -17814,7 +17814,17 @@
           <w:sz w:val="20"/>
           <w:szCs w:val="20"/>
         </w:rPr>
-        <w:t>(indeks) na prvo slobodno mesto na psteku</w:t>
+        <w:t xml:space="preserve">(indeks) </w:t>
+      </w:r>
+      <w:r>
+        <w:rPr>
+          <w:b/>
+          <w:bCs/>
+          <w:color w:val="C00000"/>
+          <w:sz w:val="20"/>
+          <w:szCs w:val="20"/>
+        </w:rPr>
+        <w:t>na statičku adresu 0</w:t>
       </w:r>
       <w:r>
         <w:rPr>

</xml_diff>

<commit_message>
Modified the class extension part of the semantic analyzer, so that ovjects from the base class are not copied anymore, but kept in its scope by reference, and the overriden method is, accordingly, not modified, but rather deleted and reinserted into the symbol table.
</commit_message>
<xml_diff>
--- a/MJProjekat.docx
+++ b/MJProjekat.docx
@@ -5934,7 +5934,25 @@
           <w:szCs w:val="20"/>
           <w:lang w:val="en-US"/>
         </w:rPr>
-        <w:t xml:space="preserve">locals. U scope se dodaju plitke kopije svih objekata, osim statičkih </w:t>
+        <w:t xml:space="preserve">locals. U scope se dodaju </w:t>
+      </w:r>
+      <w:r>
+        <w:rPr>
+          <w:color w:val="538135" w:themeColor="accent6" w:themeShade="BF"/>
+          <w:sz w:val="20"/>
+          <w:szCs w:val="20"/>
+          <w:lang w:val="en-US"/>
+        </w:rPr>
+        <w:t>svi objekti</w:t>
+      </w:r>
+      <w:r>
+        <w:rPr>
+          <w:color w:val="538135" w:themeColor="accent6" w:themeShade="BF"/>
+          <w:sz w:val="20"/>
+          <w:szCs w:val="20"/>
+          <w:lang w:val="en-US"/>
+        </w:rPr>
+        <w:t xml:space="preserve">, osim statičkih </w:t>
       </w:r>
       <w:r>
         <w:rPr>
@@ -6646,7 +6664,6 @@
           <w:szCs w:val="20"/>
           <w:lang w:val="en-US"/>
         </w:rPr>
-        <w:lastRenderedPageBreak/>
         <w:t>Na StaticInitializer generiše se return.</w:t>
       </w:r>
     </w:p>
@@ -7627,71 +7644,80 @@
           <w:szCs w:val="20"/>
           <w:lang w:val="en-US"/>
         </w:rPr>
+        <w:t>3</w:t>
+      </w:r>
+      <w:r>
+        <w:rPr>
+          <w:color w:val="538135" w:themeColor="accent6" w:themeShade="BF"/>
+          <w:sz w:val="20"/>
+          <w:szCs w:val="20"/>
+          <w:lang w:val="en-US"/>
+        </w:rPr>
+        <w:t xml:space="preserve">.2. Ako jeste u postojeći Obj </w:t>
+      </w:r>
+      <w:r>
+        <w:rPr>
+          <w:color w:val="538135" w:themeColor="accent6" w:themeShade="BF"/>
+          <w:sz w:val="20"/>
+          <w:szCs w:val="20"/>
+          <w:lang w:val="en-US"/>
+        </w:rPr>
+        <w:t xml:space="preserve">se kopira </w:t>
+      </w:r>
+      <w:r>
+        <w:rPr>
+          <w:color w:val="538135" w:themeColor="accent6" w:themeShade="BF"/>
+          <w:sz w:val="20"/>
+          <w:szCs w:val="20"/>
+          <w:lang w:val="en-US"/>
+        </w:rPr>
+        <w:t>povratni tip</w:t>
+      </w:r>
+      <w:r>
+        <w:rPr>
+          <w:color w:val="538135" w:themeColor="accent6" w:themeShade="BF"/>
+          <w:sz w:val="20"/>
+          <w:szCs w:val="20"/>
+          <w:lang w:val="en-US"/>
+        </w:rPr>
+        <w:t xml:space="preserve"> i </w:t>
+      </w:r>
+      <w:r>
+        <w:rPr>
+          <w:color w:val="538135" w:themeColor="accent6" w:themeShade="BF"/>
+          <w:sz w:val="20"/>
+          <w:szCs w:val="20"/>
+          <w:lang w:val="en-US"/>
+        </w:rPr>
+        <w:t>fpPos</w:t>
+      </w:r>
+      <w:r>
+        <w:rPr>
+          <w:color w:val="538135" w:themeColor="accent6" w:themeShade="BF"/>
+          <w:sz w:val="20"/>
+          <w:szCs w:val="20"/>
+          <w:lang w:val="en-US"/>
+        </w:rPr>
+        <w:t xml:space="preserve"> novokreiranog Obj,</w:t>
+      </w:r>
+      <w:r>
+        <w:rPr>
+          <w:color w:val="538135" w:themeColor="accent6" w:themeShade="BF"/>
+          <w:sz w:val="20"/>
+          <w:szCs w:val="20"/>
+          <w:lang w:val="en-US"/>
+        </w:rPr>
+        <w:t xml:space="preserve"> simboli iz aktuelnig </w:t>
+      </w:r>
+      <w:r>
+        <w:rPr>
+          <w:color w:val="538135" w:themeColor="accent6" w:themeShade="BF"/>
+          <w:sz w:val="20"/>
+          <w:szCs w:val="20"/>
+          <w:lang w:val="en-US"/>
+        </w:rPr>
         <w:lastRenderedPageBreak/>
-        <w:t>3</w:t>
-      </w:r>
-      <w:r>
-        <w:rPr>
-          <w:color w:val="538135" w:themeColor="accent6" w:themeShade="BF"/>
-          <w:sz w:val="20"/>
-          <w:szCs w:val="20"/>
-          <w:lang w:val="en-US"/>
-        </w:rPr>
-        <w:t xml:space="preserve">.2. Ako jeste u postojeći Obj </w:t>
-      </w:r>
-      <w:r>
-        <w:rPr>
-          <w:color w:val="538135" w:themeColor="accent6" w:themeShade="BF"/>
-          <w:sz w:val="20"/>
-          <w:szCs w:val="20"/>
-          <w:lang w:val="en-US"/>
-        </w:rPr>
-        <w:t xml:space="preserve">se kopira </w:t>
-      </w:r>
-      <w:r>
-        <w:rPr>
-          <w:color w:val="538135" w:themeColor="accent6" w:themeShade="BF"/>
-          <w:sz w:val="20"/>
-          <w:szCs w:val="20"/>
-          <w:lang w:val="en-US"/>
-        </w:rPr>
-        <w:t>povratni tip</w:t>
-      </w:r>
-      <w:r>
-        <w:rPr>
-          <w:color w:val="538135" w:themeColor="accent6" w:themeShade="BF"/>
-          <w:sz w:val="20"/>
-          <w:szCs w:val="20"/>
-          <w:lang w:val="en-US"/>
-        </w:rPr>
-        <w:t xml:space="preserve"> i </w:t>
-      </w:r>
-      <w:r>
-        <w:rPr>
-          <w:color w:val="538135" w:themeColor="accent6" w:themeShade="BF"/>
-          <w:sz w:val="20"/>
-          <w:szCs w:val="20"/>
-          <w:lang w:val="en-US"/>
-        </w:rPr>
-        <w:t>fpPos</w:t>
-      </w:r>
-      <w:r>
-        <w:rPr>
-          <w:color w:val="538135" w:themeColor="accent6" w:themeShade="BF"/>
-          <w:sz w:val="20"/>
-          <w:szCs w:val="20"/>
-          <w:lang w:val="en-US"/>
-        </w:rPr>
-        <w:t xml:space="preserve"> novokreiranog Obj,</w:t>
-      </w:r>
-      <w:r>
-        <w:rPr>
-          <w:color w:val="538135" w:themeColor="accent6" w:themeShade="BF"/>
-          <w:sz w:val="20"/>
-          <w:szCs w:val="20"/>
-          <w:lang w:val="en-US"/>
-        </w:rPr>
-        <w:t xml:space="preserve"> simboli iz aktuelnig scope-a se preulančavaju,</w:t>
+        <w:t>scope-a se preulančavaju,</w:t>
       </w:r>
       <w:r>
         <w:rPr>
@@ -8664,46 +8690,46 @@
           <w:szCs w:val="20"/>
           <w:lang w:val="en-US"/>
         </w:rPr>
+        <w:t>Na ActPars, u listu List&lt;Str</w:t>
+      </w:r>
+      <w:r>
+        <w:rPr>
+          <w:color w:val="538135" w:themeColor="accent6" w:themeShade="BF"/>
+          <w:sz w:val="20"/>
+          <w:szCs w:val="20"/>
+          <w:lang w:val="en-US"/>
+        </w:rPr>
+        <w:t>u</w:t>
+      </w:r>
+      <w:r>
+        <w:rPr>
+          <w:color w:val="538135" w:themeColor="accent6" w:themeShade="BF"/>
+          <w:sz w:val="20"/>
+          <w:szCs w:val="20"/>
+          <w:lang w:val="en-US"/>
+        </w:rPr>
+        <w:t>ct&gt; dodaje se struct iz ActPar.</w:t>
+      </w:r>
+    </w:p>
+    <w:p>
+      <w:pPr>
+        <w:spacing w:line="240" w:lineRule="auto"/>
+        <w:ind w:left="1418"/>
+        <w:rPr>
+          <w:color w:val="538135" w:themeColor="accent6" w:themeShade="BF"/>
+          <w:sz w:val="20"/>
+          <w:szCs w:val="20"/>
+          <w:lang w:val="en-US"/>
+        </w:rPr>
+      </w:pPr>
+      <w:r>
+        <w:rPr>
+          <w:color w:val="538135" w:themeColor="accent6" w:themeShade="BF"/>
+          <w:sz w:val="20"/>
+          <w:szCs w:val="20"/>
+          <w:lang w:val="en-US"/>
+        </w:rPr>
         <w:lastRenderedPageBreak/>
-        <w:t>Na ActPars, u listu List&lt;Str</w:t>
-      </w:r>
-      <w:r>
-        <w:rPr>
-          <w:color w:val="538135" w:themeColor="accent6" w:themeShade="BF"/>
-          <w:sz w:val="20"/>
-          <w:szCs w:val="20"/>
-          <w:lang w:val="en-US"/>
-        </w:rPr>
-        <w:t>u</w:t>
-      </w:r>
-      <w:r>
-        <w:rPr>
-          <w:color w:val="538135" w:themeColor="accent6" w:themeShade="BF"/>
-          <w:sz w:val="20"/>
-          <w:szCs w:val="20"/>
-          <w:lang w:val="en-US"/>
-        </w:rPr>
-        <w:t>ct&gt; dodaje se struct iz ActPar.</w:t>
-      </w:r>
-    </w:p>
-    <w:p>
-      <w:pPr>
-        <w:spacing w:line="240" w:lineRule="auto"/>
-        <w:ind w:left="1418"/>
-        <w:rPr>
-          <w:color w:val="538135" w:themeColor="accent6" w:themeShade="BF"/>
-          <w:sz w:val="20"/>
-          <w:szCs w:val="20"/>
-          <w:lang w:val="en-US"/>
-        </w:rPr>
-      </w:pPr>
-      <w:r>
-        <w:rPr>
-          <w:color w:val="538135" w:themeColor="accent6" w:themeShade="BF"/>
-          <w:sz w:val="20"/>
-          <w:szCs w:val="20"/>
-          <w:lang w:val="en-US"/>
-        </w:rPr>
         <w:t>Na MethodInvocation, proverava se Designator.obj.</w:t>
       </w:r>
       <w:r>
@@ -9906,6 +9932,7 @@
           <w:szCs w:val="20"/>
           <w:lang w:val="en-US"/>
         </w:rPr>
+        <w:lastRenderedPageBreak/>
         <w:pict w14:anchorId="33858C87">
           <v:rect id="_x0000_i1032" style="width:0;height:1.5pt" o:hralign="center" o:hrstd="t" o:hr="t" fillcolor="#a0a0a0" stroked="f"/>
         </w:pict>
@@ -11102,29 +11129,29 @@
           <w:szCs w:val="20"/>
           <w:lang w:val="en-US"/>
         </w:rPr>
+        <w:t>ForEntry = DesignatorStatementComma</w:t>
+      </w:r>
+    </w:p>
+    <w:p>
+      <w:pPr>
+        <w:spacing w:line="240" w:lineRule="auto"/>
+        <w:rPr>
+          <w:b/>
+          <w:bCs/>
+          <w:sz w:val="20"/>
+          <w:szCs w:val="20"/>
+          <w:lang w:val="en-US"/>
+        </w:rPr>
+      </w:pPr>
+      <w:r>
+        <w:rPr>
+          <w:b/>
+          <w:bCs/>
+          <w:sz w:val="20"/>
+          <w:szCs w:val="20"/>
+          <w:lang w:val="en-US"/>
+        </w:rPr>
         <w:lastRenderedPageBreak/>
-        <w:t>ForEntry = DesignatorStatementComma</w:t>
-      </w:r>
-    </w:p>
-    <w:p>
-      <w:pPr>
-        <w:spacing w:line="240" w:lineRule="auto"/>
-        <w:rPr>
-          <w:b/>
-          <w:bCs/>
-          <w:sz w:val="20"/>
-          <w:szCs w:val="20"/>
-          <w:lang w:val="en-US"/>
-        </w:rPr>
-      </w:pPr>
-      <w:r>
-        <w:rPr>
-          <w:b/>
-          <w:bCs/>
-          <w:sz w:val="20"/>
-          <w:szCs w:val="20"/>
-          <w:lang w:val="en-US"/>
-        </w:rPr>
         <w:t xml:space="preserve">ForCondition = </w:t>
       </w:r>
       <w:r>
@@ -12193,7 +12220,126 @@
           <w:szCs w:val="20"/>
           <w:lang w:val="en-US"/>
         </w:rPr>
+        <w:t>Za VAR, FIELD i ELEM se generiše redom /, dup i dup2.</w:t>
+      </w:r>
+      <w:r>
+        <w:rPr>
+          <w:b/>
+          <w:bCs/>
+          <w:color w:val="C00000"/>
+          <w:sz w:val="20"/>
+          <w:szCs w:val="20"/>
+          <w:lang w:val="en-US"/>
+        </w:rPr>
+        <w:br/>
+        <w:t>Zatim se generiše Code.load(Designator.obj).</w:t>
+      </w:r>
+      <w:r>
+        <w:rPr>
+          <w:b/>
+          <w:bCs/>
+          <w:color w:val="C00000"/>
+          <w:sz w:val="20"/>
+          <w:szCs w:val="20"/>
+          <w:lang w:val="en-US"/>
+        </w:rPr>
+        <w:br/>
+      </w:r>
+      <w:r>
+        <w:rPr>
+          <w:b/>
+          <w:bCs/>
+          <w:color w:val="C00000"/>
+          <w:sz w:val="20"/>
+          <w:szCs w:val="20"/>
+          <w:lang w:val="en-US"/>
+        </w:rPr>
         <w:lastRenderedPageBreak/>
+        <w:t>Zatim se generiše const1 i add.</w:t>
+      </w:r>
+      <w:r>
+        <w:rPr>
+          <w:b/>
+          <w:bCs/>
+          <w:color w:val="C00000"/>
+          <w:sz w:val="20"/>
+          <w:szCs w:val="20"/>
+          <w:lang w:val="en-US"/>
+        </w:rPr>
+        <w:br/>
+        <w:t>Na kraju Code.store(Designator.obj).</w:t>
+      </w:r>
+    </w:p>
+    <w:p>
+      <w:pPr>
+        <w:spacing w:line="240" w:lineRule="auto"/>
+        <w:ind w:left="1440" w:firstLine="720"/>
+        <w:rPr>
+          <w:b/>
+          <w:bCs/>
+          <w:sz w:val="20"/>
+          <w:szCs w:val="20"/>
+          <w:lang w:val="en-US"/>
+        </w:rPr>
+      </w:pPr>
+      <w:r>
+        <w:rPr>
+          <w:b/>
+          <w:bCs/>
+          <w:sz w:val="20"/>
+          <w:szCs w:val="20"/>
+          <w:lang w:val="en-US"/>
+        </w:rPr>
+        <w:t>| Designator --</w:t>
+      </w:r>
+    </w:p>
+    <w:p>
+      <w:pPr>
+        <w:spacing w:line="240" w:lineRule="auto"/>
+        <w:ind w:left="1418"/>
+        <w:rPr>
+          <w:b/>
+          <w:bCs/>
+          <w:color w:val="C00000"/>
+          <w:sz w:val="20"/>
+          <w:szCs w:val="20"/>
+          <w:lang w:val="en-US"/>
+        </w:rPr>
+      </w:pPr>
+      <w:r>
+        <w:rPr>
+          <w:b/>
+          <w:bCs/>
+          <w:color w:val="538135" w:themeColor="accent6" w:themeShade="BF"/>
+          <w:sz w:val="20"/>
+          <w:szCs w:val="20"/>
+          <w:lang w:val="en-US"/>
+        </w:rPr>
+        <w:t>Designator mora biti FIELD, ELEM ili VAR, i mora biti tipa int.</w:t>
+      </w:r>
+    </w:p>
+    <w:p>
+      <w:pPr>
+        <w:spacing w:line="240" w:lineRule="auto"/>
+        <w:ind w:left="1418"/>
+        <w:rPr>
+          <w:b/>
+          <w:bCs/>
+          <w:color w:val="C00000"/>
+          <w:sz w:val="20"/>
+          <w:szCs w:val="20"/>
+          <w:lang w:val="en-US"/>
+        </w:rPr>
+      </w:pPr>
+      <w:r>
+        <w:rPr>
+          <w:b/>
+          <w:bCs/>
+          <w:color w:val="C00000"/>
+          <w:sz w:val="20"/>
+          <w:szCs w:val="20"/>
+          <w:lang w:val="en-US"/>
+        </w:rPr>
         <w:t>Za VAR, FIELD i ELEM se generiše redom /, dup i dup2.</w:t>
       </w:r>
       <w:r>
@@ -12218,7 +12364,7 @@
           <w:lang w:val="en-US"/>
         </w:rPr>
         <w:br/>
-        <w:t>Zatim se generiše const1 i add.</w:t>
+        <w:t>Zatim se generiše const1 i sub.</w:t>
       </w:r>
       <w:r>
         <w:rPr>
@@ -12236,24 +12382,54 @@
     <w:p>
       <w:pPr>
         <w:spacing w:line="240" w:lineRule="auto"/>
-        <w:ind w:left="1440" w:firstLine="720"/>
-        <w:rPr>
-          <w:b/>
-          <w:bCs/>
-          <w:sz w:val="20"/>
-          <w:szCs w:val="20"/>
-          <w:lang w:val="en-US"/>
-        </w:rPr>
-      </w:pPr>
-      <w:r>
-        <w:rPr>
-          <w:b/>
-          <w:bCs/>
-          <w:sz w:val="20"/>
-          <w:szCs w:val="20"/>
-          <w:lang w:val="en-US"/>
-        </w:rPr>
-        <w:t>| Designator --</w:t>
+        <w:rPr>
+          <w:b/>
+          <w:bCs/>
+          <w:sz w:val="20"/>
+          <w:szCs w:val="20"/>
+          <w:lang w:val="en-US"/>
+        </w:rPr>
+      </w:pPr>
+      <w:r>
+        <w:rPr>
+          <w:b/>
+          <w:bCs/>
+          <w:sz w:val="20"/>
+          <w:szCs w:val="20"/>
+          <w:lang w:val="en-US"/>
+        </w:rPr>
+        <w:tab/>
+      </w:r>
+      <w:r>
+        <w:rPr>
+          <w:b/>
+          <w:bCs/>
+          <w:sz w:val="20"/>
+          <w:szCs w:val="20"/>
+          <w:lang w:val="en-US"/>
+        </w:rPr>
+        <w:tab/>
+      </w:r>
+      <w:r>
+        <w:rPr>
+          <w:b/>
+          <w:bCs/>
+          <w:sz w:val="20"/>
+          <w:szCs w:val="20"/>
+          <w:lang w:val="en-US"/>
+        </w:rPr>
+        <w:tab/>
+        <w:t xml:space="preserve">| </w:t>
+      </w:r>
+      <w:r>
+        <w:rPr>
+          <w:b/>
+          <w:bCs/>
+          <w:sz w:val="20"/>
+          <w:szCs w:val="20"/>
+          <w:lang w:val="en-US"/>
+        </w:rPr>
+        <w:t xml:space="preserve"> [ DesignatorComma * Designator] = Designator</w:t>
       </w:r>
     </w:p>
     <w:p>
@@ -12263,22 +12439,158 @@
         <w:rPr>
           <w:b/>
           <w:bCs/>
-          <w:color w:val="C00000"/>
-          <w:sz w:val="20"/>
-          <w:szCs w:val="20"/>
-          <w:lang w:val="en-US"/>
-        </w:rPr>
-      </w:pPr>
-      <w:r>
-        <w:rPr>
-          <w:b/>
-          <w:bCs/>
-          <w:color w:val="538135" w:themeColor="accent6" w:themeShade="BF"/>
-          <w:sz w:val="20"/>
-          <w:szCs w:val="20"/>
-          <w:lang w:val="en-US"/>
-        </w:rPr>
-        <w:t>Designator mora biti FIELD, ELEM ili VAR, i mora biti tipa int.</w:t>
+          <w:color w:val="538135" w:themeColor="accent6" w:themeShade="BF"/>
+          <w:sz w:val="20"/>
+          <w:szCs w:val="20"/>
+        </w:rPr>
+      </w:pPr>
+      <w:r>
+        <w:rPr>
+          <w:b/>
+          <w:bCs/>
+          <w:color w:val="538135" w:themeColor="accent6" w:themeShade="BF"/>
+          <w:sz w:val="20"/>
+          <w:szCs w:val="20"/>
+          <w:lang w:val="en-US"/>
+        </w:rPr>
+        <w:br/>
+      </w:r>
+      <w:r>
+        <w:rPr>
+          <w:b/>
+          <w:bCs/>
+          <w:color w:val="538135" w:themeColor="accent6" w:themeShade="BF"/>
+          <w:sz w:val="20"/>
+          <w:szCs w:val="20"/>
+          <w:lang w:val="en-US"/>
+        </w:rPr>
+        <w:t>DesignatorComma sadr</w:t>
+      </w:r>
+      <w:r>
+        <w:rPr>
+          <w:b/>
+          <w:bCs/>
+          <w:color w:val="538135" w:themeColor="accent6" w:themeShade="BF"/>
+          <w:sz w:val="20"/>
+          <w:szCs w:val="20"/>
+        </w:rPr>
+        <w:t>ži kao atribut DesignatorList, listu Obj objekata</w:t>
+      </w:r>
+      <w:r>
+        <w:rPr>
+          <w:b/>
+          <w:bCs/>
+          <w:color w:val="538135" w:themeColor="accent6" w:themeShade="BF"/>
+          <w:sz w:val="20"/>
+          <w:szCs w:val="20"/>
+        </w:rPr>
+        <w:t xml:space="preserve"> koje zovemo elemObj</w:t>
+      </w:r>
+      <w:r>
+        <w:rPr>
+          <w:b/>
+          <w:bCs/>
+          <w:color w:val="538135" w:themeColor="accent6" w:themeShade="BF"/>
+          <w:sz w:val="20"/>
+          <w:szCs w:val="20"/>
+        </w:rPr>
+        <w:t>.</w:t>
+      </w:r>
+      <w:r>
+        <w:rPr>
+          <w:b/>
+          <w:bCs/>
+          <w:color w:val="538135" w:themeColor="accent6" w:themeShade="BF"/>
+          <w:sz w:val="20"/>
+          <w:szCs w:val="20"/>
+        </w:rPr>
+        <w:t xml:space="preserve"> Srednji Designator sadrži kao atribut leftArrObj.</w:t>
+      </w:r>
+      <w:r>
+        <w:rPr>
+          <w:b/>
+          <w:bCs/>
+          <w:color w:val="538135" w:themeColor="accent6" w:themeShade="BF"/>
+          <w:sz w:val="20"/>
+          <w:szCs w:val="20"/>
+        </w:rPr>
+        <w:t xml:space="preserve"> </w:t>
+      </w:r>
+      <w:r>
+        <w:rPr>
+          <w:b/>
+          <w:bCs/>
+          <w:color w:val="538135" w:themeColor="accent6" w:themeShade="BF"/>
+          <w:sz w:val="20"/>
+          <w:szCs w:val="20"/>
+        </w:rPr>
+        <w:t>Desni Designator sadrži kao atribut rightArrObj.</w:t>
+      </w:r>
+      <w:r>
+        <w:rPr>
+          <w:b/>
+          <w:bCs/>
+          <w:color w:val="538135" w:themeColor="accent6" w:themeShade="BF"/>
+          <w:sz w:val="20"/>
+          <w:szCs w:val="20"/>
+        </w:rPr>
+        <w:br/>
+        <w:t>Mora da važi:</w:t>
+      </w:r>
+      <w:r>
+        <w:rPr>
+          <w:b/>
+          <w:bCs/>
+          <w:color w:val="538135" w:themeColor="accent6" w:themeShade="BF"/>
+          <w:sz w:val="20"/>
+          <w:szCs w:val="20"/>
+        </w:rPr>
+        <w:br/>
+        <w:t>1. kind == Var ili Field ili Elem za sve objekte.</w:t>
+      </w:r>
+      <w:r>
+        <w:rPr>
+          <w:b/>
+          <w:bCs/>
+          <w:color w:val="538135" w:themeColor="accent6" w:themeShade="BF"/>
+          <w:sz w:val="20"/>
+          <w:szCs w:val="20"/>
+        </w:rPr>
+        <w:br/>
+        <w:t xml:space="preserve">2. leftArrObj.type.kind == Array </w:t>
+      </w:r>
+      <w:r>
+        <w:rPr>
+          <w:b/>
+          <w:bCs/>
+          <w:color w:val="538135" w:themeColor="accent6" w:themeShade="BF"/>
+          <w:sz w:val="20"/>
+          <w:szCs w:val="20"/>
+        </w:rPr>
+        <w:br/>
+        <w:t>3. rightArrObj.type.kind == Array</w:t>
+      </w:r>
+      <w:r>
+        <w:rPr>
+          <w:b/>
+          <w:bCs/>
+          <w:color w:val="538135" w:themeColor="accent6" w:themeShade="BF"/>
+          <w:sz w:val="20"/>
+          <w:szCs w:val="20"/>
+        </w:rPr>
+        <w:br/>
+        <w:t>4. rightArrObj.type.elemType je dodeljiv svakom elemObj.type</w:t>
+      </w:r>
+      <w:r>
+        <w:rPr>
+          <w:b/>
+          <w:bCs/>
+          <w:color w:val="538135" w:themeColor="accent6" w:themeShade="BF"/>
+          <w:sz w:val="20"/>
+          <w:szCs w:val="20"/>
+        </w:rPr>
+        <w:br/>
+        <w:t>5. rightArr.Obj.type.elemType je dodeljiv leftArrObj.type.elemType</w:t>
       </w:r>
     </w:p>
     <w:p>
@@ -12291,108 +12603,60 @@
           <w:color w:val="C00000"/>
           <w:sz w:val="20"/>
           <w:szCs w:val="20"/>
-          <w:lang w:val="en-US"/>
-        </w:rPr>
-      </w:pPr>
-      <w:r>
-        <w:rPr>
-          <w:b/>
-          <w:bCs/>
-          <w:color w:val="C00000"/>
-          <w:sz w:val="20"/>
-          <w:szCs w:val="20"/>
-          <w:lang w:val="en-US"/>
-        </w:rPr>
-        <w:t>Za VAR, FIELD i ELEM se generiše redom /, dup i dup2.</w:t>
-      </w:r>
-      <w:r>
-        <w:rPr>
-          <w:b/>
-          <w:bCs/>
-          <w:color w:val="C00000"/>
-          <w:sz w:val="20"/>
-          <w:szCs w:val="20"/>
-          <w:lang w:val="en-US"/>
-        </w:rPr>
-        <w:br/>
-        <w:t>Zatim se generiše Code.load(Designator.obj).</w:t>
-      </w:r>
-      <w:r>
-        <w:rPr>
-          <w:b/>
-          <w:bCs/>
-          <w:color w:val="C00000"/>
-          <w:sz w:val="20"/>
-          <w:szCs w:val="20"/>
-          <w:lang w:val="en-US"/>
-        </w:rPr>
-        <w:br/>
-        <w:t>Zatim se generiše const1 i sub.</w:t>
-      </w:r>
-      <w:r>
-        <w:rPr>
-          <w:b/>
-          <w:bCs/>
-          <w:color w:val="C00000"/>
-          <w:sz w:val="20"/>
-          <w:szCs w:val="20"/>
-          <w:lang w:val="en-US"/>
-        </w:rPr>
-        <w:br/>
-        <w:t>Na kraju Code.store(Designator.obj).</w:t>
-      </w:r>
-    </w:p>
-    <w:p>
-      <w:pPr>
-        <w:spacing w:line="240" w:lineRule="auto"/>
-        <w:rPr>
-          <w:b/>
-          <w:bCs/>
-          <w:sz w:val="20"/>
-          <w:szCs w:val="20"/>
-          <w:lang w:val="en-US"/>
-        </w:rPr>
-      </w:pPr>
-      <w:r>
-        <w:rPr>
-          <w:b/>
-          <w:bCs/>
-          <w:sz w:val="20"/>
-          <w:szCs w:val="20"/>
-          <w:lang w:val="en-US"/>
-        </w:rPr>
-        <w:tab/>
-      </w:r>
-      <w:r>
-        <w:rPr>
-          <w:b/>
-          <w:bCs/>
-          <w:sz w:val="20"/>
-          <w:szCs w:val="20"/>
-          <w:lang w:val="en-US"/>
-        </w:rPr>
-        <w:tab/>
-      </w:r>
-      <w:r>
-        <w:rPr>
-          <w:b/>
-          <w:bCs/>
-          <w:sz w:val="20"/>
-          <w:szCs w:val="20"/>
-          <w:lang w:val="en-US"/>
-        </w:rPr>
-        <w:tab/>
-        <w:t xml:space="preserve">| </w:t>
-      </w:r>
-      <w:r>
-        <w:rPr>
-          <w:b/>
-          <w:bCs/>
-          <w:sz w:val="20"/>
-          <w:szCs w:val="20"/>
-          <w:lang w:val="en-US"/>
-        </w:rPr>
-        <w:t xml:space="preserve"> [ DesignatorComma * Designator] = Designator</w:t>
+        </w:rPr>
+      </w:pPr>
+      <w:r>
+        <w:rPr>
+          <w:b/>
+          <w:bCs/>
+          <w:color w:val="C00000"/>
+          <w:sz w:val="20"/>
+          <w:szCs w:val="20"/>
+        </w:rPr>
+        <w:t>U generisanom kodu koriste se privremen promenljive iza alociranog steka (u ovom slučaju bezbedno jer nema poziva funkcija), i to:</w:t>
+      </w:r>
+      <w:r>
+        <w:rPr>
+          <w:b/>
+          <w:bCs/>
+          <w:color w:val="C00000"/>
+          <w:sz w:val="20"/>
+          <w:szCs w:val="20"/>
+        </w:rPr>
+        <w:br/>
+        <w:t>pstackTop -&gt; referenca na niz sa desne strane</w:t>
+      </w:r>
+      <w:r>
+        <w:rPr>
+          <w:b/>
+          <w:bCs/>
+          <w:color w:val="C00000"/>
+          <w:sz w:val="20"/>
+          <w:szCs w:val="20"/>
+        </w:rPr>
+        <w:br/>
+        <w:t>pstackTop+1 -&gt; trenutni indeks niza sa desne strane</w:t>
+      </w:r>
+      <w:r>
+        <w:rPr>
+          <w:b/>
+          <w:bCs/>
+          <w:color w:val="C00000"/>
+          <w:sz w:val="20"/>
+          <w:szCs w:val="20"/>
+        </w:rPr>
+        <w:br/>
+        <w:t>pstackTop+2 -&gt; trenutni indeks niza sa leve strane</w:t>
+      </w:r>
+      <w:r>
+        <w:rPr>
+          <w:b/>
+          <w:bCs/>
+          <w:color w:val="C00000"/>
+          <w:sz w:val="20"/>
+          <w:szCs w:val="20"/>
+        </w:rPr>
+        <w:br/>
       </w:r>
     </w:p>
     <w:p>
@@ -12402,158 +12666,246 @@
         <w:rPr>
           <w:b/>
           <w:bCs/>
-          <w:color w:val="538135" w:themeColor="accent6" w:themeShade="BF"/>
-          <w:sz w:val="20"/>
-          <w:szCs w:val="20"/>
-        </w:rPr>
-      </w:pPr>
-      <w:r>
-        <w:rPr>
-          <w:b/>
-          <w:bCs/>
-          <w:color w:val="538135" w:themeColor="accent6" w:themeShade="BF"/>
-          <w:sz w:val="20"/>
-          <w:szCs w:val="20"/>
-          <w:lang w:val="en-US"/>
-        </w:rPr>
-        <w:br/>
-      </w:r>
-      <w:r>
-        <w:rPr>
-          <w:b/>
-          <w:bCs/>
-          <w:color w:val="538135" w:themeColor="accent6" w:themeShade="BF"/>
-          <w:sz w:val="20"/>
-          <w:szCs w:val="20"/>
-          <w:lang w:val="en-US"/>
-        </w:rPr>
-        <w:t>DesignatorComma sadr</w:t>
-      </w:r>
-      <w:r>
-        <w:rPr>
-          <w:b/>
-          <w:bCs/>
-          <w:color w:val="538135" w:themeColor="accent6" w:themeShade="BF"/>
-          <w:sz w:val="20"/>
-          <w:szCs w:val="20"/>
-        </w:rPr>
-        <w:t>ži kao atribut DesignatorList, listu Obj objekata</w:t>
-      </w:r>
-      <w:r>
-        <w:rPr>
-          <w:b/>
-          <w:bCs/>
-          <w:color w:val="538135" w:themeColor="accent6" w:themeShade="BF"/>
-          <w:sz w:val="20"/>
-          <w:szCs w:val="20"/>
-        </w:rPr>
-        <w:t xml:space="preserve"> koje zovemo elemObj</w:t>
-      </w:r>
-      <w:r>
-        <w:rPr>
-          <w:b/>
-          <w:bCs/>
-          <w:color w:val="538135" w:themeColor="accent6" w:themeShade="BF"/>
-          <w:sz w:val="20"/>
-          <w:szCs w:val="20"/>
-        </w:rPr>
-        <w:t>.</w:t>
-      </w:r>
-      <w:r>
-        <w:rPr>
-          <w:b/>
-          <w:bCs/>
-          <w:color w:val="538135" w:themeColor="accent6" w:themeShade="BF"/>
-          <w:sz w:val="20"/>
-          <w:szCs w:val="20"/>
-        </w:rPr>
-        <w:t xml:space="preserve"> Srednji Designator sadrži kao atribut leftArrObj.</w:t>
-      </w:r>
-      <w:r>
-        <w:rPr>
-          <w:b/>
-          <w:bCs/>
-          <w:color w:val="538135" w:themeColor="accent6" w:themeShade="BF"/>
-          <w:sz w:val="20"/>
-          <w:szCs w:val="20"/>
-        </w:rPr>
+          <w:color w:val="C00000"/>
+          <w:sz w:val="20"/>
+          <w:szCs w:val="20"/>
+        </w:rPr>
+      </w:pPr>
+      <w:r>
+        <w:rPr>
+          <w:b/>
+          <w:bCs/>
+          <w:color w:val="C00000"/>
+          <w:sz w:val="20"/>
+          <w:szCs w:val="20"/>
+        </w:rPr>
+        <w:t>Pri generisanju koda, računa se broj elemenata DesignatorComma niza kao varCount, i u generisanom kodu taj broj se koristi kao konstanta.</w:t>
+      </w:r>
+      <w:r>
+        <w:rPr>
+          <w:b/>
+          <w:bCs/>
+          <w:color w:val="C00000"/>
+          <w:sz w:val="20"/>
+          <w:szCs w:val="20"/>
+        </w:rPr>
+        <w:br/>
+        <w:t>Na početku generisanj</w:t>
+      </w:r>
+      <w:r>
+        <w:rPr>
+          <w:b/>
+          <w:bCs/>
+          <w:color w:val="C00000"/>
+          <w:sz w:val="20"/>
+          <w:szCs w:val="20"/>
+        </w:rPr>
+        <w:t>a</w:t>
+      </w:r>
+      <w:r>
+        <w:rPr>
+          <w:b/>
+          <w:bCs/>
+          <w:color w:val="C00000"/>
+          <w:sz w:val="20"/>
+          <w:szCs w:val="20"/>
+        </w:rPr>
+        <w:t xml:space="preserve"> adrese svih Designator objekata su naslagane na steku s leva na desno.</w:t>
+      </w:r>
+      <w:r>
+        <w:rPr>
+          <w:b/>
+          <w:bCs/>
+          <w:color w:val="C00000"/>
+          <w:sz w:val="20"/>
+          <w:szCs w:val="20"/>
+        </w:rPr>
+        <w:br/>
+      </w:r>
+      <w:r>
+        <w:rPr>
+          <w:b/>
+          <w:bCs/>
+          <w:color w:val="C00000"/>
+          <w:sz w:val="20"/>
+          <w:szCs w:val="20"/>
+        </w:rPr>
+        <w:br/>
+        <w:t>Code.load(rightArrObj)</w:t>
+      </w:r>
+      <w:r>
+        <w:rPr>
+          <w:b/>
+          <w:bCs/>
+          <w:color w:val="C00000"/>
+          <w:sz w:val="20"/>
+          <w:szCs w:val="20"/>
+        </w:rPr>
+        <w:br/>
+        <w:t>store pstackTop</w:t>
+      </w:r>
+      <w:r>
+        <w:rPr>
+          <w:b/>
+          <w:bCs/>
+          <w:color w:val="C00000"/>
+          <w:sz w:val="20"/>
+          <w:szCs w:val="20"/>
+        </w:rPr>
+        <w:br/>
+        <w:t>Code.load(leftArrObj)</w:t>
+      </w:r>
+      <w:r>
+        <w:rPr>
+          <w:b/>
+          <w:bCs/>
+          <w:color w:val="C00000"/>
+          <w:sz w:val="20"/>
+          <w:szCs w:val="20"/>
+        </w:rPr>
+        <w:br/>
+        <w:t>dup</w:t>
+      </w:r>
+      <w:r>
+        <w:rPr>
+          <w:b/>
+          <w:bCs/>
+          <w:color w:val="C00000"/>
+          <w:sz w:val="20"/>
+          <w:szCs w:val="20"/>
+        </w:rPr>
+        <w:br/>
+        <w:t xml:space="preserve">arraylength </w:t>
+      </w:r>
+      <w:r>
+        <w:rPr>
+          <w:b/>
+          <w:bCs/>
+          <w:color w:val="C00000"/>
+          <w:sz w:val="20"/>
+          <w:szCs w:val="20"/>
+        </w:rPr>
+        <w:tab/>
+        <w:t>//sada su na esteku referenca na levi niz i njegova dužina</w:t>
+      </w:r>
+      <w:r>
+        <w:rPr>
+          <w:b/>
+          <w:bCs/>
+          <w:color w:val="C00000"/>
+          <w:sz w:val="20"/>
+          <w:szCs w:val="20"/>
+        </w:rPr>
+        <w:br/>
+        <w:t>load pstackTop</w:t>
+      </w:r>
+      <w:r>
+        <w:rPr>
+          <w:b/>
+          <w:bCs/>
+          <w:color w:val="C00000"/>
+          <w:sz w:val="20"/>
+          <w:szCs w:val="20"/>
+        </w:rPr>
+        <w:br/>
+        <w:t>arraylength</w:t>
+      </w:r>
+      <w:r>
+        <w:rPr>
+          <w:b/>
+          <w:bCs/>
+          <w:color w:val="C00000"/>
+          <w:sz w:val="20"/>
+          <w:szCs w:val="20"/>
+        </w:rPr>
+        <w:tab/>
         <w:t xml:space="preserve"> </w:t>
       </w:r>
       <w:r>
         <w:rPr>
           <w:b/>
           <w:bCs/>
-          <w:color w:val="538135" w:themeColor="accent6" w:themeShade="BF"/>
-          <w:sz w:val="20"/>
-          <w:szCs w:val="20"/>
-        </w:rPr>
-        <w:t>Desni Designator sadrži kao atribut rightArrObj.</w:t>
-      </w:r>
-      <w:r>
-        <w:rPr>
-          <w:b/>
-          <w:bCs/>
-          <w:color w:val="538135" w:themeColor="accent6" w:themeShade="BF"/>
-          <w:sz w:val="20"/>
-          <w:szCs w:val="20"/>
-        </w:rPr>
-        <w:br/>
-        <w:t>Mora da važi:</w:t>
-      </w:r>
-      <w:r>
-        <w:rPr>
-          <w:b/>
-          <w:bCs/>
-          <w:color w:val="538135" w:themeColor="accent6" w:themeShade="BF"/>
-          <w:sz w:val="20"/>
-          <w:szCs w:val="20"/>
-        </w:rPr>
-        <w:br/>
-        <w:t>1. kind == Var ili Field ili Elem za sve objekte.</w:t>
-      </w:r>
-      <w:r>
-        <w:rPr>
-          <w:b/>
-          <w:bCs/>
-          <w:color w:val="538135" w:themeColor="accent6" w:themeShade="BF"/>
-          <w:sz w:val="20"/>
-          <w:szCs w:val="20"/>
-        </w:rPr>
-        <w:br/>
-        <w:t xml:space="preserve">2. leftArrObj.type.kind == Array </w:t>
-      </w:r>
-      <w:r>
-        <w:rPr>
-          <w:b/>
-          <w:bCs/>
-          <w:color w:val="538135" w:themeColor="accent6" w:themeShade="BF"/>
-          <w:sz w:val="20"/>
-          <w:szCs w:val="20"/>
-        </w:rPr>
-        <w:br/>
-        <w:t>3. rightArrObj.type.kind == Array</w:t>
-      </w:r>
-      <w:r>
-        <w:rPr>
-          <w:b/>
-          <w:bCs/>
-          <w:color w:val="538135" w:themeColor="accent6" w:themeShade="BF"/>
-          <w:sz w:val="20"/>
-          <w:szCs w:val="20"/>
-        </w:rPr>
-        <w:br/>
-        <w:t>4. rightArrObj.type.elemType je dodeljiv svakom elemObj.type</w:t>
-      </w:r>
-      <w:r>
-        <w:rPr>
-          <w:b/>
-          <w:bCs/>
-          <w:color w:val="538135" w:themeColor="accent6" w:themeShade="BF"/>
-          <w:sz w:val="20"/>
-          <w:szCs w:val="20"/>
-        </w:rPr>
-        <w:br/>
-        <w:t>5. rightArr.Obj.type.elemType je dodeljiv leftArrObj.type.elemType</w:t>
+          <w:color w:val="C00000"/>
+          <w:sz w:val="20"/>
+          <w:szCs w:val="20"/>
+        </w:rPr>
+        <w:br/>
+        <w:t>dup</w:t>
+      </w:r>
+      <w:r>
+        <w:rPr>
+          <w:b/>
+          <w:bCs/>
+          <w:color w:val="C00000"/>
+          <w:sz w:val="20"/>
+          <w:szCs w:val="20"/>
+        </w:rPr>
+        <w:tab/>
+      </w:r>
+      <w:r>
+        <w:rPr>
+          <w:b/>
+          <w:bCs/>
+          <w:color w:val="C00000"/>
+          <w:sz w:val="20"/>
+          <w:szCs w:val="20"/>
+        </w:rPr>
+        <w:tab/>
+        <w:t>//sada su na esteku leftArr, len(left), len(right), len(right)</w:t>
+      </w:r>
+      <w:r>
+        <w:rPr>
+          <w:b/>
+          <w:bCs/>
+          <w:color w:val="C00000"/>
+          <w:sz w:val="20"/>
+          <w:szCs w:val="20"/>
+        </w:rPr>
+        <w:br/>
+        <w:t>const varCount</w:t>
+      </w:r>
+      <w:r>
+        <w:rPr>
+          <w:b/>
+          <w:bCs/>
+          <w:color w:val="C00000"/>
+          <w:sz w:val="20"/>
+          <w:szCs w:val="20"/>
+        </w:rPr>
+        <w:br/>
+        <w:t>jge 5</w:t>
+      </w:r>
+      <w:r>
+        <w:rPr>
+          <w:b/>
+          <w:bCs/>
+          <w:color w:val="C00000"/>
+          <w:sz w:val="20"/>
+          <w:szCs w:val="20"/>
+        </w:rPr>
+        <w:br/>
+        <w:t>trap 0</w:t>
+      </w:r>
+      <w:r>
+        <w:rPr>
+          <w:b/>
+          <w:bCs/>
+          <w:color w:val="C00000"/>
+          <w:sz w:val="20"/>
+          <w:szCs w:val="20"/>
+        </w:rPr>
+        <w:tab/>
+      </w:r>
+      <w:r>
+        <w:rPr>
+          <w:b/>
+          <w:bCs/>
+          <w:color w:val="C00000"/>
+          <w:sz w:val="20"/>
+          <w:szCs w:val="20"/>
+        </w:rPr>
+        <w:tab/>
+        <w:t>//broj designatora sa leve strane je veci od duzine niza sa desne</w:t>
       </w:r>
     </w:p>
     <w:p>
@@ -12576,254 +12928,6 @@
           <w:sz w:val="20"/>
           <w:szCs w:val="20"/>
         </w:rPr>
-        <w:t>U generisanom kodu koriste se privremen promenljive iza alociranog steka (u ovom slučaju bezbedno jer nema poziva funkcija), i to:</w:t>
-      </w:r>
-      <w:r>
-        <w:rPr>
-          <w:b/>
-          <w:bCs/>
-          <w:color w:val="C00000"/>
-          <w:sz w:val="20"/>
-          <w:szCs w:val="20"/>
-        </w:rPr>
-        <w:br/>
-        <w:t>pstackTop -&gt; referenca na niz sa desne strane</w:t>
-      </w:r>
-      <w:r>
-        <w:rPr>
-          <w:b/>
-          <w:bCs/>
-          <w:color w:val="C00000"/>
-          <w:sz w:val="20"/>
-          <w:szCs w:val="20"/>
-        </w:rPr>
-        <w:br/>
-        <w:t>pstackTop+1 -&gt; trenutni indeks niza sa desne strane</w:t>
-      </w:r>
-      <w:r>
-        <w:rPr>
-          <w:b/>
-          <w:bCs/>
-          <w:color w:val="C00000"/>
-          <w:sz w:val="20"/>
-          <w:szCs w:val="20"/>
-        </w:rPr>
-        <w:br/>
-        <w:t>pstackTop+2 -&gt; trenutni indeks niza sa leve strane</w:t>
-      </w:r>
-      <w:r>
-        <w:rPr>
-          <w:b/>
-          <w:bCs/>
-          <w:color w:val="C00000"/>
-          <w:sz w:val="20"/>
-          <w:szCs w:val="20"/>
-        </w:rPr>
-        <w:br/>
-      </w:r>
-    </w:p>
-    <w:p>
-      <w:pPr>
-        <w:spacing w:line="240" w:lineRule="auto"/>
-        <w:ind w:left="1418"/>
-        <w:rPr>
-          <w:b/>
-          <w:bCs/>
-          <w:color w:val="C00000"/>
-          <w:sz w:val="20"/>
-          <w:szCs w:val="20"/>
-        </w:rPr>
-      </w:pPr>
-      <w:r>
-        <w:rPr>
-          <w:b/>
-          <w:bCs/>
-          <w:color w:val="C00000"/>
-          <w:sz w:val="20"/>
-          <w:szCs w:val="20"/>
-        </w:rPr>
-        <w:t>Pri generisanju koda, računa se broj elemenata DesignatorComma niza kao varCount, i u generisanom kodu taj broj se koristi kao konstanta.</w:t>
-      </w:r>
-      <w:r>
-        <w:rPr>
-          <w:b/>
-          <w:bCs/>
-          <w:color w:val="C00000"/>
-          <w:sz w:val="20"/>
-          <w:szCs w:val="20"/>
-        </w:rPr>
-        <w:br/>
-        <w:t>Na početku generisanj</w:t>
-      </w:r>
-      <w:r>
-        <w:rPr>
-          <w:b/>
-          <w:bCs/>
-          <w:color w:val="C00000"/>
-          <w:sz w:val="20"/>
-          <w:szCs w:val="20"/>
-        </w:rPr>
-        <w:t>a</w:t>
-      </w:r>
-      <w:r>
-        <w:rPr>
-          <w:b/>
-          <w:bCs/>
-          <w:color w:val="C00000"/>
-          <w:sz w:val="20"/>
-          <w:szCs w:val="20"/>
-        </w:rPr>
-        <w:t xml:space="preserve"> adrese svih Designator objekata su naslagane na steku s leva na desno.</w:t>
-      </w:r>
-      <w:r>
-        <w:rPr>
-          <w:b/>
-          <w:bCs/>
-          <w:color w:val="C00000"/>
-          <w:sz w:val="20"/>
-          <w:szCs w:val="20"/>
-        </w:rPr>
-        <w:br/>
-      </w:r>
-      <w:r>
-        <w:rPr>
-          <w:b/>
-          <w:bCs/>
-          <w:color w:val="C00000"/>
-          <w:sz w:val="20"/>
-          <w:szCs w:val="20"/>
-        </w:rPr>
-        <w:br/>
-        <w:t>Code.load(rightArrObj)</w:t>
-      </w:r>
-      <w:r>
-        <w:rPr>
-          <w:b/>
-          <w:bCs/>
-          <w:color w:val="C00000"/>
-          <w:sz w:val="20"/>
-          <w:szCs w:val="20"/>
-        </w:rPr>
-        <w:br/>
-        <w:t>store pstackTop</w:t>
-      </w:r>
-      <w:r>
-        <w:rPr>
-          <w:b/>
-          <w:bCs/>
-          <w:color w:val="C00000"/>
-          <w:sz w:val="20"/>
-          <w:szCs w:val="20"/>
-        </w:rPr>
-        <w:br/>
-        <w:t>Code.load(leftArrObj)</w:t>
-      </w:r>
-      <w:r>
-        <w:rPr>
-          <w:b/>
-          <w:bCs/>
-          <w:color w:val="C00000"/>
-          <w:sz w:val="20"/>
-          <w:szCs w:val="20"/>
-        </w:rPr>
-        <w:br/>
-        <w:t>dup</w:t>
-      </w:r>
-      <w:r>
-        <w:rPr>
-          <w:b/>
-          <w:bCs/>
-          <w:color w:val="C00000"/>
-          <w:sz w:val="20"/>
-          <w:szCs w:val="20"/>
-        </w:rPr>
-        <w:br/>
-        <w:t xml:space="preserve">arraylength </w:t>
-      </w:r>
-      <w:r>
-        <w:rPr>
-          <w:b/>
-          <w:bCs/>
-          <w:color w:val="C00000"/>
-          <w:sz w:val="20"/>
-          <w:szCs w:val="20"/>
-        </w:rPr>
-        <w:tab/>
-        <w:t>//sada su na esteku referenca na levi niz i njegova dužina</w:t>
-      </w:r>
-      <w:r>
-        <w:rPr>
-          <w:b/>
-          <w:bCs/>
-          <w:color w:val="C00000"/>
-          <w:sz w:val="20"/>
-          <w:szCs w:val="20"/>
-        </w:rPr>
-        <w:br/>
-        <w:t>load pstackTop</w:t>
-      </w:r>
-      <w:r>
-        <w:rPr>
-          <w:b/>
-          <w:bCs/>
-          <w:color w:val="C00000"/>
-          <w:sz w:val="20"/>
-          <w:szCs w:val="20"/>
-        </w:rPr>
-        <w:br/>
-        <w:t>arraylength</w:t>
-      </w:r>
-      <w:r>
-        <w:rPr>
-          <w:b/>
-          <w:bCs/>
-          <w:color w:val="C00000"/>
-          <w:sz w:val="20"/>
-          <w:szCs w:val="20"/>
-        </w:rPr>
-        <w:tab/>
-        <w:t xml:space="preserve"> </w:t>
-      </w:r>
-      <w:r>
-        <w:rPr>
-          <w:b/>
-          <w:bCs/>
-          <w:color w:val="C00000"/>
-          <w:sz w:val="20"/>
-          <w:szCs w:val="20"/>
-        </w:rPr>
-        <w:br/>
-        <w:t>dup</w:t>
-      </w:r>
-      <w:r>
-        <w:rPr>
-          <w:b/>
-          <w:bCs/>
-          <w:color w:val="C00000"/>
-          <w:sz w:val="20"/>
-          <w:szCs w:val="20"/>
-        </w:rPr>
-        <w:tab/>
-      </w:r>
-      <w:r>
-        <w:rPr>
-          <w:b/>
-          <w:bCs/>
-          <w:color w:val="C00000"/>
-          <w:sz w:val="20"/>
-          <w:szCs w:val="20"/>
-        </w:rPr>
-        <w:tab/>
-        <w:t>//sada su na esteku leftArr, len(left), len(right), len(right)</w:t>
-      </w:r>
-      <w:r>
-        <w:rPr>
-          <w:b/>
-          <w:bCs/>
-          <w:color w:val="C00000"/>
-          <w:sz w:val="20"/>
-          <w:szCs w:val="20"/>
-        </w:rPr>
         <w:br/>
         <w:t>const varCount</w:t>
       </w:r>
@@ -12836,73 +12940,6 @@
           <w:szCs w:val="20"/>
         </w:rPr>
         <w:br/>
-        <w:t>jge 5</w:t>
-      </w:r>
-      <w:r>
-        <w:rPr>
-          <w:b/>
-          <w:bCs/>
-          <w:color w:val="C00000"/>
-          <w:sz w:val="20"/>
-          <w:szCs w:val="20"/>
-        </w:rPr>
-        <w:br/>
-        <w:t>trap 0</w:t>
-      </w:r>
-      <w:r>
-        <w:rPr>
-          <w:b/>
-          <w:bCs/>
-          <w:color w:val="C00000"/>
-          <w:sz w:val="20"/>
-          <w:szCs w:val="20"/>
-        </w:rPr>
-        <w:tab/>
-      </w:r>
-      <w:r>
-        <w:rPr>
-          <w:b/>
-          <w:bCs/>
-          <w:color w:val="C00000"/>
-          <w:sz w:val="20"/>
-          <w:szCs w:val="20"/>
-        </w:rPr>
-        <w:tab/>
-        <w:t>//broj designatora sa leve strane je veci od duzine niza sa desne</w:t>
-      </w:r>
-    </w:p>
-    <w:p>
-      <w:pPr>
-        <w:spacing w:line="240" w:lineRule="auto"/>
-        <w:ind w:left="1418"/>
-        <w:rPr>
-          <w:b/>
-          <w:bCs/>
-          <w:color w:val="C00000"/>
-          <w:sz w:val="20"/>
-          <w:szCs w:val="20"/>
-        </w:rPr>
-      </w:pPr>
-      <w:r>
-        <w:rPr>
-          <w:b/>
-          <w:bCs/>
-          <w:color w:val="C00000"/>
-          <w:sz w:val="20"/>
-          <w:szCs w:val="20"/>
-        </w:rPr>
-        <w:br/>
-        <w:t>const varCount</w:t>
-      </w:r>
-      <w:r>
-        <w:rPr>
-          <w:b/>
-          <w:bCs/>
-          <w:color w:val="C00000"/>
-          <w:sz w:val="20"/>
-          <w:szCs w:val="20"/>
-        </w:rPr>
-        <w:br/>
         <w:t>sub</w:t>
       </w:r>
       <w:r>
@@ -13010,6 +13047,28 @@
           <w:szCs w:val="20"/>
         </w:rPr>
         <w:br/>
+        <w:t>pop</w:t>
+      </w:r>
+      <w:r>
+        <w:rPr>
+          <w:b/>
+          <w:bCs/>
+          <w:color w:val="C00000"/>
+          <w:sz w:val="20"/>
+          <w:szCs w:val="20"/>
+        </w:rPr>
+        <w:br/>
+        <w:t>jmp 6</w:t>
+      </w:r>
+      <w:r>
+        <w:rPr>
+          <w:b/>
+          <w:bCs/>
+          <w:color w:val="C00000"/>
+          <w:sz w:val="20"/>
+          <w:szCs w:val="20"/>
+        </w:rPr>
+        <w:br/>
       </w:r>
       <w:r>
         <w:rPr>
@@ -13020,28 +13079,6 @@
           <w:szCs w:val="20"/>
         </w:rPr>
         <w:lastRenderedPageBreak/>
-        <w:t>pop</w:t>
-      </w:r>
-      <w:r>
-        <w:rPr>
-          <w:b/>
-          <w:bCs/>
-          <w:color w:val="C00000"/>
-          <w:sz w:val="20"/>
-          <w:szCs w:val="20"/>
-        </w:rPr>
-        <w:br/>
-        <w:t>jmp 6</w:t>
-      </w:r>
-      <w:r>
-        <w:rPr>
-          <w:b/>
-          <w:bCs/>
-          <w:color w:val="C00000"/>
-          <w:sz w:val="20"/>
-          <w:szCs w:val="20"/>
-        </w:rPr>
-        <w:br/>
         <w:t>pop</w:t>
       </w:r>
       <w:r>
@@ -13959,85 +13996,85 @@
           <w:szCs w:val="20"/>
           <w:lang w:val="en-US"/>
         </w:rPr>
+        <w:tab/>
+      </w:r>
+      <w:r>
+        <w:rPr>
+          <w:b/>
+          <w:bCs/>
+          <w:color w:val="C00000"/>
+          <w:sz w:val="20"/>
+          <w:szCs w:val="20"/>
+          <w:lang w:val="en-US"/>
+        </w:rPr>
+        <w:tab/>
+      </w:r>
+      <w:r>
+        <w:rPr>
+          <w:b/>
+          <w:bCs/>
+          <w:color w:val="C00000"/>
+          <w:sz w:val="20"/>
+          <w:szCs w:val="20"/>
+          <w:lang w:val="en-US"/>
+        </w:rPr>
+        <w:t>jne 7</w:t>
+      </w:r>
+      <w:r>
+        <w:rPr>
+          <w:b/>
+          <w:bCs/>
+          <w:color w:val="C00000"/>
+          <w:sz w:val="20"/>
+          <w:szCs w:val="20"/>
+          <w:lang w:val="en-US"/>
+        </w:rPr>
+        <w:br/>
+      </w:r>
+      <w:r>
+        <w:rPr>
+          <w:b/>
+          <w:bCs/>
+          <w:color w:val="C00000"/>
+          <w:sz w:val="20"/>
+          <w:szCs w:val="20"/>
+          <w:lang w:val="en-US"/>
+        </w:rPr>
+        <w:tab/>
+      </w:r>
+      <w:r>
+        <w:rPr>
+          <w:b/>
+          <w:bCs/>
+          <w:color w:val="C00000"/>
+          <w:sz w:val="20"/>
+          <w:szCs w:val="20"/>
+          <w:lang w:val="en-US"/>
+        </w:rPr>
+        <w:tab/>
+        <w:t>const_0</w:t>
+      </w:r>
+      <w:r>
+        <w:rPr>
+          <w:b/>
+          <w:bCs/>
+          <w:color w:val="C00000"/>
+          <w:sz w:val="20"/>
+          <w:szCs w:val="20"/>
+          <w:lang w:val="en-US"/>
+        </w:rPr>
+        <w:br/>
+      </w:r>
+      <w:r>
+        <w:rPr>
+          <w:b/>
+          <w:bCs/>
+          <w:color w:val="C00000"/>
+          <w:sz w:val="20"/>
+          <w:szCs w:val="20"/>
+          <w:lang w:val="en-US"/>
+        </w:rPr>
         <w:lastRenderedPageBreak/>
-        <w:tab/>
-      </w:r>
-      <w:r>
-        <w:rPr>
-          <w:b/>
-          <w:bCs/>
-          <w:color w:val="C00000"/>
-          <w:sz w:val="20"/>
-          <w:szCs w:val="20"/>
-          <w:lang w:val="en-US"/>
-        </w:rPr>
-        <w:tab/>
-      </w:r>
-      <w:r>
-        <w:rPr>
-          <w:b/>
-          <w:bCs/>
-          <w:color w:val="C00000"/>
-          <w:sz w:val="20"/>
-          <w:szCs w:val="20"/>
-          <w:lang w:val="en-US"/>
-        </w:rPr>
-        <w:t>jne 7</w:t>
-      </w:r>
-      <w:r>
-        <w:rPr>
-          <w:b/>
-          <w:bCs/>
-          <w:color w:val="C00000"/>
-          <w:sz w:val="20"/>
-          <w:szCs w:val="20"/>
-          <w:lang w:val="en-US"/>
-        </w:rPr>
-        <w:br/>
-      </w:r>
-      <w:r>
-        <w:rPr>
-          <w:b/>
-          <w:bCs/>
-          <w:color w:val="C00000"/>
-          <w:sz w:val="20"/>
-          <w:szCs w:val="20"/>
-          <w:lang w:val="en-US"/>
-        </w:rPr>
-        <w:tab/>
-      </w:r>
-      <w:r>
-        <w:rPr>
-          <w:b/>
-          <w:bCs/>
-          <w:color w:val="C00000"/>
-          <w:sz w:val="20"/>
-          <w:szCs w:val="20"/>
-          <w:lang w:val="en-US"/>
-        </w:rPr>
-        <w:tab/>
-        <w:t>const_0</w:t>
-      </w:r>
-      <w:r>
-        <w:rPr>
-          <w:b/>
-          <w:bCs/>
-          <w:color w:val="C00000"/>
-          <w:sz w:val="20"/>
-          <w:szCs w:val="20"/>
-          <w:lang w:val="en-US"/>
-        </w:rPr>
-        <w:br/>
-      </w:r>
-      <w:r>
-        <w:rPr>
-          <w:b/>
-          <w:bCs/>
-          <w:color w:val="C00000"/>
-          <w:sz w:val="20"/>
-          <w:szCs w:val="20"/>
-          <w:lang w:val="en-US"/>
-        </w:rPr>
         <w:tab/>
       </w:r>
       <w:r>
@@ -15211,32 +15248,32 @@
           <w:szCs w:val="20"/>
           <w:lang w:val="en-US"/>
         </w:rPr>
+        <w:t>U Factor.struct upisuje se charTyp.</w:t>
+      </w:r>
+    </w:p>
+    <w:p>
+      <w:pPr>
+        <w:spacing w:line="240" w:lineRule="auto"/>
+        <w:ind w:left="1418"/>
+        <w:rPr>
+          <w:b/>
+          <w:bCs/>
+          <w:color w:val="C00000"/>
+          <w:sz w:val="20"/>
+          <w:szCs w:val="20"/>
+          <w:lang w:val="en-US"/>
+        </w:rPr>
+      </w:pPr>
+      <w:r>
+        <w:rPr>
+          <w:b/>
+          <w:bCs/>
+          <w:color w:val="C00000"/>
+          <w:sz w:val="20"/>
+          <w:szCs w:val="20"/>
+          <w:lang w:val="en-US"/>
+        </w:rPr>
         <w:lastRenderedPageBreak/>
-        <w:t>U Factor.struct upisuje se charTyp.</w:t>
-      </w:r>
-    </w:p>
-    <w:p>
-      <w:pPr>
-        <w:spacing w:line="240" w:lineRule="auto"/>
-        <w:ind w:left="1418"/>
-        <w:rPr>
-          <w:b/>
-          <w:bCs/>
-          <w:color w:val="C00000"/>
-          <w:sz w:val="20"/>
-          <w:szCs w:val="20"/>
-          <w:lang w:val="en-US"/>
-        </w:rPr>
-      </w:pPr>
-      <w:r>
-        <w:rPr>
-          <w:b/>
-          <w:bCs/>
-          <w:color w:val="C00000"/>
-          <w:sz w:val="20"/>
-          <w:szCs w:val="20"/>
-          <w:lang w:val="en-US"/>
-        </w:rPr>
         <w:t>Generiše se Code.loadConst(char)</w:t>
       </w:r>
       <w:r>
@@ -16131,7 +16168,6 @@
           <w:szCs w:val="20"/>
           <w:lang w:val="en-US"/>
         </w:rPr>
-        <w:lastRenderedPageBreak/>
         <w:pict w14:anchorId="123CBAB0">
           <v:rect id="_x0000_i1038" style="width:0;height:1.5pt" o:hralign="center" o:hrstd="t" o:hr="t" fillcolor="#a0a0a0" stroked="f"/>
         </w:pict>
@@ -16157,6 +16193,7 @@
           <w:szCs w:val="20"/>
           <w:lang w:val="en-US"/>
         </w:rPr>
+        <w:lastRenderedPageBreak/>
         <w:t xml:space="preserve">Assignop = </w:t>
       </w:r>
       <w:r>

</xml_diff>

<commit_message>
Condition expressions are now calculated lazily.
</commit_message>
<xml_diff>
--- a/MJProjekat.docx
+++ b/MJProjekat.docx
@@ -13519,89 +13519,46 @@
     <w:p>
       <w:pPr>
         <w:spacing w:line="240" w:lineRule="auto"/>
-        <w:rPr>
-          <w:b/>
-          <w:bCs/>
-          <w:color w:val="C00000"/>
-          <w:sz w:val="20"/>
-          <w:szCs w:val="20"/>
-          <w:lang w:val="en-US"/>
-        </w:rPr>
-      </w:pPr>
-      <w:r>
-        <w:rPr>
-          <w:b/>
-          <w:bCs/>
-          <w:sz w:val="20"/>
-          <w:szCs w:val="20"/>
-          <w:lang w:val="en-US"/>
-        </w:rPr>
-        <w:tab/>
-      </w:r>
-      <w:r>
-        <w:rPr>
-          <w:b/>
-          <w:bCs/>
-          <w:sz w:val="20"/>
-          <w:szCs w:val="20"/>
-          <w:lang w:val="en-US"/>
-        </w:rPr>
-        <w:tab/>
-      </w:r>
-      <w:r>
-        <w:rPr>
-          <w:b/>
-          <w:bCs/>
-          <w:color w:val="C00000"/>
-          <w:sz w:val="20"/>
-          <w:szCs w:val="20"/>
-          <w:lang w:val="en-US"/>
-        </w:rPr>
-        <w:t>Generiše se:</w:t>
-      </w:r>
-      <w:r>
-        <w:rPr>
-          <w:b/>
-          <w:bCs/>
-          <w:color w:val="C00000"/>
-          <w:sz w:val="20"/>
-          <w:szCs w:val="20"/>
-          <w:lang w:val="en-US"/>
-        </w:rPr>
-        <w:br/>
-      </w:r>
-      <w:r>
-        <w:rPr>
-          <w:b/>
-          <w:bCs/>
-          <w:color w:val="C00000"/>
-          <w:sz w:val="20"/>
-          <w:szCs w:val="20"/>
-          <w:lang w:val="en-US"/>
-        </w:rPr>
-        <w:tab/>
-      </w:r>
-      <w:r>
-        <w:rPr>
-          <w:b/>
-          <w:bCs/>
-          <w:color w:val="C00000"/>
-          <w:sz w:val="20"/>
-          <w:szCs w:val="20"/>
-          <w:lang w:val="en-US"/>
-        </w:rPr>
-        <w:tab/>
-      </w:r>
-      <w:r>
-        <w:rPr>
-          <w:b/>
-          <w:bCs/>
-          <w:color w:val="C00000"/>
-          <w:sz w:val="20"/>
-          <w:szCs w:val="20"/>
-          <w:lang w:val="en-US"/>
-        </w:rPr>
-        <w:tab/>
+        <w:ind w:left="1418"/>
+        <w:rPr>
+          <w:b/>
+          <w:bCs/>
+          <w:color w:val="C00000"/>
+          <w:sz w:val="20"/>
+          <w:szCs w:val="20"/>
+          <w:lang w:val="en-US"/>
+        </w:rPr>
+      </w:pPr>
+      <w:r>
+        <w:rPr>
+          <w:b/>
+          <w:bCs/>
+          <w:sz w:val="20"/>
+          <w:szCs w:val="20"/>
+          <w:lang w:val="en-US"/>
+        </w:rPr>
+        <w:tab/>
+      </w:r>
+      <w:r>
+        <w:rPr>
+          <w:b/>
+          <w:bCs/>
+          <w:color w:val="C00000"/>
+          <w:sz w:val="20"/>
+          <w:szCs w:val="20"/>
+          <w:lang w:val="en-US"/>
+        </w:rPr>
+        <w:t xml:space="preserve">Generiše se </w:t>
+      </w:r>
+      <w:r>
+        <w:rPr>
+          <w:b/>
+          <w:bCs/>
+          <w:color w:val="C00000"/>
+          <w:sz w:val="20"/>
+          <w:szCs w:val="20"/>
+          <w:lang w:val="en-US"/>
+        </w:rPr>
         <w:t>add</w:t>
       </w:r>
       <w:r>
@@ -13613,40 +13570,446 @@
           <w:szCs w:val="20"/>
           <w:lang w:val="en-US"/>
         </w:rPr>
-        <w:br/>
-      </w:r>
-      <w:r>
-        <w:rPr>
-          <w:b/>
-          <w:bCs/>
-          <w:color w:val="C00000"/>
-          <w:sz w:val="20"/>
-          <w:szCs w:val="20"/>
-          <w:lang w:val="en-US"/>
-        </w:rPr>
-        <w:tab/>
-      </w:r>
-      <w:r>
-        <w:rPr>
-          <w:b/>
-          <w:bCs/>
-          <w:color w:val="C00000"/>
-          <w:sz w:val="20"/>
-          <w:szCs w:val="20"/>
-          <w:lang w:val="en-US"/>
-        </w:rPr>
-        <w:tab/>
-      </w:r>
-      <w:r>
-        <w:rPr>
-          <w:b/>
-          <w:bCs/>
-          <w:color w:val="C00000"/>
-          <w:sz w:val="20"/>
-          <w:szCs w:val="20"/>
-          <w:lang w:val="en-US"/>
-        </w:rPr>
-        <w:tab/>
+        <w:t>.</w:t>
+      </w:r>
+    </w:p>
+    <w:p>
+      <w:pPr>
+        <w:spacing w:line="240" w:lineRule="auto"/>
+        <w:ind w:left="1418"/>
+        <w:rPr>
+          <w:b/>
+          <w:bCs/>
+          <w:color w:val="C00000"/>
+          <w:sz w:val="20"/>
+          <w:szCs w:val="20"/>
+          <w:lang w:val="en-US"/>
+        </w:rPr>
+      </w:pPr>
+      <w:r>
+        <w:rPr>
+          <w:b/>
+          <w:bCs/>
+          <w:color w:val="C00000"/>
+          <w:sz w:val="20"/>
+          <w:szCs w:val="20"/>
+          <w:lang w:val="en-US"/>
+        </w:rPr>
+        <w:t>Skok na adresi koja je zapamćena u Conditon, prepravlja se tako da skače na tekuću adresu.</w:t>
+      </w:r>
+    </w:p>
+    <w:p>
+      <w:pPr>
+        <w:spacing w:line="240" w:lineRule="auto"/>
+        <w:ind w:left="2127" w:hanging="709"/>
+        <w:rPr>
+          <w:b/>
+          <w:bCs/>
+          <w:color w:val="C00000"/>
+          <w:sz w:val="20"/>
+          <w:szCs w:val="20"/>
+          <w:lang w:val="en-US"/>
+        </w:rPr>
+      </w:pPr>
+      <w:r>
+        <w:rPr>
+          <w:b/>
+          <w:bCs/>
+          <w:color w:val="C00000"/>
+          <w:sz w:val="20"/>
+          <w:szCs w:val="20"/>
+          <w:lang w:val="en-US"/>
+        </w:rPr>
+        <w:t>Proverava se da li je roditeljski čvor ConditionTermAnd. Ako jeste, generiše se:</w:t>
+      </w:r>
+      <w:r>
+        <w:rPr>
+          <w:b/>
+          <w:bCs/>
+          <w:color w:val="C00000"/>
+          <w:sz w:val="20"/>
+          <w:szCs w:val="20"/>
+          <w:lang w:val="en-US"/>
+        </w:rPr>
+        <w:br/>
+        <w:t>dup</w:t>
+      </w:r>
+      <w:r>
+        <w:rPr>
+          <w:b/>
+          <w:bCs/>
+          <w:color w:val="C00000"/>
+          <w:sz w:val="20"/>
+          <w:szCs w:val="20"/>
+          <w:lang w:val="en-US"/>
+        </w:rPr>
+        <w:br/>
+        <w:t>const_</w:t>
+      </w:r>
+      <w:r>
+        <w:rPr>
+          <w:b/>
+          <w:bCs/>
+          <w:color w:val="C00000"/>
+          <w:sz w:val="20"/>
+          <w:szCs w:val="20"/>
+          <w:lang w:val="en-US"/>
+        </w:rPr>
+        <w:t>1</w:t>
+      </w:r>
+      <w:r>
+        <w:rPr>
+          <w:b/>
+          <w:bCs/>
+          <w:color w:val="C00000"/>
+          <w:sz w:val="20"/>
+          <w:szCs w:val="20"/>
+          <w:lang w:val="en-US"/>
+        </w:rPr>
+        <w:br/>
+        <w:t>jeq x</w:t>
+      </w:r>
+    </w:p>
+    <w:p>
+      <w:pPr>
+        <w:spacing w:line="240" w:lineRule="auto"/>
+        <w:ind w:left="1418"/>
+        <w:rPr>
+          <w:b/>
+          <w:bCs/>
+          <w:color w:val="C00000"/>
+          <w:sz w:val="20"/>
+          <w:szCs w:val="20"/>
+          <w:lang w:val="en-US"/>
+        </w:rPr>
+      </w:pPr>
+      <w:r>
+        <w:rPr>
+          <w:b/>
+          <w:bCs/>
+          <w:color w:val="C00000"/>
+          <w:sz w:val="20"/>
+          <w:szCs w:val="20"/>
+          <w:lang w:val="en-US"/>
+        </w:rPr>
+        <w:t>Adresa x se popunjava naknadno u roditeljskom čvoru, a adresa instrukcije jeq se pamti u atributu ovog čvora.</w:t>
+      </w:r>
+    </w:p>
+    <w:p>
+      <w:pPr>
+        <w:spacing w:line="240" w:lineRule="auto"/>
+        <w:rPr>
+          <w:b/>
+          <w:bCs/>
+          <w:color w:val="C00000"/>
+          <w:sz w:val="20"/>
+          <w:szCs w:val="20"/>
+          <w:lang w:val="en-US"/>
+        </w:rPr>
+      </w:pPr>
+    </w:p>
+    <w:p>
+      <w:pPr>
+        <w:spacing w:line="240" w:lineRule="auto"/>
+        <w:rPr>
+          <w:b/>
+          <w:bCs/>
+          <w:sz w:val="20"/>
+          <w:szCs w:val="20"/>
+          <w:lang w:val="en-US"/>
+        </w:rPr>
+      </w:pPr>
+      <w:r>
+        <w:rPr>
+          <w:b/>
+          <w:bCs/>
+          <w:sz w:val="20"/>
+          <w:szCs w:val="20"/>
+          <w:lang w:val="en-US"/>
+        </w:rPr>
+        <w:t>Condition = ConditionTerm</w:t>
+      </w:r>
+    </w:p>
+    <w:p>
+      <w:pPr>
+        <w:spacing w:line="240" w:lineRule="auto"/>
+        <w:ind w:left="2127" w:hanging="709"/>
+        <w:rPr>
+          <w:b/>
+          <w:bCs/>
+          <w:color w:val="C00000"/>
+          <w:sz w:val="20"/>
+          <w:szCs w:val="20"/>
+          <w:lang w:val="en-US"/>
+        </w:rPr>
+      </w:pPr>
+      <w:r>
+        <w:rPr>
+          <w:b/>
+          <w:bCs/>
+          <w:color w:val="C00000"/>
+          <w:sz w:val="20"/>
+          <w:szCs w:val="20"/>
+          <w:lang w:val="en-US"/>
+        </w:rPr>
+        <w:t>Proverava se da li je roditeljski čvor Condition</w:t>
+      </w:r>
+      <w:r>
+        <w:rPr>
+          <w:b/>
+          <w:bCs/>
+          <w:color w:val="C00000"/>
+          <w:sz w:val="20"/>
+          <w:szCs w:val="20"/>
+          <w:lang w:val="en-US"/>
+        </w:rPr>
+        <w:t>Or</w:t>
+      </w:r>
+      <w:r>
+        <w:rPr>
+          <w:b/>
+          <w:bCs/>
+          <w:color w:val="C00000"/>
+          <w:sz w:val="20"/>
+          <w:szCs w:val="20"/>
+          <w:lang w:val="en-US"/>
+        </w:rPr>
+        <w:t>. Ako jeste, generiše se:</w:t>
+      </w:r>
+      <w:r>
+        <w:rPr>
+          <w:b/>
+          <w:bCs/>
+          <w:color w:val="C00000"/>
+          <w:sz w:val="20"/>
+          <w:szCs w:val="20"/>
+          <w:lang w:val="en-US"/>
+        </w:rPr>
+        <w:br/>
+        <w:t>dup</w:t>
+      </w:r>
+      <w:r>
+        <w:rPr>
+          <w:b/>
+          <w:bCs/>
+          <w:color w:val="C00000"/>
+          <w:sz w:val="20"/>
+          <w:szCs w:val="20"/>
+          <w:lang w:val="en-US"/>
+        </w:rPr>
+        <w:br/>
+      </w:r>
+      <w:r>
+        <w:rPr>
+          <w:b/>
+          <w:bCs/>
+          <w:color w:val="C00000"/>
+          <w:sz w:val="20"/>
+          <w:szCs w:val="20"/>
+          <w:lang w:val="en-US"/>
+        </w:rPr>
+        <w:lastRenderedPageBreak/>
+        <w:t>const_</w:t>
+      </w:r>
+      <w:r>
+        <w:rPr>
+          <w:b/>
+          <w:bCs/>
+          <w:color w:val="C00000"/>
+          <w:sz w:val="20"/>
+          <w:szCs w:val="20"/>
+          <w:lang w:val="en-US"/>
+        </w:rPr>
+        <w:t>1</w:t>
+      </w:r>
+      <w:r>
+        <w:rPr>
+          <w:b/>
+          <w:bCs/>
+          <w:color w:val="C00000"/>
+          <w:sz w:val="20"/>
+          <w:szCs w:val="20"/>
+          <w:lang w:val="en-US"/>
+        </w:rPr>
+        <w:br/>
+        <w:t>jeq x</w:t>
+      </w:r>
+    </w:p>
+    <w:p>
+      <w:pPr>
+        <w:spacing w:line="240" w:lineRule="auto"/>
+        <w:ind w:left="1418" w:firstLine="22"/>
+        <w:rPr>
+          <w:b/>
+          <w:bCs/>
+          <w:sz w:val="20"/>
+          <w:szCs w:val="20"/>
+          <w:lang w:val="en-US"/>
+        </w:rPr>
+      </w:pPr>
+      <w:r>
+        <w:rPr>
+          <w:b/>
+          <w:bCs/>
+          <w:color w:val="C00000"/>
+          <w:sz w:val="20"/>
+          <w:szCs w:val="20"/>
+          <w:lang w:val="en-US"/>
+        </w:rPr>
+        <w:t>Adresa x se popunjava naknadno u roditeljskom čvoru, a adresa instrukcije jeq se pamti u atributu ovog čvora.</w:t>
+      </w:r>
+      <w:r>
+        <w:rPr>
+          <w:b/>
+          <w:bCs/>
+          <w:color w:val="C00000"/>
+          <w:sz w:val="20"/>
+          <w:szCs w:val="20"/>
+          <w:lang w:val="en-US"/>
+        </w:rPr>
+        <w:br/>
+      </w:r>
+    </w:p>
+    <w:p>
+      <w:pPr>
+        <w:spacing w:line="240" w:lineRule="auto"/>
+        <w:rPr>
+          <w:b/>
+          <w:bCs/>
+          <w:sz w:val="20"/>
+          <w:szCs w:val="20"/>
+          <w:lang w:val="en-US"/>
+        </w:rPr>
+      </w:pPr>
+      <w:r>
+        <w:rPr>
+          <w:b/>
+          <w:bCs/>
+          <w:sz w:val="20"/>
+          <w:szCs w:val="20"/>
+          <w:lang w:val="en-US"/>
+        </w:rPr>
+        <w:t>ConditionTerm = ConditionTerm &amp;&amp; ConditionFactor</w:t>
+      </w:r>
+    </w:p>
+    <w:p>
+      <w:pPr>
+        <w:spacing w:line="240" w:lineRule="auto"/>
+        <w:ind w:left="1418"/>
+        <w:rPr>
+          <w:b/>
+          <w:bCs/>
+          <w:color w:val="C00000"/>
+          <w:sz w:val="20"/>
+          <w:szCs w:val="20"/>
+          <w:lang w:val="en-US"/>
+        </w:rPr>
+      </w:pPr>
+      <w:r>
+        <w:rPr>
+          <w:b/>
+          <w:bCs/>
+          <w:color w:val="C00000"/>
+          <w:sz w:val="20"/>
+          <w:szCs w:val="20"/>
+          <w:lang w:val="en-US"/>
+        </w:rPr>
+        <w:t>Generiše se</w:t>
+      </w:r>
+      <w:r>
+        <w:rPr>
+          <w:b/>
+          <w:bCs/>
+          <w:color w:val="C00000"/>
+          <w:sz w:val="20"/>
+          <w:szCs w:val="20"/>
+          <w:lang w:val="en-US"/>
+        </w:rPr>
+        <w:t xml:space="preserve"> mul.</w:t>
+      </w:r>
+    </w:p>
+    <w:p>
+      <w:pPr>
+        <w:spacing w:line="240" w:lineRule="auto"/>
+        <w:ind w:left="1418"/>
+        <w:rPr>
+          <w:b/>
+          <w:bCs/>
+          <w:color w:val="C00000"/>
+          <w:sz w:val="20"/>
+          <w:szCs w:val="20"/>
+          <w:lang w:val="en-US"/>
+        </w:rPr>
+      </w:pPr>
+      <w:r>
+        <w:rPr>
+          <w:b/>
+          <w:bCs/>
+          <w:color w:val="C00000"/>
+          <w:sz w:val="20"/>
+          <w:szCs w:val="20"/>
+          <w:lang w:val="en-US"/>
+        </w:rPr>
+        <w:t xml:space="preserve">Skok na adresi koja je zapamćena u ConditonTerm, prepravlja se tako da skače na </w:t>
+      </w:r>
+      <w:r>
+        <w:rPr>
+          <w:b/>
+          <w:bCs/>
+          <w:color w:val="C00000"/>
+          <w:sz w:val="20"/>
+          <w:szCs w:val="20"/>
+          <w:lang w:val="en-US"/>
+        </w:rPr>
+        <w:t>tekuću adresu.</w:t>
+      </w:r>
+    </w:p>
+    <w:p>
+      <w:pPr>
+        <w:spacing w:line="240" w:lineRule="auto"/>
+        <w:ind w:left="2127" w:hanging="709"/>
+        <w:rPr>
+          <w:b/>
+          <w:bCs/>
+          <w:color w:val="C00000"/>
+          <w:sz w:val="20"/>
+          <w:szCs w:val="20"/>
+          <w:lang w:val="en-US"/>
+        </w:rPr>
+      </w:pPr>
+      <w:r>
+        <w:rPr>
+          <w:b/>
+          <w:bCs/>
+          <w:color w:val="C00000"/>
+          <w:sz w:val="20"/>
+          <w:szCs w:val="20"/>
+          <w:lang w:val="en-US"/>
+        </w:rPr>
+        <w:t>Proverava se da li je roditeljski čvor ConditionTermAnd. Ako jeste, generiše se:</w:t>
+      </w:r>
+      <w:r>
+        <w:rPr>
+          <w:b/>
+          <w:bCs/>
+          <w:color w:val="C00000"/>
+          <w:sz w:val="20"/>
+          <w:szCs w:val="20"/>
+          <w:lang w:val="en-US"/>
+        </w:rPr>
+        <w:br/>
+        <w:t>dup</w:t>
+      </w:r>
+      <w:r>
+        <w:rPr>
+          <w:b/>
+          <w:bCs/>
+          <w:color w:val="C00000"/>
+          <w:sz w:val="20"/>
+          <w:szCs w:val="20"/>
+          <w:lang w:val="en-US"/>
+        </w:rPr>
+        <w:br/>
         <w:t>const_0</w:t>
       </w:r>
       <w:r>
@@ -13659,94 +14022,103 @@
           <w:lang w:val="en-US"/>
         </w:rPr>
         <w:br/>
-      </w:r>
-      <w:r>
-        <w:rPr>
-          <w:b/>
-          <w:bCs/>
-          <w:color w:val="C00000"/>
-          <w:sz w:val="20"/>
-          <w:szCs w:val="20"/>
-          <w:lang w:val="en-US"/>
-        </w:rPr>
-        <w:tab/>
-      </w:r>
-      <w:r>
-        <w:rPr>
-          <w:b/>
-          <w:bCs/>
-          <w:color w:val="C00000"/>
-          <w:sz w:val="20"/>
-          <w:szCs w:val="20"/>
-          <w:lang w:val="en-US"/>
-        </w:rPr>
-        <w:tab/>
-      </w:r>
-      <w:r>
-        <w:rPr>
-          <w:b/>
-          <w:bCs/>
-          <w:color w:val="C00000"/>
-          <w:sz w:val="20"/>
-          <w:szCs w:val="20"/>
-          <w:lang w:val="en-US"/>
-        </w:rPr>
-        <w:tab/>
-      </w:r>
-      <w:r>
-        <w:rPr>
-          <w:b/>
-          <w:bCs/>
-          <w:color w:val="C00000"/>
-          <w:sz w:val="20"/>
-          <w:szCs w:val="20"/>
-          <w:lang w:val="en-US"/>
-        </w:rPr>
-        <w:t>jne 7</w:t>
-      </w:r>
-      <w:r>
-        <w:rPr>
-          <w:b/>
-          <w:bCs/>
-          <w:color w:val="C00000"/>
-          <w:sz w:val="20"/>
-          <w:szCs w:val="20"/>
-          <w:lang w:val="en-US"/>
-        </w:rPr>
-        <w:br/>
-      </w:r>
-      <w:r>
-        <w:rPr>
-          <w:b/>
-          <w:bCs/>
-          <w:color w:val="C00000"/>
-          <w:sz w:val="20"/>
-          <w:szCs w:val="20"/>
-          <w:lang w:val="en-US"/>
-        </w:rPr>
-        <w:tab/>
-      </w:r>
-      <w:r>
-        <w:rPr>
-          <w:b/>
-          <w:bCs/>
-          <w:color w:val="C00000"/>
-          <w:sz w:val="20"/>
-          <w:szCs w:val="20"/>
-          <w:lang w:val="en-US"/>
-        </w:rPr>
-        <w:tab/>
-      </w:r>
-      <w:r>
-        <w:rPr>
-          <w:b/>
-          <w:bCs/>
-          <w:color w:val="C00000"/>
-          <w:sz w:val="20"/>
-          <w:szCs w:val="20"/>
-          <w:lang w:val="en-US"/>
-        </w:rPr>
-        <w:tab/>
+        <w:t>jeq x</w:t>
+      </w:r>
+    </w:p>
+    <w:p>
+      <w:pPr>
+        <w:spacing w:line="240" w:lineRule="auto"/>
+        <w:ind w:left="1418"/>
+        <w:rPr>
+          <w:b/>
+          <w:bCs/>
+          <w:color w:val="C00000"/>
+          <w:sz w:val="20"/>
+          <w:szCs w:val="20"/>
+          <w:lang w:val="en-US"/>
+        </w:rPr>
+      </w:pPr>
+      <w:r>
+        <w:rPr>
+          <w:b/>
+          <w:bCs/>
+          <w:color w:val="C00000"/>
+          <w:sz w:val="20"/>
+          <w:szCs w:val="20"/>
+          <w:lang w:val="en-US"/>
+        </w:rPr>
+        <w:t>Adresa x se popunjava naknadno u roditeljskom čvoru, a adresa instrukcije jeq se pamti u atributu ovog čvora.</w:t>
+      </w:r>
+    </w:p>
+    <w:p>
+      <w:pPr>
+        <w:spacing w:line="240" w:lineRule="auto"/>
+        <w:rPr>
+          <w:b/>
+          <w:bCs/>
+          <w:sz w:val="20"/>
+          <w:szCs w:val="20"/>
+          <w:lang w:val="en-US"/>
+        </w:rPr>
+      </w:pPr>
+      <w:r>
+        <w:rPr>
+          <w:b/>
+          <w:bCs/>
+          <w:sz w:val="20"/>
+          <w:szCs w:val="20"/>
+          <w:lang w:val="en-US"/>
+        </w:rPr>
+        <w:t>ConditionTerm = ConditionFactor</w:t>
+      </w:r>
+    </w:p>
+    <w:p>
+      <w:pPr>
+        <w:spacing w:line="240" w:lineRule="auto"/>
+        <w:ind w:left="2127" w:hanging="709"/>
+        <w:rPr>
+          <w:b/>
+          <w:bCs/>
+          <w:color w:val="C00000"/>
+          <w:sz w:val="20"/>
+          <w:szCs w:val="20"/>
+          <w:lang w:val="en-US"/>
+        </w:rPr>
+      </w:pPr>
+      <w:bookmarkStart w:id="0" w:name="_Hlk156268686"/>
+      <w:r>
+        <w:rPr>
+          <w:b/>
+          <w:bCs/>
+          <w:color w:val="C00000"/>
+          <w:sz w:val="20"/>
+          <w:szCs w:val="20"/>
+          <w:lang w:val="en-US"/>
+        </w:rPr>
+        <w:t>Proverava se da li je roditeljski čvor ConditionTermAnd. Ako jeste, generiše se:</w:t>
+      </w:r>
+      <w:r>
+        <w:rPr>
+          <w:b/>
+          <w:bCs/>
+          <w:color w:val="C00000"/>
+          <w:sz w:val="20"/>
+          <w:szCs w:val="20"/>
+          <w:lang w:val="en-US"/>
+        </w:rPr>
+        <w:br/>
+        <w:t>dup</w:t>
+      </w:r>
+      <w:r>
+        <w:rPr>
+          <w:b/>
+          <w:bCs/>
+          <w:color w:val="C00000"/>
+          <w:sz w:val="20"/>
+          <w:szCs w:val="20"/>
+          <w:lang w:val="en-US"/>
+        </w:rPr>
+        <w:br/>
         <w:t>const_0</w:t>
       </w:r>
       <w:r>
@@ -13759,129 +14131,7 @@
           <w:lang w:val="en-US"/>
         </w:rPr>
         <w:br/>
-      </w:r>
-      <w:r>
-        <w:rPr>
-          <w:b/>
-          <w:bCs/>
-          <w:color w:val="C00000"/>
-          <w:sz w:val="20"/>
-          <w:szCs w:val="20"/>
-          <w:lang w:val="en-US"/>
-        </w:rPr>
-        <w:tab/>
-      </w:r>
-      <w:r>
-        <w:rPr>
-          <w:b/>
-          <w:bCs/>
-          <w:color w:val="C00000"/>
-          <w:sz w:val="20"/>
-          <w:szCs w:val="20"/>
-          <w:lang w:val="en-US"/>
-        </w:rPr>
-        <w:tab/>
-      </w:r>
-      <w:r>
-        <w:rPr>
-          <w:b/>
-          <w:bCs/>
-          <w:color w:val="C00000"/>
-          <w:sz w:val="20"/>
-          <w:szCs w:val="20"/>
-          <w:lang w:val="en-US"/>
-        </w:rPr>
-        <w:tab/>
-        <w:t>jmp 4</w:t>
-      </w:r>
-      <w:r>
-        <w:rPr>
-          <w:b/>
-          <w:bCs/>
-          <w:color w:val="C00000"/>
-          <w:sz w:val="20"/>
-          <w:szCs w:val="20"/>
-          <w:lang w:val="en-US"/>
-        </w:rPr>
-        <w:br/>
-      </w:r>
-      <w:r>
-        <w:rPr>
-          <w:b/>
-          <w:bCs/>
-          <w:color w:val="C00000"/>
-          <w:sz w:val="20"/>
-          <w:szCs w:val="20"/>
-          <w:lang w:val="en-US"/>
-        </w:rPr>
-        <w:tab/>
-      </w:r>
-      <w:r>
-        <w:rPr>
-          <w:b/>
-          <w:bCs/>
-          <w:color w:val="C00000"/>
-          <w:sz w:val="20"/>
-          <w:szCs w:val="20"/>
-          <w:lang w:val="en-US"/>
-        </w:rPr>
-        <w:tab/>
-      </w:r>
-      <w:r>
-        <w:rPr>
-          <w:b/>
-          <w:bCs/>
-          <w:color w:val="C00000"/>
-          <w:sz w:val="20"/>
-          <w:szCs w:val="20"/>
-          <w:lang w:val="en-US"/>
-        </w:rPr>
-        <w:tab/>
-        <w:t>const_1</w:t>
-      </w:r>
-    </w:p>
-    <w:p>
-      <w:pPr>
-        <w:spacing w:line="240" w:lineRule="auto"/>
-        <w:rPr>
-          <w:b/>
-          <w:bCs/>
-          <w:sz w:val="20"/>
-          <w:szCs w:val="20"/>
-          <w:lang w:val="en-US"/>
-        </w:rPr>
-      </w:pPr>
-      <w:r>
-        <w:rPr>
-          <w:b/>
-          <w:bCs/>
-          <w:sz w:val="20"/>
-          <w:szCs w:val="20"/>
-          <w:lang w:val="en-US"/>
-        </w:rPr>
-        <w:t>Condition = ConditionTerm</w:t>
-      </w:r>
-    </w:p>
-    <w:p>
-      <w:pPr>
-        <w:spacing w:line="240" w:lineRule="auto"/>
-        <w:rPr>
-          <w:b/>
-          <w:bCs/>
-          <w:sz w:val="20"/>
-          <w:szCs w:val="20"/>
-          <w:lang w:val="en-US"/>
-        </w:rPr>
-      </w:pPr>
-      <w:r>
-        <w:rPr>
-          <w:b/>
-          <w:bCs/>
-          <w:sz w:val="20"/>
-          <w:szCs w:val="20"/>
-          <w:lang w:val="en-US"/>
-        </w:rPr>
-        <w:t>ConditionTerm = ConditionTerm &amp;&amp; ConditionFactor</w:t>
+        <w:t>jeq x</w:t>
       </w:r>
     </w:p>
     <w:p>
@@ -13906,244 +14156,63 @@
           <w:szCs w:val="20"/>
           <w:lang w:val="en-US"/>
         </w:rPr>
-        <w:t>Generiše se:</w:t>
-      </w:r>
-      <w:r>
-        <w:rPr>
-          <w:b/>
-          <w:bCs/>
-          <w:color w:val="C00000"/>
-          <w:sz w:val="20"/>
-          <w:szCs w:val="20"/>
-          <w:lang w:val="en-US"/>
-        </w:rPr>
-        <w:br/>
-      </w:r>
-      <w:r>
-        <w:rPr>
-          <w:b/>
-          <w:bCs/>
-          <w:color w:val="C00000"/>
-          <w:sz w:val="20"/>
-          <w:szCs w:val="20"/>
-          <w:lang w:val="en-US"/>
-        </w:rPr>
-        <w:tab/>
-      </w:r>
-      <w:r>
-        <w:rPr>
-          <w:b/>
-          <w:bCs/>
-          <w:color w:val="C00000"/>
-          <w:sz w:val="20"/>
-          <w:szCs w:val="20"/>
-          <w:lang w:val="en-US"/>
-        </w:rPr>
-        <w:tab/>
-        <w:t>add</w:t>
-      </w:r>
-      <w:r>
-        <w:rPr>
-          <w:b/>
-          <w:bCs/>
-          <w:color w:val="C00000"/>
-          <w:sz w:val="20"/>
-          <w:szCs w:val="20"/>
-          <w:lang w:val="en-US"/>
-        </w:rPr>
-        <w:br/>
-      </w:r>
-      <w:r>
-        <w:rPr>
-          <w:b/>
-          <w:bCs/>
-          <w:color w:val="C00000"/>
-          <w:sz w:val="20"/>
-          <w:szCs w:val="20"/>
-          <w:lang w:val="en-US"/>
-        </w:rPr>
-        <w:tab/>
-      </w:r>
-      <w:r>
-        <w:rPr>
-          <w:b/>
-          <w:bCs/>
-          <w:color w:val="C00000"/>
-          <w:sz w:val="20"/>
-          <w:szCs w:val="20"/>
-          <w:lang w:val="en-US"/>
-        </w:rPr>
-        <w:tab/>
-        <w:t>const_2</w:t>
-      </w:r>
-      <w:r>
-        <w:rPr>
-          <w:b/>
-          <w:bCs/>
-          <w:color w:val="C00000"/>
-          <w:sz w:val="20"/>
-          <w:szCs w:val="20"/>
-          <w:lang w:val="en-US"/>
-        </w:rPr>
-        <w:br/>
-      </w:r>
-      <w:r>
-        <w:rPr>
-          <w:b/>
-          <w:bCs/>
-          <w:color w:val="C00000"/>
-          <w:sz w:val="20"/>
-          <w:szCs w:val="20"/>
-          <w:lang w:val="en-US"/>
-        </w:rPr>
-        <w:tab/>
-      </w:r>
-      <w:r>
-        <w:rPr>
-          <w:b/>
-          <w:bCs/>
-          <w:color w:val="C00000"/>
-          <w:sz w:val="20"/>
-          <w:szCs w:val="20"/>
-          <w:lang w:val="en-US"/>
-        </w:rPr>
-        <w:tab/>
-      </w:r>
-      <w:r>
-        <w:rPr>
-          <w:b/>
-          <w:bCs/>
-          <w:color w:val="C00000"/>
-          <w:sz w:val="20"/>
-          <w:szCs w:val="20"/>
-          <w:lang w:val="en-US"/>
-        </w:rPr>
-        <w:t>jne 7</w:t>
-      </w:r>
-      <w:r>
-        <w:rPr>
-          <w:b/>
-          <w:bCs/>
-          <w:color w:val="C00000"/>
-          <w:sz w:val="20"/>
-          <w:szCs w:val="20"/>
-          <w:lang w:val="en-US"/>
-        </w:rPr>
-        <w:br/>
-      </w:r>
-      <w:r>
-        <w:rPr>
-          <w:b/>
-          <w:bCs/>
-          <w:color w:val="C00000"/>
-          <w:sz w:val="20"/>
-          <w:szCs w:val="20"/>
-          <w:lang w:val="en-US"/>
-        </w:rPr>
-        <w:tab/>
-      </w:r>
-      <w:r>
-        <w:rPr>
-          <w:b/>
-          <w:bCs/>
-          <w:color w:val="C00000"/>
-          <w:sz w:val="20"/>
-          <w:szCs w:val="20"/>
-          <w:lang w:val="en-US"/>
-        </w:rPr>
-        <w:tab/>
-        <w:t>const_0</w:t>
-      </w:r>
-      <w:r>
-        <w:rPr>
-          <w:b/>
-          <w:bCs/>
-          <w:color w:val="C00000"/>
-          <w:sz w:val="20"/>
-          <w:szCs w:val="20"/>
-          <w:lang w:val="en-US"/>
-        </w:rPr>
-        <w:br/>
-      </w:r>
-      <w:r>
-        <w:rPr>
-          <w:b/>
-          <w:bCs/>
-          <w:color w:val="C00000"/>
-          <w:sz w:val="20"/>
-          <w:szCs w:val="20"/>
-          <w:lang w:val="en-US"/>
-        </w:rPr>
-        <w:lastRenderedPageBreak/>
-        <w:tab/>
-      </w:r>
-      <w:r>
-        <w:rPr>
-          <w:b/>
-          <w:bCs/>
-          <w:color w:val="C00000"/>
-          <w:sz w:val="20"/>
-          <w:szCs w:val="20"/>
-          <w:lang w:val="en-US"/>
-        </w:rPr>
-        <w:tab/>
-        <w:t>jmp 4</w:t>
-      </w:r>
-      <w:r>
-        <w:rPr>
-          <w:b/>
-          <w:bCs/>
-          <w:color w:val="C00000"/>
-          <w:sz w:val="20"/>
-          <w:szCs w:val="20"/>
-          <w:lang w:val="en-US"/>
-        </w:rPr>
-        <w:br/>
-      </w:r>
-      <w:r>
-        <w:rPr>
-          <w:b/>
-          <w:bCs/>
-          <w:color w:val="C00000"/>
-          <w:sz w:val="20"/>
-          <w:szCs w:val="20"/>
-          <w:lang w:val="en-US"/>
-        </w:rPr>
-        <w:tab/>
-      </w:r>
-      <w:r>
-        <w:rPr>
-          <w:b/>
-          <w:bCs/>
-          <w:color w:val="C00000"/>
-          <w:sz w:val="20"/>
-          <w:szCs w:val="20"/>
-          <w:lang w:val="en-US"/>
-        </w:rPr>
-        <w:tab/>
-        <w:t>const_1</w:t>
-      </w:r>
-    </w:p>
-    <w:p>
-      <w:pPr>
-        <w:spacing w:line="240" w:lineRule="auto"/>
-        <w:rPr>
-          <w:b/>
-          <w:bCs/>
-          <w:sz w:val="20"/>
-          <w:szCs w:val="20"/>
-          <w:lang w:val="en-US"/>
-        </w:rPr>
-      </w:pPr>
-      <w:r>
-        <w:rPr>
-          <w:b/>
-          <w:bCs/>
-          <w:sz w:val="20"/>
-          <w:szCs w:val="20"/>
-          <w:lang w:val="en-US"/>
-        </w:rPr>
-        <w:t>ConditionTerm = ConditionFactor</w:t>
+        <w:t>Adresa x se popunjava naknadno u roditeljskom čvoru, a adresa instrukcije jeq se pamti u atributu ovog čvora.</w:t>
+      </w:r>
+      <w:r>
+        <w:rPr>
+          <w:b/>
+          <w:bCs/>
+          <w:color w:val="C00000"/>
+          <w:sz w:val="20"/>
+          <w:szCs w:val="20"/>
+          <w:lang w:val="en-US"/>
+        </w:rPr>
+        <w:br/>
+      </w:r>
+      <w:bookmarkEnd w:id="0"/>
+      <w:r>
+        <w:rPr>
+          <w:b/>
+          <w:bCs/>
+          <w:color w:val="C00000"/>
+          <w:sz w:val="20"/>
+          <w:szCs w:val="20"/>
+          <w:lang w:val="en-US"/>
+        </w:rPr>
+        <w:br/>
+      </w:r>
+      <w:r>
+        <w:rPr>
+          <w:b/>
+          <w:bCs/>
+          <w:color w:val="C00000"/>
+          <w:sz w:val="20"/>
+          <w:szCs w:val="20"/>
+          <w:lang w:val="en-US"/>
+        </w:rPr>
+        <w:tab/>
+      </w:r>
+      <w:r>
+        <w:rPr>
+          <w:b/>
+          <w:bCs/>
+          <w:color w:val="C00000"/>
+          <w:sz w:val="20"/>
+          <w:szCs w:val="20"/>
+          <w:lang w:val="en-US"/>
+        </w:rPr>
+        <w:tab/>
+      </w:r>
+      <w:r>
+        <w:rPr>
+          <w:b/>
+          <w:bCs/>
+          <w:color w:val="C00000"/>
+          <w:sz w:val="20"/>
+          <w:szCs w:val="20"/>
+          <w:lang w:val="en-US"/>
+        </w:rPr>
+        <w:tab/>
       </w:r>
     </w:p>
     <w:p>
@@ -14826,6 +14895,7 @@
           <w:szCs w:val="20"/>
           <w:lang w:val="en-US"/>
         </w:rPr>
+        <w:lastRenderedPageBreak/>
         <w:t>Tipovi moraju da budu intTyp.</w:t>
       </w:r>
     </w:p>
@@ -15273,534 +15343,534 @@
           <w:szCs w:val="20"/>
           <w:lang w:val="en-US"/>
         </w:rPr>
+        <w:t>Generiše se Code.loadConst(char)</w:t>
+      </w:r>
+      <w:r>
+        <w:rPr>
+          <w:b/>
+          <w:bCs/>
+          <w:color w:val="C00000"/>
+          <w:sz w:val="20"/>
+          <w:szCs w:val="20"/>
+          <w:lang w:val="en-US"/>
+        </w:rPr>
+        <w:t>.</w:t>
+      </w:r>
+    </w:p>
+    <w:p>
+      <w:pPr>
+        <w:spacing w:line="240" w:lineRule="auto"/>
+        <w:rPr>
+          <w:b/>
+          <w:bCs/>
+          <w:sz w:val="20"/>
+          <w:szCs w:val="20"/>
+          <w:lang w:val="en-US"/>
+        </w:rPr>
+      </w:pPr>
+      <w:r>
+        <w:rPr>
+          <w:b/>
+          <w:bCs/>
+          <w:sz w:val="20"/>
+          <w:szCs w:val="20"/>
+          <w:lang w:val="en-US"/>
+        </w:rPr>
+        <w:tab/>
+        <w:t>| BOOL</w:t>
+      </w:r>
+    </w:p>
+    <w:p>
+      <w:pPr>
+        <w:spacing w:line="240" w:lineRule="auto"/>
+        <w:ind w:left="1418"/>
+        <w:rPr>
+          <w:b/>
+          <w:bCs/>
+          <w:color w:val="538135" w:themeColor="accent6" w:themeShade="BF"/>
+          <w:sz w:val="20"/>
+          <w:szCs w:val="20"/>
+          <w:lang w:val="en-US"/>
+        </w:rPr>
+      </w:pPr>
+      <w:r>
+        <w:rPr>
+          <w:b/>
+          <w:bCs/>
+          <w:color w:val="538135" w:themeColor="accent6" w:themeShade="BF"/>
+          <w:sz w:val="20"/>
+          <w:szCs w:val="20"/>
+          <w:lang w:val="en-US"/>
+        </w:rPr>
+        <w:t>U Factor.struct upisuje se boolTyp.</w:t>
+      </w:r>
+    </w:p>
+    <w:p>
+      <w:pPr>
+        <w:spacing w:line="240" w:lineRule="auto"/>
+        <w:ind w:left="1418"/>
+        <w:rPr>
+          <w:b/>
+          <w:bCs/>
+          <w:color w:val="C00000"/>
+          <w:sz w:val="20"/>
+          <w:szCs w:val="20"/>
+          <w:lang w:val="en-US"/>
+        </w:rPr>
+      </w:pPr>
+      <w:r>
+        <w:rPr>
+          <w:b/>
+          <w:bCs/>
+          <w:color w:val="C00000"/>
+          <w:sz w:val="20"/>
+          <w:szCs w:val="20"/>
+          <w:lang w:val="en-US"/>
+        </w:rPr>
+        <w:t>Generiše se Code.loadConst(bool).</w:t>
+      </w:r>
+    </w:p>
+    <w:p>
+      <w:pPr>
+        <w:spacing w:line="240" w:lineRule="auto"/>
+        <w:rPr>
+          <w:b/>
+          <w:bCs/>
+          <w:sz w:val="20"/>
+          <w:szCs w:val="20"/>
+          <w:lang w:val="en-US"/>
+        </w:rPr>
+      </w:pPr>
+      <w:r>
+        <w:rPr>
+          <w:b/>
+          <w:bCs/>
+          <w:sz w:val="20"/>
+          <w:szCs w:val="20"/>
+          <w:lang w:val="en-US"/>
+        </w:rPr>
+        <w:tab/>
+        <w:t>| Designator</w:t>
+      </w:r>
+    </w:p>
+    <w:p>
+      <w:pPr>
+        <w:spacing w:line="240" w:lineRule="auto"/>
+        <w:ind w:left="1418"/>
+        <w:rPr>
+          <w:b/>
+          <w:bCs/>
+          <w:color w:val="538135" w:themeColor="accent6" w:themeShade="BF"/>
+          <w:sz w:val="20"/>
+          <w:szCs w:val="20"/>
+          <w:lang w:val="en-US"/>
+        </w:rPr>
+      </w:pPr>
+      <w:r>
+        <w:rPr>
+          <w:b/>
+          <w:bCs/>
+          <w:color w:val="538135" w:themeColor="accent6" w:themeShade="BF"/>
+          <w:sz w:val="20"/>
+          <w:szCs w:val="20"/>
+          <w:lang w:val="en-US"/>
+        </w:rPr>
+        <w:t>Proverava se da li je Designator FIELD, VAR</w:t>
+      </w:r>
+      <w:r>
+        <w:rPr>
+          <w:b/>
+          <w:bCs/>
+          <w:color w:val="538135" w:themeColor="accent6" w:themeShade="BF"/>
+          <w:sz w:val="20"/>
+          <w:szCs w:val="20"/>
+          <w:lang w:val="en-US"/>
+        </w:rPr>
+        <w:t>, ELEM ili CON</w:t>
+      </w:r>
+      <w:r>
+        <w:rPr>
+          <w:b/>
+          <w:bCs/>
+          <w:color w:val="538135" w:themeColor="accent6" w:themeShade="BF"/>
+          <w:sz w:val="20"/>
+          <w:szCs w:val="20"/>
+          <w:lang w:val="en-US"/>
+        </w:rPr>
+        <w:t>. U struct se upisuje Designator.obj.type.</w:t>
+      </w:r>
+    </w:p>
+    <w:p>
+      <w:pPr>
+        <w:spacing w:line="240" w:lineRule="auto"/>
+        <w:ind w:left="1418"/>
+        <w:rPr>
+          <w:b/>
+          <w:bCs/>
+          <w:color w:val="C00000"/>
+          <w:sz w:val="20"/>
+          <w:szCs w:val="20"/>
+          <w:lang w:val="en-US"/>
+        </w:rPr>
+      </w:pPr>
+      <w:r>
+        <w:rPr>
+          <w:b/>
+          <w:bCs/>
+          <w:color w:val="C00000"/>
+          <w:sz w:val="20"/>
+          <w:szCs w:val="20"/>
+          <w:lang w:val="en-US"/>
+        </w:rPr>
+        <w:t>Generiše se Code.load(Designator.obj)</w:t>
+      </w:r>
+    </w:p>
+    <w:p>
+      <w:pPr>
+        <w:spacing w:line="240" w:lineRule="auto"/>
+        <w:rPr>
+          <w:b/>
+          <w:bCs/>
+          <w:sz w:val="20"/>
+          <w:szCs w:val="20"/>
+          <w:lang w:val="en-US"/>
+        </w:rPr>
+      </w:pPr>
+      <w:r>
+        <w:rPr>
+          <w:b/>
+          <w:bCs/>
+          <w:sz w:val="20"/>
+          <w:szCs w:val="20"/>
+          <w:lang w:val="en-US"/>
+        </w:rPr>
+        <w:tab/>
+        <w:t xml:space="preserve">| </w:t>
+      </w:r>
+      <w:r>
+        <w:rPr>
+          <w:b/>
+          <w:bCs/>
+          <w:sz w:val="20"/>
+          <w:szCs w:val="20"/>
+          <w:lang w:val="en-US"/>
+        </w:rPr>
+        <w:t>MethodInvocation</w:t>
+      </w:r>
+    </w:p>
+    <w:p>
+      <w:pPr>
+        <w:spacing w:line="240" w:lineRule="auto"/>
+        <w:rPr>
+          <w:b/>
+          <w:bCs/>
+          <w:color w:val="538135" w:themeColor="accent6" w:themeShade="BF"/>
+          <w:sz w:val="20"/>
+          <w:szCs w:val="20"/>
+          <w:lang w:val="en-US"/>
+        </w:rPr>
+      </w:pPr>
+      <w:r>
+        <w:rPr>
+          <w:b/>
+          <w:bCs/>
+          <w:sz w:val="20"/>
+          <w:szCs w:val="20"/>
+          <w:lang w:val="en-US"/>
+        </w:rPr>
+        <w:tab/>
+      </w:r>
+      <w:r>
+        <w:rPr>
+          <w:b/>
+          <w:bCs/>
+          <w:sz w:val="20"/>
+          <w:szCs w:val="20"/>
+          <w:lang w:val="en-US"/>
+        </w:rPr>
+        <w:tab/>
+      </w:r>
+      <w:r>
+        <w:rPr>
+          <w:b/>
+          <w:bCs/>
+          <w:color w:val="538135" w:themeColor="accent6" w:themeShade="BF"/>
+          <w:sz w:val="20"/>
+          <w:szCs w:val="20"/>
+          <w:lang w:val="en-US"/>
+        </w:rPr>
+        <w:t xml:space="preserve">Ako je struct noTyp prijavljuje se greška (void metoda u izrazu). </w:t>
+      </w:r>
+      <w:r>
+        <w:rPr>
+          <w:b/>
+          <w:bCs/>
+          <w:color w:val="538135" w:themeColor="accent6" w:themeShade="BF"/>
+          <w:sz w:val="20"/>
+          <w:szCs w:val="20"/>
+          <w:lang w:val="en-US"/>
+        </w:rPr>
+        <w:t>U suprotnom se struct upisuje.</w:t>
+      </w:r>
+    </w:p>
+    <w:p>
+      <w:pPr>
+        <w:spacing w:line="240" w:lineRule="auto"/>
+        <w:ind w:left="1418"/>
+        <w:rPr>
+          <w:b/>
+          <w:bCs/>
+          <w:color w:val="C00000"/>
+          <w:sz w:val="20"/>
+          <w:szCs w:val="20"/>
+          <w:lang w:val="en-US"/>
+        </w:rPr>
+      </w:pPr>
+      <w:r>
+        <w:rPr>
+          <w:b/>
+          <w:bCs/>
+          <w:color w:val="C00000"/>
+          <w:sz w:val="20"/>
+          <w:szCs w:val="20"/>
+          <w:lang w:val="en-US"/>
+        </w:rPr>
+        <w:t>Ne generiše se ništa.</w:t>
+      </w:r>
+    </w:p>
+    <w:p>
+      <w:pPr>
+        <w:spacing w:line="240" w:lineRule="auto"/>
+        <w:rPr>
+          <w:b/>
+          <w:bCs/>
+          <w:sz w:val="20"/>
+          <w:szCs w:val="20"/>
+          <w:lang w:val="en-US"/>
+        </w:rPr>
+      </w:pPr>
+      <w:r>
+        <w:rPr>
+          <w:b/>
+          <w:bCs/>
+          <w:sz w:val="20"/>
+          <w:szCs w:val="20"/>
+          <w:lang w:val="en-US"/>
+        </w:rPr>
+        <w:tab/>
+        <w:t>| new Type</w:t>
+      </w:r>
+      <w:r>
+        <w:rPr>
+          <w:b/>
+          <w:bCs/>
+          <w:sz w:val="20"/>
+          <w:szCs w:val="20"/>
+          <w:lang w:val="en-US"/>
+        </w:rPr>
+        <w:t xml:space="preserve"> [ Expr ]</w:t>
+      </w:r>
+    </w:p>
+    <w:p>
+      <w:pPr>
+        <w:spacing w:line="240" w:lineRule="auto"/>
+        <w:rPr>
+          <w:b/>
+          <w:bCs/>
+          <w:color w:val="C00000"/>
+          <w:sz w:val="20"/>
+          <w:szCs w:val="20"/>
+          <w:lang w:val="en-US"/>
+        </w:rPr>
+      </w:pPr>
+      <w:r>
+        <w:rPr>
+          <w:b/>
+          <w:bCs/>
+          <w:sz w:val="20"/>
+          <w:szCs w:val="20"/>
+          <w:lang w:val="en-US"/>
+        </w:rPr>
+        <w:tab/>
+      </w:r>
+      <w:r>
+        <w:rPr>
+          <w:b/>
+          <w:bCs/>
+          <w:sz w:val="20"/>
+          <w:szCs w:val="20"/>
+          <w:lang w:val="en-US"/>
+        </w:rPr>
+        <w:tab/>
+      </w:r>
+      <w:r>
+        <w:rPr>
+          <w:b/>
+          <w:bCs/>
+          <w:color w:val="538135" w:themeColor="accent6" w:themeShade="BF"/>
+          <w:sz w:val="20"/>
+          <w:szCs w:val="20"/>
+          <w:lang w:val="en-US"/>
+        </w:rPr>
+        <w:t>Tip Expr mora biti int.</w:t>
+      </w:r>
+      <w:r>
+        <w:rPr>
+          <w:b/>
+          <w:bCs/>
+          <w:color w:val="538135" w:themeColor="accent6" w:themeShade="BF"/>
+          <w:sz w:val="20"/>
+          <w:szCs w:val="20"/>
+          <w:lang w:val="en-US"/>
+        </w:rPr>
+        <w:t xml:space="preserve"> U struct se upisuje new Struct(Array, Type.struct).</w:t>
+      </w:r>
+    </w:p>
+    <w:p>
+      <w:pPr>
+        <w:spacing w:line="240" w:lineRule="auto"/>
+        <w:ind w:left="1418"/>
+        <w:rPr>
+          <w:b/>
+          <w:bCs/>
+          <w:color w:val="C00000"/>
+          <w:sz w:val="20"/>
+          <w:szCs w:val="20"/>
+          <w:lang w:val="en-US"/>
+        </w:rPr>
+      </w:pPr>
+      <w:r>
+        <w:rPr>
+          <w:b/>
+          <w:bCs/>
+          <w:color w:val="C00000"/>
+          <w:sz w:val="20"/>
+          <w:szCs w:val="20"/>
+          <w:lang w:val="en-US"/>
+        </w:rPr>
+        <w:t>Ako je Type.str</w:t>
+      </w:r>
+      <w:r>
+        <w:rPr>
+          <w:b/>
+          <w:bCs/>
+          <w:color w:val="C00000"/>
+          <w:sz w:val="20"/>
+          <w:szCs w:val="20"/>
+          <w:lang w:val="en-US"/>
+        </w:rPr>
+        <w:t>u</w:t>
+      </w:r>
+      <w:r>
+        <w:rPr>
+          <w:b/>
+          <w:bCs/>
+          <w:color w:val="C00000"/>
+          <w:sz w:val="20"/>
+          <w:szCs w:val="20"/>
+          <w:lang w:val="en-US"/>
+        </w:rPr>
+        <w:t>ct == charType, generiše se newarray 0, u suprotnom newarray 1.</w:t>
+      </w:r>
+    </w:p>
+    <w:p>
+      <w:pPr>
+        <w:spacing w:line="240" w:lineRule="auto"/>
+        <w:rPr>
+          <w:b/>
+          <w:bCs/>
+          <w:sz w:val="20"/>
+          <w:szCs w:val="20"/>
+          <w:lang w:val="en-US"/>
+        </w:rPr>
+      </w:pPr>
+      <w:r>
+        <w:rPr>
+          <w:b/>
+          <w:bCs/>
+          <w:sz w:val="20"/>
+          <w:szCs w:val="20"/>
+          <w:lang w:val="en-US"/>
+        </w:rPr>
+        <w:tab/>
+      </w:r>
+      <w:r>
+        <w:rPr>
+          <w:b/>
+          <w:bCs/>
+          <w:sz w:val="20"/>
+          <w:szCs w:val="20"/>
+          <w:lang w:val="en-US"/>
+        </w:rPr>
+        <w:t>| (Expr)</w:t>
+      </w:r>
+    </w:p>
+    <w:p>
+      <w:pPr>
+        <w:spacing w:line="240" w:lineRule="auto"/>
+        <w:ind w:firstLine="720"/>
+        <w:rPr>
+          <w:b/>
+          <w:bCs/>
+          <w:sz w:val="20"/>
+          <w:szCs w:val="20"/>
+          <w:lang w:val="en-US"/>
+        </w:rPr>
+      </w:pPr>
+      <w:r>
+        <w:rPr>
+          <w:b/>
+          <w:bCs/>
+          <w:sz w:val="20"/>
+          <w:szCs w:val="20"/>
+          <w:lang w:val="en-US"/>
+        </w:rPr>
+        <w:t xml:space="preserve">| </w:t>
+      </w:r>
+      <w:r>
+        <w:rPr>
+          <w:b/>
+          <w:bCs/>
+          <w:sz w:val="20"/>
+          <w:szCs w:val="20"/>
+          <w:lang w:val="en-US"/>
+        </w:rPr>
+        <w:t>ConstructorInvocation</w:t>
+      </w:r>
+      <w:r>
+        <w:rPr>
+          <w:b/>
+          <w:bCs/>
+          <w:sz w:val="20"/>
+          <w:szCs w:val="20"/>
+          <w:lang w:val="en-US"/>
+        </w:rPr>
+        <w:t xml:space="preserve"> (ActPars)</w:t>
+      </w:r>
+    </w:p>
+    <w:p>
+      <w:pPr>
+        <w:spacing w:line="240" w:lineRule="auto"/>
+        <w:ind w:left="1418"/>
+        <w:rPr>
+          <w:b/>
+          <w:bCs/>
+          <w:color w:val="538135" w:themeColor="accent6" w:themeShade="BF"/>
+          <w:sz w:val="20"/>
+          <w:szCs w:val="20"/>
+          <w:lang w:val="en-US"/>
+        </w:rPr>
+      </w:pPr>
+      <w:r>
+        <w:rPr>
+          <w:b/>
+          <w:bCs/>
+          <w:color w:val="538135" w:themeColor="accent6" w:themeShade="BF"/>
+          <w:sz w:val="20"/>
+          <w:szCs w:val="20"/>
+          <w:lang w:val="en-US"/>
+        </w:rPr>
         <w:lastRenderedPageBreak/>
-        <w:t>Generiše se Code.loadConst(char)</w:t>
-      </w:r>
-      <w:r>
-        <w:rPr>
-          <w:b/>
-          <w:bCs/>
-          <w:color w:val="C00000"/>
-          <w:sz w:val="20"/>
-          <w:szCs w:val="20"/>
-          <w:lang w:val="en-US"/>
-        </w:rPr>
-        <w:t>.</w:t>
-      </w:r>
-    </w:p>
-    <w:p>
-      <w:pPr>
-        <w:spacing w:line="240" w:lineRule="auto"/>
-        <w:rPr>
-          <w:b/>
-          <w:bCs/>
-          <w:sz w:val="20"/>
-          <w:szCs w:val="20"/>
-          <w:lang w:val="en-US"/>
-        </w:rPr>
-      </w:pPr>
-      <w:r>
-        <w:rPr>
-          <w:b/>
-          <w:bCs/>
-          <w:sz w:val="20"/>
-          <w:szCs w:val="20"/>
-          <w:lang w:val="en-US"/>
-        </w:rPr>
-        <w:tab/>
-        <w:t>| BOOL</w:t>
-      </w:r>
-    </w:p>
-    <w:p>
-      <w:pPr>
-        <w:spacing w:line="240" w:lineRule="auto"/>
-        <w:ind w:left="1418"/>
-        <w:rPr>
-          <w:b/>
-          <w:bCs/>
-          <w:color w:val="538135" w:themeColor="accent6" w:themeShade="BF"/>
-          <w:sz w:val="20"/>
-          <w:szCs w:val="20"/>
-          <w:lang w:val="en-US"/>
-        </w:rPr>
-      </w:pPr>
-      <w:r>
-        <w:rPr>
-          <w:b/>
-          <w:bCs/>
-          <w:color w:val="538135" w:themeColor="accent6" w:themeShade="BF"/>
-          <w:sz w:val="20"/>
-          <w:szCs w:val="20"/>
-          <w:lang w:val="en-US"/>
-        </w:rPr>
-        <w:t>U Factor.struct upisuje se boolTyp.</w:t>
-      </w:r>
-    </w:p>
-    <w:p>
-      <w:pPr>
-        <w:spacing w:line="240" w:lineRule="auto"/>
-        <w:ind w:left="1418"/>
-        <w:rPr>
-          <w:b/>
-          <w:bCs/>
-          <w:color w:val="C00000"/>
-          <w:sz w:val="20"/>
-          <w:szCs w:val="20"/>
-          <w:lang w:val="en-US"/>
-        </w:rPr>
-      </w:pPr>
-      <w:r>
-        <w:rPr>
-          <w:b/>
-          <w:bCs/>
-          <w:color w:val="C00000"/>
-          <w:sz w:val="20"/>
-          <w:szCs w:val="20"/>
-          <w:lang w:val="en-US"/>
-        </w:rPr>
-        <w:t>Generiše se Code.loadConst(bool).</w:t>
-      </w:r>
-    </w:p>
-    <w:p>
-      <w:pPr>
-        <w:spacing w:line="240" w:lineRule="auto"/>
-        <w:rPr>
-          <w:b/>
-          <w:bCs/>
-          <w:sz w:val="20"/>
-          <w:szCs w:val="20"/>
-          <w:lang w:val="en-US"/>
-        </w:rPr>
-      </w:pPr>
-      <w:r>
-        <w:rPr>
-          <w:b/>
-          <w:bCs/>
-          <w:sz w:val="20"/>
-          <w:szCs w:val="20"/>
-          <w:lang w:val="en-US"/>
-        </w:rPr>
-        <w:tab/>
-        <w:t>| Designator</w:t>
-      </w:r>
-    </w:p>
-    <w:p>
-      <w:pPr>
-        <w:spacing w:line="240" w:lineRule="auto"/>
-        <w:ind w:left="1418"/>
-        <w:rPr>
-          <w:b/>
-          <w:bCs/>
-          <w:color w:val="538135" w:themeColor="accent6" w:themeShade="BF"/>
-          <w:sz w:val="20"/>
-          <w:szCs w:val="20"/>
-          <w:lang w:val="en-US"/>
-        </w:rPr>
-      </w:pPr>
-      <w:r>
-        <w:rPr>
-          <w:b/>
-          <w:bCs/>
-          <w:color w:val="538135" w:themeColor="accent6" w:themeShade="BF"/>
-          <w:sz w:val="20"/>
-          <w:szCs w:val="20"/>
-          <w:lang w:val="en-US"/>
-        </w:rPr>
-        <w:t>Proverava se da li je Designator FIELD, VAR</w:t>
-      </w:r>
-      <w:r>
-        <w:rPr>
-          <w:b/>
-          <w:bCs/>
-          <w:color w:val="538135" w:themeColor="accent6" w:themeShade="BF"/>
-          <w:sz w:val="20"/>
-          <w:szCs w:val="20"/>
-          <w:lang w:val="en-US"/>
-        </w:rPr>
-        <w:t>, ELEM ili CON</w:t>
-      </w:r>
-      <w:r>
-        <w:rPr>
-          <w:b/>
-          <w:bCs/>
-          <w:color w:val="538135" w:themeColor="accent6" w:themeShade="BF"/>
-          <w:sz w:val="20"/>
-          <w:szCs w:val="20"/>
-          <w:lang w:val="en-US"/>
-        </w:rPr>
-        <w:t>. U struct se upisuje Designator.obj.type.</w:t>
-      </w:r>
-    </w:p>
-    <w:p>
-      <w:pPr>
-        <w:spacing w:line="240" w:lineRule="auto"/>
-        <w:ind w:left="1418"/>
-        <w:rPr>
-          <w:b/>
-          <w:bCs/>
-          <w:color w:val="C00000"/>
-          <w:sz w:val="20"/>
-          <w:szCs w:val="20"/>
-          <w:lang w:val="en-US"/>
-        </w:rPr>
-      </w:pPr>
-      <w:r>
-        <w:rPr>
-          <w:b/>
-          <w:bCs/>
-          <w:color w:val="C00000"/>
-          <w:sz w:val="20"/>
-          <w:szCs w:val="20"/>
-          <w:lang w:val="en-US"/>
-        </w:rPr>
-        <w:t>Generiše se Code.load(Designator.obj)</w:t>
-      </w:r>
-    </w:p>
-    <w:p>
-      <w:pPr>
-        <w:spacing w:line="240" w:lineRule="auto"/>
-        <w:rPr>
-          <w:b/>
-          <w:bCs/>
-          <w:sz w:val="20"/>
-          <w:szCs w:val="20"/>
-          <w:lang w:val="en-US"/>
-        </w:rPr>
-      </w:pPr>
-      <w:r>
-        <w:rPr>
-          <w:b/>
-          <w:bCs/>
-          <w:sz w:val="20"/>
-          <w:szCs w:val="20"/>
-          <w:lang w:val="en-US"/>
-        </w:rPr>
-        <w:tab/>
-        <w:t xml:space="preserve">| </w:t>
-      </w:r>
-      <w:r>
-        <w:rPr>
-          <w:b/>
-          <w:bCs/>
-          <w:sz w:val="20"/>
-          <w:szCs w:val="20"/>
-          <w:lang w:val="en-US"/>
-        </w:rPr>
-        <w:t>MethodInvocation</w:t>
-      </w:r>
-    </w:p>
-    <w:p>
-      <w:pPr>
-        <w:spacing w:line="240" w:lineRule="auto"/>
-        <w:rPr>
-          <w:b/>
-          <w:bCs/>
-          <w:color w:val="538135" w:themeColor="accent6" w:themeShade="BF"/>
-          <w:sz w:val="20"/>
-          <w:szCs w:val="20"/>
-          <w:lang w:val="en-US"/>
-        </w:rPr>
-      </w:pPr>
-      <w:r>
-        <w:rPr>
-          <w:b/>
-          <w:bCs/>
-          <w:sz w:val="20"/>
-          <w:szCs w:val="20"/>
-          <w:lang w:val="en-US"/>
-        </w:rPr>
-        <w:tab/>
-      </w:r>
-      <w:r>
-        <w:rPr>
-          <w:b/>
-          <w:bCs/>
-          <w:sz w:val="20"/>
-          <w:szCs w:val="20"/>
-          <w:lang w:val="en-US"/>
-        </w:rPr>
-        <w:tab/>
-      </w:r>
-      <w:r>
-        <w:rPr>
-          <w:b/>
-          <w:bCs/>
-          <w:color w:val="538135" w:themeColor="accent6" w:themeShade="BF"/>
-          <w:sz w:val="20"/>
-          <w:szCs w:val="20"/>
-          <w:lang w:val="en-US"/>
-        </w:rPr>
-        <w:t xml:space="preserve">Ako je struct noTyp prijavljuje se greška (void metoda u izrazu). </w:t>
-      </w:r>
-      <w:r>
-        <w:rPr>
-          <w:b/>
-          <w:bCs/>
-          <w:color w:val="538135" w:themeColor="accent6" w:themeShade="BF"/>
-          <w:sz w:val="20"/>
-          <w:szCs w:val="20"/>
-          <w:lang w:val="en-US"/>
-        </w:rPr>
-        <w:t>U suprotnom se struct upisuje.</w:t>
-      </w:r>
-    </w:p>
-    <w:p>
-      <w:pPr>
-        <w:spacing w:line="240" w:lineRule="auto"/>
-        <w:ind w:left="1418"/>
-        <w:rPr>
-          <w:b/>
-          <w:bCs/>
-          <w:color w:val="C00000"/>
-          <w:sz w:val="20"/>
-          <w:szCs w:val="20"/>
-          <w:lang w:val="en-US"/>
-        </w:rPr>
-      </w:pPr>
-      <w:r>
-        <w:rPr>
-          <w:b/>
-          <w:bCs/>
-          <w:color w:val="C00000"/>
-          <w:sz w:val="20"/>
-          <w:szCs w:val="20"/>
-          <w:lang w:val="en-US"/>
-        </w:rPr>
-        <w:t>Ne generiše se ništa.</w:t>
-      </w:r>
-    </w:p>
-    <w:p>
-      <w:pPr>
-        <w:spacing w:line="240" w:lineRule="auto"/>
-        <w:rPr>
-          <w:b/>
-          <w:bCs/>
-          <w:sz w:val="20"/>
-          <w:szCs w:val="20"/>
-          <w:lang w:val="en-US"/>
-        </w:rPr>
-      </w:pPr>
-      <w:r>
-        <w:rPr>
-          <w:b/>
-          <w:bCs/>
-          <w:sz w:val="20"/>
-          <w:szCs w:val="20"/>
-          <w:lang w:val="en-US"/>
-        </w:rPr>
-        <w:tab/>
-        <w:t>| new Type</w:t>
-      </w:r>
-      <w:r>
-        <w:rPr>
-          <w:b/>
-          <w:bCs/>
-          <w:sz w:val="20"/>
-          <w:szCs w:val="20"/>
-          <w:lang w:val="en-US"/>
-        </w:rPr>
-        <w:t xml:space="preserve"> [ Expr ]</w:t>
-      </w:r>
-    </w:p>
-    <w:p>
-      <w:pPr>
-        <w:spacing w:line="240" w:lineRule="auto"/>
-        <w:rPr>
-          <w:b/>
-          <w:bCs/>
-          <w:color w:val="C00000"/>
-          <w:sz w:val="20"/>
-          <w:szCs w:val="20"/>
-          <w:lang w:val="en-US"/>
-        </w:rPr>
-      </w:pPr>
-      <w:r>
-        <w:rPr>
-          <w:b/>
-          <w:bCs/>
-          <w:sz w:val="20"/>
-          <w:szCs w:val="20"/>
-          <w:lang w:val="en-US"/>
-        </w:rPr>
-        <w:tab/>
-      </w:r>
-      <w:r>
-        <w:rPr>
-          <w:b/>
-          <w:bCs/>
-          <w:sz w:val="20"/>
-          <w:szCs w:val="20"/>
-          <w:lang w:val="en-US"/>
-        </w:rPr>
-        <w:tab/>
-      </w:r>
-      <w:r>
-        <w:rPr>
-          <w:b/>
-          <w:bCs/>
-          <w:color w:val="538135" w:themeColor="accent6" w:themeShade="BF"/>
-          <w:sz w:val="20"/>
-          <w:szCs w:val="20"/>
-          <w:lang w:val="en-US"/>
-        </w:rPr>
-        <w:t>Tip Expr mora biti int.</w:t>
-      </w:r>
-      <w:r>
-        <w:rPr>
-          <w:b/>
-          <w:bCs/>
-          <w:color w:val="538135" w:themeColor="accent6" w:themeShade="BF"/>
-          <w:sz w:val="20"/>
-          <w:szCs w:val="20"/>
-          <w:lang w:val="en-US"/>
-        </w:rPr>
-        <w:t xml:space="preserve"> U struct se upisuje new Struct(Array, Type.struct).</w:t>
-      </w:r>
-    </w:p>
-    <w:p>
-      <w:pPr>
-        <w:spacing w:line="240" w:lineRule="auto"/>
-        <w:ind w:left="1418"/>
-        <w:rPr>
-          <w:b/>
-          <w:bCs/>
-          <w:color w:val="C00000"/>
-          <w:sz w:val="20"/>
-          <w:szCs w:val="20"/>
-          <w:lang w:val="en-US"/>
-        </w:rPr>
-      </w:pPr>
-      <w:r>
-        <w:rPr>
-          <w:b/>
-          <w:bCs/>
-          <w:color w:val="C00000"/>
-          <w:sz w:val="20"/>
-          <w:szCs w:val="20"/>
-          <w:lang w:val="en-US"/>
-        </w:rPr>
-        <w:t>Ako je Type.str</w:t>
-      </w:r>
-      <w:r>
-        <w:rPr>
-          <w:b/>
-          <w:bCs/>
-          <w:color w:val="C00000"/>
-          <w:sz w:val="20"/>
-          <w:szCs w:val="20"/>
-          <w:lang w:val="en-US"/>
-        </w:rPr>
-        <w:t>u</w:t>
-      </w:r>
-      <w:r>
-        <w:rPr>
-          <w:b/>
-          <w:bCs/>
-          <w:color w:val="C00000"/>
-          <w:sz w:val="20"/>
-          <w:szCs w:val="20"/>
-          <w:lang w:val="en-US"/>
-        </w:rPr>
-        <w:t>ct == charType, generiše se newarray 0, u suprotnom newarray 1.</w:t>
-      </w:r>
-    </w:p>
-    <w:p>
-      <w:pPr>
-        <w:spacing w:line="240" w:lineRule="auto"/>
-        <w:rPr>
-          <w:b/>
-          <w:bCs/>
-          <w:sz w:val="20"/>
-          <w:szCs w:val="20"/>
-          <w:lang w:val="en-US"/>
-        </w:rPr>
-      </w:pPr>
-      <w:r>
-        <w:rPr>
-          <w:b/>
-          <w:bCs/>
-          <w:sz w:val="20"/>
-          <w:szCs w:val="20"/>
-          <w:lang w:val="en-US"/>
-        </w:rPr>
-        <w:tab/>
-      </w:r>
-      <w:r>
-        <w:rPr>
-          <w:b/>
-          <w:bCs/>
-          <w:sz w:val="20"/>
-          <w:szCs w:val="20"/>
-          <w:lang w:val="en-US"/>
-        </w:rPr>
-        <w:t>| (Expr)</w:t>
-      </w:r>
-    </w:p>
-    <w:p>
-      <w:pPr>
-        <w:spacing w:line="240" w:lineRule="auto"/>
-        <w:ind w:firstLine="720"/>
-        <w:rPr>
-          <w:b/>
-          <w:bCs/>
-          <w:sz w:val="20"/>
-          <w:szCs w:val="20"/>
-          <w:lang w:val="en-US"/>
-        </w:rPr>
-      </w:pPr>
-      <w:r>
-        <w:rPr>
-          <w:b/>
-          <w:bCs/>
-          <w:sz w:val="20"/>
-          <w:szCs w:val="20"/>
-          <w:lang w:val="en-US"/>
-        </w:rPr>
-        <w:t xml:space="preserve">| </w:t>
-      </w:r>
-      <w:r>
-        <w:rPr>
-          <w:b/>
-          <w:bCs/>
-          <w:sz w:val="20"/>
-          <w:szCs w:val="20"/>
-          <w:lang w:val="en-US"/>
-        </w:rPr>
-        <w:t>ConstructorInvocation</w:t>
-      </w:r>
-      <w:r>
-        <w:rPr>
-          <w:b/>
-          <w:bCs/>
-          <w:sz w:val="20"/>
-          <w:szCs w:val="20"/>
-          <w:lang w:val="en-US"/>
-        </w:rPr>
-        <w:t xml:space="preserve"> (ActPars)</w:t>
-      </w:r>
-    </w:p>
-    <w:p>
-      <w:pPr>
-        <w:spacing w:line="240" w:lineRule="auto"/>
-        <w:ind w:left="1418"/>
-        <w:rPr>
-          <w:b/>
-          <w:bCs/>
-          <w:color w:val="538135" w:themeColor="accent6" w:themeShade="BF"/>
-          <w:sz w:val="20"/>
-          <w:szCs w:val="20"/>
-          <w:lang w:val="en-US"/>
-        </w:rPr>
-      </w:pPr>
-      <w:r>
-        <w:rPr>
-          <w:b/>
-          <w:bCs/>
-          <w:color w:val="538135" w:themeColor="accent6" w:themeShade="BF"/>
-          <w:sz w:val="20"/>
-          <w:szCs w:val="20"/>
-          <w:lang w:val="en-US"/>
-        </w:rPr>
         <w:t>Na osnovu ConstructorInvocation.struct i ActPars.typelist p</w:t>
       </w:r>
       <w:r>
@@ -16193,7 +16263,6 @@
           <w:szCs w:val="20"/>
           <w:lang w:val="en-US"/>
         </w:rPr>
-        <w:lastRenderedPageBreak/>
         <w:t xml:space="preserve">Assignop = </w:t>
       </w:r>
       <w:r>
@@ -17042,6 +17111,7 @@
           <w:szCs w:val="20"/>
           <w:lang w:val="en-US"/>
         </w:rPr>
+        <w:lastRenderedPageBreak/>
         <w:tab/>
       </w:r>
       <w:r>
@@ -17692,18 +17762,7 @@
           <w:sz w:val="20"/>
           <w:szCs w:val="20"/>
         </w:rPr>
-        <w:t xml:space="preserve">generiše se instrukcija koja </w:t>
-      </w:r>
-      <w:r>
-        <w:rPr>
-          <w:b/>
-          <w:bCs/>
-          <w:color w:val="C00000"/>
-          <w:sz w:val="20"/>
-          <w:szCs w:val="20"/>
-        </w:rPr>
-        <w:lastRenderedPageBreak/>
-        <w:t>učitava nulti argument (this) na estek</w:t>
+        <w:t>generiše se instrukcija koja učitava nulti argument (this) na estek</w:t>
       </w:r>
       <w:r>
         <w:rPr>
@@ -19120,7 +19179,7 @@
   <w:style w:type="paragraph" w:default="1" w:styleId="Normal">
     <w:name w:val="Normal"/>
     <w:qFormat/>
-    <w:rsid w:val="00B779FC"/>
+    <w:rsid w:val="00212644"/>
     <w:rPr>
       <w:noProof/>
       <w:lang w:val="sr-Latn-RS"/>

</xml_diff>

<commit_message>
The multiple assignement statment now causes a runtime error if the number of variables on the left, including the rightmost array, is greater than the length of the assigned array. Temporary variables are stored on the stack, and so static initializers and the entry code now include enter and exit statements. Virtual table initializers have not been changed, as they never use the stack.
</commit_message>
<xml_diff>
--- a/MJProjekat.docx
+++ b/MJProjekat.docx
@@ -4727,16 +4727,50 @@
           <w:sz w:val="20"/>
           <w:szCs w:val="20"/>
         </w:rPr>
-        <w:t xml:space="preserve">šu pozivi svih inicijalizacionih blokova iz list initializerAddresses. Na kraju se generiše poziv adrese main metode (na osnovu mainPc), </w:t>
-      </w:r>
-      <w:r>
-        <w:rPr>
-          <w:color w:val="C00000"/>
-          <w:sz w:val="20"/>
-          <w:szCs w:val="20"/>
-          <w:lang w:val="en-US"/>
-        </w:rPr>
-        <w:t>i nakon toga return.</w:t>
+        <w:t>šu</w:t>
+      </w:r>
+      <w:r>
+        <w:rPr>
+          <w:color w:val="C00000"/>
+          <w:sz w:val="20"/>
+          <w:szCs w:val="20"/>
+        </w:rPr>
+        <w:t xml:space="preserve"> enter 0,0 i </w:t>
+      </w:r>
+      <w:r>
+        <w:rPr>
+          <w:color w:val="C00000"/>
+          <w:sz w:val="20"/>
+          <w:szCs w:val="20"/>
+        </w:rPr>
+        <w:t xml:space="preserve"> pozivi svih inicijalizacionih blokova iz list initializerAddresses. Na kraju se generiše poziv adrese main metode (na osnovu mainPc), </w:t>
+      </w:r>
+      <w:r>
+        <w:rPr>
+          <w:color w:val="C00000"/>
+          <w:sz w:val="20"/>
+          <w:szCs w:val="20"/>
+          <w:lang w:val="en-US"/>
+        </w:rPr>
+        <w:t>i nakon toga</w:t>
+      </w:r>
+      <w:r>
+        <w:rPr>
+          <w:color w:val="C00000"/>
+          <w:sz w:val="20"/>
+          <w:szCs w:val="20"/>
+          <w:lang w:val="en-US"/>
+        </w:rPr>
+        <w:t xml:space="preserve"> exit,</w:t>
+      </w:r>
+      <w:r>
+        <w:rPr>
+          <w:color w:val="C00000"/>
+          <w:sz w:val="20"/>
+          <w:szCs w:val="20"/>
+          <w:lang w:val="en-US"/>
+        </w:rPr>
+        <w:t xml:space="preserve"> return.</w:t>
       </w:r>
       <w:r>
         <w:rPr>
@@ -6606,7 +6640,6 @@
           <w:color w:val="C00000"/>
           <w:sz w:val="20"/>
           <w:szCs w:val="20"/>
-          <w:lang w:val="en-US"/>
         </w:rPr>
       </w:pPr>
       <w:r>
@@ -6645,6 +6678,23 @@
         </w:rPr>
         <w:t>.</w:t>
       </w:r>
+      <w:r>
+        <w:rPr>
+          <w:color w:val="C00000"/>
+          <w:sz w:val="20"/>
+          <w:szCs w:val="20"/>
+          <w:lang w:val="en-US"/>
+        </w:rPr>
+        <w:t xml:space="preserve"> Generi</w:t>
+      </w:r>
+      <w:r>
+        <w:rPr>
+          <w:color w:val="C00000"/>
+          <w:sz w:val="20"/>
+          <w:szCs w:val="20"/>
+        </w:rPr>
+        <w:t>še se enter 0,0.</w:t>
+      </w:r>
     </w:p>
     <w:p>
       <w:pPr>
@@ -6664,7 +6714,25 @@
           <w:szCs w:val="20"/>
           <w:lang w:val="en-US"/>
         </w:rPr>
-        <w:t>Na StaticInitializer generiše se return.</w:t>
+        <w:t xml:space="preserve">Na StaticInitializer generiše se </w:t>
+      </w:r>
+      <w:r>
+        <w:rPr>
+          <w:color w:val="C00000"/>
+          <w:sz w:val="20"/>
+          <w:szCs w:val="20"/>
+          <w:lang w:val="en-US"/>
+        </w:rPr>
+        <w:t xml:space="preserve">exit, </w:t>
+      </w:r>
+      <w:r>
+        <w:rPr>
+          <w:color w:val="C00000"/>
+          <w:sz w:val="20"/>
+          <w:szCs w:val="20"/>
+          <w:lang w:val="en-US"/>
+        </w:rPr>
+        <w:t>return.</w:t>
       </w:r>
     </w:p>
     <w:p>
@@ -13548,29 +13616,7 @@
           <w:szCs w:val="20"/>
           <w:lang w:val="en-US"/>
         </w:rPr>
-        <w:t xml:space="preserve">Generiše se </w:t>
-      </w:r>
-      <w:r>
-        <w:rPr>
-          <w:b/>
-          <w:bCs/>
-          <w:color w:val="C00000"/>
-          <w:sz w:val="20"/>
-          <w:szCs w:val="20"/>
-          <w:lang w:val="en-US"/>
-        </w:rPr>
-        <w:t>add</w:t>
-      </w:r>
-      <w:r>
-        <w:rPr>
-          <w:b/>
-          <w:bCs/>
-          <w:color w:val="C00000"/>
-          <w:sz w:val="20"/>
-          <w:szCs w:val="20"/>
-          <w:lang w:val="en-US"/>
-        </w:rPr>
-        <w:t>.</w:t>
+        <w:t>Generiše se add.</w:t>
       </w:r>
     </w:p>
     <w:p>
@@ -13644,18 +13690,7 @@
           <w:lang w:val="en-US"/>
         </w:rPr>
         <w:br/>
-        <w:t>const_</w:t>
-      </w:r>
-      <w:r>
-        <w:rPr>
-          <w:b/>
-          <w:bCs/>
-          <w:color w:val="C00000"/>
-          <w:sz w:val="20"/>
-          <w:szCs w:val="20"/>
-          <w:lang w:val="en-US"/>
-        </w:rPr>
-        <w:t>1</w:t>
+        <w:t>const_1</w:t>
       </w:r>
       <w:r>
         <w:rPr>
@@ -13752,29 +13787,7 @@
           <w:szCs w:val="20"/>
           <w:lang w:val="en-US"/>
         </w:rPr>
-        <w:t>Proverava se da li je roditeljski čvor Condition</w:t>
-      </w:r>
-      <w:r>
-        <w:rPr>
-          <w:b/>
-          <w:bCs/>
-          <w:color w:val="C00000"/>
-          <w:sz w:val="20"/>
-          <w:szCs w:val="20"/>
-          <w:lang w:val="en-US"/>
-        </w:rPr>
-        <w:t>Or</w:t>
-      </w:r>
-      <w:r>
-        <w:rPr>
-          <w:b/>
-          <w:bCs/>
-          <w:color w:val="C00000"/>
-          <w:sz w:val="20"/>
-          <w:szCs w:val="20"/>
-          <w:lang w:val="en-US"/>
-        </w:rPr>
-        <w:t>. Ako jeste, generiše se:</w:t>
+        <w:t>Proverava se da li je roditeljski čvor ConditionOr. Ako jeste, generiše se:</w:t>
       </w:r>
       <w:r>
         <w:rPr>
@@ -13809,18 +13822,7 @@
           <w:lang w:val="en-US"/>
         </w:rPr>
         <w:lastRenderedPageBreak/>
-        <w:t>const_</w:t>
-      </w:r>
-      <w:r>
-        <w:rPr>
-          <w:b/>
-          <w:bCs/>
-          <w:color w:val="C00000"/>
-          <w:sz w:val="20"/>
-          <w:szCs w:val="20"/>
-          <w:lang w:val="en-US"/>
-        </w:rPr>
-        <w:t>1</w:t>
+        <w:t>const_1</w:t>
       </w:r>
       <w:r>
         <w:rPr>

</xml_diff>